<commit_message>
exploit 4 + 41
</commit_message>
<xml_diff>
--- a/verslag/verslag_dev_Sec.docx
+++ b/verslag/verslag_dev_Sec.docx
@@ -10,6 +10,7 @@
           <w:docPartUnique/>
         </w:docPartObj>
       </w:sdtPr>
+      <w:sdtEndPr/>
       <w:sdtContent>
         <w:p/>
         <w:tbl>
@@ -45,6 +46,7 @@
                 <w:dataBinding w:prefixMappings="xmlns:ns0='http://schemas.openxmlformats.org/officeDocument/2006/extended-properties'" w:xpath="/ns0:Properties[1]/ns0:Company[1]" w:storeItemID="{6668398D-A668-4E3E-A5EB-62B293D839F1}"/>
                 <w:text/>
               </w:sdtPr>
+              <w:sdtEndPr/>
               <w:sdtContent>
                 <w:tc>
                   <w:tcPr>
@@ -117,6 +119,7 @@
                   <w:dataBinding w:prefixMappings="xmlns:ns0='http://schemas.openxmlformats.org/package/2006/metadata/core-properties' xmlns:ns1='http://purl.org/dc/elements/1.1/'" w:xpath="/ns0:coreProperties[1]/ns1:title[1]" w:storeItemID="{6C3C8BC8-F283-45AE-878A-BAB7291924A1}"/>
                   <w:text/>
                 </w:sdtPr>
+                <w:sdtEndPr/>
                 <w:sdtContent>
                   <w:p>
                     <w:pPr>
@@ -157,9 +160,11 @@
                 <w:placeholder>
                   <w:docPart w:val="ED513E90EE80484F9E1F77A4217F4244"/>
                 </w:placeholder>
+                <w:showingPlcHdr/>
                 <w:dataBinding w:prefixMappings="xmlns:ns0='http://schemas.openxmlformats.org/package/2006/metadata/core-properties' xmlns:ns1='http://purl.org/dc/elements/1.1/'" w:xpath="/ns0:coreProperties[1]/ns1:subject[1]" w:storeItemID="{6C3C8BC8-F283-45AE-878A-BAB7291924A1}"/>
                 <w:text/>
               </w:sdtPr>
+              <w:sdtEndPr/>
               <w:sdtContent>
                 <w:tc>
                   <w:tcPr>
@@ -184,9 +189,9 @@
                         <w:color w:val="2F5496" w:themeColor="accent1" w:themeShade="BF"/>
                         <w:sz w:val="24"/>
                         <w:szCs w:val="24"/>
-                        <w:lang w:val="en-GB"/>
+                        <w:lang w:val="nl-NL"/>
                       </w:rPr>
-                      <w:t xml:space="preserve">   </w:t>
+                      <w:t>[Ondertitel van document]</w:t>
                     </w:r>
                   </w:p>
                 </w:tc>
@@ -229,6 +234,7 @@
                   <w:dataBinding w:prefixMappings="xmlns:ns0='http://schemas.openxmlformats.org/package/2006/metadata/core-properties' xmlns:ns1='http://purl.org/dc/elements/1.1/'" w:xpath="/ns0:coreProperties[1]/ns1:creator[1]" w:storeItemID="{6C3C8BC8-F283-45AE-878A-BAB7291924A1}"/>
                   <w:text/>
                 </w:sdtPr>
+                <w:sdtEndPr/>
                 <w:sdtContent>
                   <w:p>
                     <w:pPr>
@@ -271,6 +277,7 @@
                     <w:calendar w:val="gregorian"/>
                   </w:date>
                 </w:sdtPr>
+                <w:sdtEndPr/>
                 <w:sdtContent>
                   <w:p>
                     <w:pPr>
@@ -338,6 +345,10 @@
     <w:sdt>
       <w:sdtPr>
         <w:rPr>
+          <w:rFonts w:asciiTheme="minorHAnsi" w:eastAsiaTheme="minorHAnsi" w:hAnsiTheme="minorHAnsi" w:cstheme="minorBidi"/>
+          <w:color w:val="auto"/>
+          <w:sz w:val="22"/>
+          <w:szCs w:val="22"/>
           <w:lang w:val="nl-NL"/>
         </w:rPr>
         <w:id w:val="-397435431"/>
@@ -348,13 +359,8 @@
       </w:sdtPr>
       <w:sdtEndPr>
         <w:rPr>
-          <w:rFonts w:asciiTheme="minorHAnsi" w:eastAsiaTheme="minorHAnsi" w:hAnsiTheme="minorHAnsi" w:cstheme="minorBidi"/>
           <w:b/>
           <w:bCs/>
-          <w:color w:val="auto"/>
-          <w:sz w:val="22"/>
-          <w:szCs w:val="22"/>
-          <w:lang w:eastAsia="en-US"/>
         </w:rPr>
       </w:sdtEndPr>
       <w:sdtContent>
@@ -378,7 +384,6 @@
             <w:rPr>
               <w:rFonts w:eastAsiaTheme="minorEastAsia"/>
               <w:noProof/>
-              <w:lang/>
             </w:rPr>
           </w:pPr>
           <w:r>
@@ -458,7 +463,6 @@
             <w:rPr>
               <w:rFonts w:eastAsiaTheme="minorEastAsia"/>
               <w:noProof/>
-              <w:lang/>
             </w:rPr>
           </w:pPr>
           <w:hyperlink w:anchor="_Toc25519920" w:history="1">
@@ -873,7 +877,6 @@
             <w:rPr>
               <w:rFonts w:eastAsiaTheme="minorEastAsia"/>
               <w:noProof/>
-              <w:lang/>
             </w:rPr>
           </w:pPr>
           <w:hyperlink w:anchor="_Toc25519926" w:history="1">
@@ -1338,9 +1341,9 @@
         <w:tblLook w:val="04A0" w:firstRow="1" w:lastRow="0" w:firstColumn="1" w:lastColumn="0" w:noHBand="0" w:noVBand="1"/>
       </w:tblPr>
       <w:tblGrid>
-        <w:gridCol w:w="2616"/>
+        <w:gridCol w:w="2606"/>
         <w:gridCol w:w="3888"/>
-        <w:gridCol w:w="2522"/>
+        <w:gridCol w:w="2532"/>
       </w:tblGrid>
       <w:tr>
         <w:trPr>
@@ -1405,6 +1408,26 @@
               <w:t>Tijd</w:t>
             </w:r>
             <w:proofErr w:type="spellEnd"/>
+            <w:r>
+              <w:rPr>
+                <w:lang w:val="en-GB"/>
+              </w:rPr>
+              <w:t xml:space="preserve"> (</w:t>
+            </w:r>
+            <w:proofErr w:type="spellStart"/>
+            <w:r>
+              <w:rPr>
+                <w:lang w:val="en-GB"/>
+              </w:rPr>
+              <w:t>uur</w:t>
+            </w:r>
+            <w:proofErr w:type="spellEnd"/>
+            <w:r>
+              <w:rPr>
+                <w:lang w:val="en-GB"/>
+              </w:rPr>
+              <w:t>)</w:t>
+            </w:r>
           </w:p>
         </w:tc>
       </w:tr>
@@ -1471,7 +1494,13 @@
               <w:rPr>
                 <w:lang w:val="en-GB"/>
               </w:rPr>
-              <w:t>11</w:t>
+              <w:t>1</w:t>
+            </w:r>
+            <w:r>
+              <w:rPr>
+                <w:lang w:val="en-GB"/>
+              </w:rPr>
+              <w:t>2</w:t>
             </w:r>
           </w:p>
         </w:tc>
@@ -1479,11 +1508,11 @@
       <w:tr>
         <w:tc>
           <w:tcPr>
+            <w:cnfStyle w:val="001000000000" w:firstRow="0" w:lastRow="0" w:firstColumn="1" w:lastColumn="0" w:oddVBand="0" w:evenVBand="0" w:oddHBand="0" w:evenHBand="0" w:firstRowFirstColumn="0" w:firstRowLastColumn="0" w:lastRowFirstColumn="0" w:lastRowLastColumn="0"/>
             <w:tcW w:w="3005" w:type="dxa"/>
           </w:tcPr>
           <w:p>
             <w:pPr>
-              <w:cnfStyle w:val="001000000000" w:firstRow="0" w:lastRow="0" w:firstColumn="1" w:lastColumn="0" w:oddVBand="0" w:evenVBand="0" w:oddHBand="0" w:evenHBand="0" w:firstRowFirstColumn="0" w:firstRowLastColumn="0" w:lastRowFirstColumn="0" w:lastRowLastColumn="0"/>
               <w:rPr>
                 <w:lang w:val="en-GB"/>
               </w:rPr>
@@ -1492,7 +1521,13 @@
               <w:rPr>
                 <w:lang w:val="en-GB"/>
               </w:rPr>
-              <w:t>casper40</w:t>
+              <w:t>casper4</w:t>
+            </w:r>
+            <w:r>
+              <w:rPr>
+                <w:lang w:val="en-GB"/>
+              </w:rPr>
+              <w:t>1</w:t>
             </w:r>
           </w:p>
         </w:tc>
@@ -1502,12 +1537,17 @@
           </w:tcPr>
           <w:p>
             <w:pPr>
+              <w:cnfStyle w:val="000000000000" w:firstRow="0" w:lastRow="0" w:firstColumn="0" w:lastColumn="0" w:oddVBand="0" w:evenVBand="0" w:oddHBand="0" w:evenHBand="0" w:firstRowFirstColumn="0" w:firstRowLastColumn="0" w:lastRowFirstColumn="0" w:lastRowLastColumn="0"/>
               <w:rPr>
                 <w:lang w:val="en-GB"/>
               </w:rPr>
             </w:pPr>
-            <w:bookmarkStart w:id="1" w:name="_GoBack"/>
-            <w:bookmarkEnd w:id="1"/>
+            <w:r>
+              <w:rPr>
+                <w:lang w:val="en-GB"/>
+              </w:rPr>
+              <w:t>JkZv4uouYkyOP3e1JQwPr4BP6VvcJTWz</w:t>
+            </w:r>
           </w:p>
         </w:tc>
         <w:tc>
@@ -1516,6 +1556,112 @@
           </w:tcPr>
           <w:p>
             <w:pPr>
+              <w:cnfStyle w:val="000000000000" w:firstRow="0" w:lastRow="0" w:firstColumn="0" w:lastColumn="0" w:oddVBand="0" w:evenVBand="0" w:oddHBand="0" w:evenHBand="0" w:firstRowFirstColumn="0" w:firstRowLastColumn="0" w:lastRowFirstColumn="0" w:lastRowLastColumn="0"/>
+              <w:rPr>
+                <w:lang w:val="en-GB"/>
+              </w:rPr>
+            </w:pPr>
+            <w:r>
+              <w:rPr>
+                <w:lang w:val="en-GB"/>
+              </w:rPr>
+              <w:t>0.5</w:t>
+            </w:r>
+          </w:p>
+        </w:tc>
+      </w:tr>
+      <w:tr>
+        <w:trPr>
+          <w:cnfStyle w:val="000000100000" w:firstRow="0" w:lastRow="0" w:firstColumn="0" w:lastColumn="0" w:oddVBand="0" w:evenVBand="0" w:oddHBand="1" w:evenHBand="0" w:firstRowFirstColumn="0" w:firstRowLastColumn="0" w:lastRowFirstColumn="0" w:lastRowLastColumn="0"/>
+        </w:trPr>
+        <w:tc>
+          <w:tcPr>
+            <w:cnfStyle w:val="001000000000" w:firstRow="0" w:lastRow="0" w:firstColumn="1" w:lastColumn="0" w:oddVBand="0" w:evenVBand="0" w:oddHBand="0" w:evenHBand="0" w:firstRowFirstColumn="0" w:firstRowLastColumn="0" w:lastRowFirstColumn="0" w:lastRowLastColumn="0"/>
+            <w:tcW w:w="3005" w:type="dxa"/>
+          </w:tcPr>
+          <w:p>
+            <w:pPr>
+              <w:rPr>
+                <w:lang w:val="en-GB"/>
+              </w:rPr>
+            </w:pPr>
+            <w:r>
+              <w:rPr>
+                <w:lang w:val="en-GB"/>
+              </w:rPr>
+              <w:t>c</w:t>
+            </w:r>
+            <w:bookmarkStart w:id="1" w:name="_GoBack"/>
+            <w:bookmarkEnd w:id="1"/>
+            <w:r>
+              <w:rPr>
+                <w:lang w:val="en-GB"/>
+              </w:rPr>
+              <w:t>asper6</w:t>
+            </w:r>
+          </w:p>
+        </w:tc>
+        <w:tc>
+          <w:tcPr>
+            <w:tcW w:w="3005" w:type="dxa"/>
+          </w:tcPr>
+          <w:p>
+            <w:pPr>
+              <w:cnfStyle w:val="000000100000" w:firstRow="0" w:lastRow="0" w:firstColumn="0" w:lastColumn="0" w:oddVBand="0" w:evenVBand="0" w:oddHBand="1" w:evenHBand="0" w:firstRowFirstColumn="0" w:firstRowLastColumn="0" w:lastRowFirstColumn="0" w:lastRowLastColumn="0"/>
+              <w:rPr>
+                <w:lang w:val="en-GB"/>
+              </w:rPr>
+            </w:pPr>
+          </w:p>
+        </w:tc>
+        <w:tc>
+          <w:tcPr>
+            <w:tcW w:w="3006" w:type="dxa"/>
+          </w:tcPr>
+          <w:p>
+            <w:pPr>
+              <w:cnfStyle w:val="000000100000" w:firstRow="0" w:lastRow="0" w:firstColumn="0" w:lastColumn="0" w:oddVBand="0" w:evenVBand="0" w:oddHBand="1" w:evenHBand="0" w:firstRowFirstColumn="0" w:firstRowLastColumn="0" w:lastRowFirstColumn="0" w:lastRowLastColumn="0"/>
+              <w:rPr>
+                <w:lang w:val="en-GB"/>
+              </w:rPr>
+            </w:pPr>
+          </w:p>
+        </w:tc>
+      </w:tr>
+      <w:tr>
+        <w:tc>
+          <w:tcPr>
+            <w:cnfStyle w:val="001000000000" w:firstRow="0" w:lastRow="0" w:firstColumn="1" w:lastColumn="0" w:oddVBand="0" w:evenVBand="0" w:oddHBand="0" w:evenHBand="0" w:firstRowFirstColumn="0" w:firstRowLastColumn="0" w:lastRowFirstColumn="0" w:lastRowLastColumn="0"/>
+            <w:tcW w:w="3005" w:type="dxa"/>
+          </w:tcPr>
+          <w:p>
+            <w:pPr>
+              <w:rPr>
+                <w:lang w:val="en-GB"/>
+              </w:rPr>
+            </w:pPr>
+          </w:p>
+        </w:tc>
+        <w:tc>
+          <w:tcPr>
+            <w:tcW w:w="3005" w:type="dxa"/>
+          </w:tcPr>
+          <w:p>
+            <w:pPr>
+              <w:cnfStyle w:val="000000000000" w:firstRow="0" w:lastRow="0" w:firstColumn="0" w:lastColumn="0" w:oddVBand="0" w:evenVBand="0" w:oddHBand="0" w:evenHBand="0" w:firstRowFirstColumn="0" w:firstRowLastColumn="0" w:lastRowFirstColumn="0" w:lastRowLastColumn="0"/>
+              <w:rPr>
+                <w:lang w:val="en-GB"/>
+              </w:rPr>
+            </w:pPr>
+          </w:p>
+        </w:tc>
+        <w:tc>
+          <w:tcPr>
+            <w:tcW w:w="3006" w:type="dxa"/>
+          </w:tcPr>
+          <w:p>
+            <w:pPr>
+              <w:cnfStyle w:val="000000000000" w:firstRow="0" w:lastRow="0" w:firstColumn="0" w:lastColumn="0" w:oddVBand="0" w:evenVBand="0" w:oddHBand="0" w:evenHBand="0" w:firstRowFirstColumn="0" w:firstRowLastColumn="0" w:lastRowFirstColumn="0" w:lastRowLastColumn="0"/>
               <w:rPr>
                 <w:lang w:val="en-GB"/>
               </w:rPr>
@@ -1567,91 +1713,6 @@
           </w:p>
         </w:tc>
       </w:tr>
-      <w:tr>
-        <w:tc>
-          <w:tcPr>
-            <w:cnfStyle w:val="001000000000" w:firstRow="0" w:lastRow="0" w:firstColumn="1" w:lastColumn="0" w:oddVBand="0" w:evenVBand="0" w:oddHBand="0" w:evenHBand="0" w:firstRowFirstColumn="0" w:firstRowLastColumn="0" w:lastRowFirstColumn="0" w:lastRowLastColumn="0"/>
-            <w:tcW w:w="3005" w:type="dxa"/>
-          </w:tcPr>
-          <w:p>
-            <w:pPr>
-              <w:rPr>
-                <w:lang w:val="en-GB"/>
-              </w:rPr>
-            </w:pPr>
-          </w:p>
-        </w:tc>
-        <w:tc>
-          <w:tcPr>
-            <w:tcW w:w="3005" w:type="dxa"/>
-          </w:tcPr>
-          <w:p>
-            <w:pPr>
-              <w:cnfStyle w:val="000000000000" w:firstRow="0" w:lastRow="0" w:firstColumn="0" w:lastColumn="0" w:oddVBand="0" w:evenVBand="0" w:oddHBand="0" w:evenHBand="0" w:firstRowFirstColumn="0" w:firstRowLastColumn="0" w:lastRowFirstColumn="0" w:lastRowLastColumn="0"/>
-              <w:rPr>
-                <w:lang w:val="en-GB"/>
-              </w:rPr>
-            </w:pPr>
-          </w:p>
-        </w:tc>
-        <w:tc>
-          <w:tcPr>
-            <w:tcW w:w="3006" w:type="dxa"/>
-          </w:tcPr>
-          <w:p>
-            <w:pPr>
-              <w:cnfStyle w:val="000000000000" w:firstRow="0" w:lastRow="0" w:firstColumn="0" w:lastColumn="0" w:oddVBand="0" w:evenVBand="0" w:oddHBand="0" w:evenHBand="0" w:firstRowFirstColumn="0" w:firstRowLastColumn="0" w:lastRowFirstColumn="0" w:lastRowLastColumn="0"/>
-              <w:rPr>
-                <w:lang w:val="en-GB"/>
-              </w:rPr>
-            </w:pPr>
-          </w:p>
-        </w:tc>
-      </w:tr>
-      <w:tr>
-        <w:trPr>
-          <w:cnfStyle w:val="000000100000" w:firstRow="0" w:lastRow="0" w:firstColumn="0" w:lastColumn="0" w:oddVBand="0" w:evenVBand="0" w:oddHBand="1" w:evenHBand="0" w:firstRowFirstColumn="0" w:firstRowLastColumn="0" w:lastRowFirstColumn="0" w:lastRowLastColumn="0"/>
-        </w:trPr>
-        <w:tc>
-          <w:tcPr>
-            <w:cnfStyle w:val="001000000000" w:firstRow="0" w:lastRow="0" w:firstColumn="1" w:lastColumn="0" w:oddVBand="0" w:evenVBand="0" w:oddHBand="0" w:evenHBand="0" w:firstRowFirstColumn="0" w:firstRowLastColumn="0" w:lastRowFirstColumn="0" w:lastRowLastColumn="0"/>
-            <w:tcW w:w="3005" w:type="dxa"/>
-          </w:tcPr>
-          <w:p>
-            <w:pPr>
-              <w:rPr>
-                <w:lang w:val="en-GB"/>
-              </w:rPr>
-            </w:pPr>
-          </w:p>
-        </w:tc>
-        <w:tc>
-          <w:tcPr>
-            <w:tcW w:w="3005" w:type="dxa"/>
-          </w:tcPr>
-          <w:p>
-            <w:pPr>
-              <w:cnfStyle w:val="000000100000" w:firstRow="0" w:lastRow="0" w:firstColumn="0" w:lastColumn="0" w:oddVBand="0" w:evenVBand="0" w:oddHBand="1" w:evenHBand="0" w:firstRowFirstColumn="0" w:firstRowLastColumn="0" w:lastRowFirstColumn="0" w:lastRowLastColumn="0"/>
-              <w:rPr>
-                <w:lang w:val="en-GB"/>
-              </w:rPr>
-            </w:pPr>
-          </w:p>
-        </w:tc>
-        <w:tc>
-          <w:tcPr>
-            <w:tcW w:w="3006" w:type="dxa"/>
-          </w:tcPr>
-          <w:p>
-            <w:pPr>
-              <w:cnfStyle w:val="000000100000" w:firstRow="0" w:lastRow="0" w:firstColumn="0" w:lastColumn="0" w:oddVBand="0" w:evenVBand="0" w:oddHBand="1" w:evenHBand="0" w:firstRowFirstColumn="0" w:firstRowLastColumn="0" w:lastRowFirstColumn="0" w:lastRowLastColumn="0"/>
-              <w:rPr>
-                <w:lang w:val="en-GB"/>
-              </w:rPr>
-            </w:pPr>
-          </w:p>
-        </w:tc>
-      </w:tr>
     </w:tbl>
     <w:p>
       <w:pPr>
@@ -1683,6 +1744,7 @@
     <w:p>
       <w:pPr>
         <w:pStyle w:val="Kop1"/>
+        <w:jc w:val="both"/>
       </w:pPr>
       <w:bookmarkStart w:id="2" w:name="_Toc25519920"/>
       <w:r>
@@ -1693,6 +1755,7 @@
     <w:p>
       <w:pPr>
         <w:pStyle w:val="Kop3"/>
+        <w:jc w:val="both"/>
         <w:rPr>
           <w:lang w:val="en-GB"/>
         </w:rPr>
@@ -1710,68 +1773,980 @@
     </w:p>
     <w:p>
       <w:pPr>
-        <w:rPr>
-          <w:lang w:val="en-GB"/>
+        <w:jc w:val="both"/>
+        <w:rPr>
+          <w:lang w:val="nl-BE"/>
+        </w:rPr>
+      </w:pPr>
+      <w:r>
+        <w:rPr>
+          <w:lang w:val="nl-BE"/>
+        </w:rPr>
+        <w:t xml:space="preserve">Het casper4 programma vereist </w:t>
+      </w:r>
+      <w:r>
+        <w:rPr>
+          <w:lang w:val="nl-BE"/>
+        </w:rPr>
+        <w:t xml:space="preserve">één parameter als input. </w:t>
+      </w:r>
+      <w:r>
+        <w:rPr>
+          <w:lang w:val="nl-BE"/>
+        </w:rPr>
+        <w:t>Allereerst wordt er nagekeken of er een parameter meegegeven wordt. Indien dit niet het geval is gaat het een error bericht: “</w:t>
+      </w:r>
+      <w:proofErr w:type="spellStart"/>
+      <w:r>
+        <w:rPr>
+          <w:lang w:val="nl-BE"/>
+        </w:rPr>
+        <w:t>Usage</w:t>
+      </w:r>
+      <w:proofErr w:type="spellEnd"/>
+      <w:r>
+        <w:rPr>
+          <w:lang w:val="nl-BE"/>
+        </w:rPr>
+        <w:t>: /</w:t>
+      </w:r>
+      <w:proofErr w:type="spellStart"/>
+      <w:r>
+        <w:rPr>
+          <w:lang w:val="nl-BE"/>
+        </w:rPr>
+        <w:t>casper</w:t>
+      </w:r>
+      <w:proofErr w:type="spellEnd"/>
+      <w:r>
+        <w:rPr>
+          <w:lang w:val="nl-BE"/>
+        </w:rPr>
+        <w:t xml:space="preserve">/casper4 </w:t>
+      </w:r>
+      <w:proofErr w:type="spellStart"/>
+      <w:r>
+        <w:rPr>
+          <w:lang w:val="nl-BE"/>
+        </w:rPr>
+        <w:t>YourName</w:t>
+      </w:r>
+      <w:proofErr w:type="spellEnd"/>
+      <w:r>
+        <w:rPr>
+          <w:lang w:val="nl-BE"/>
+        </w:rPr>
+        <w:t xml:space="preserve">” </w:t>
+      </w:r>
+      <w:proofErr w:type="spellStart"/>
+      <w:r>
+        <w:rPr>
+          <w:lang w:val="nl-BE"/>
+        </w:rPr>
+        <w:t>teruggeve</w:t>
+      </w:r>
+      <w:proofErr w:type="spellEnd"/>
+      <w:r>
+        <w:rPr>
+          <w:lang w:val="nl-BE"/>
+        </w:rPr>
+        <w:t>.</w:t>
+      </w:r>
+      <w:r>
+        <w:rPr>
+          <w:lang w:val="nl-BE"/>
+        </w:rPr>
+        <w:t xml:space="preserve"> Vervolgens stopt het programma met een errorcode 1.</w:t>
+      </w:r>
+    </w:p>
+    <w:p>
+      <w:pPr>
+        <w:jc w:val="both"/>
+        <w:rPr>
+          <w:lang w:val="nl-BE"/>
+        </w:rPr>
+      </w:pPr>
+      <w:r>
+        <w:rPr>
+          <w:lang w:val="nl-BE"/>
+        </w:rPr>
+        <w:t xml:space="preserve">Indien er wel een parameter meegegeven wordt gaat </w:t>
+      </w:r>
+      <w:r>
+        <w:rPr>
+          <w:lang w:val="nl-BE"/>
+        </w:rPr>
+        <w:t>de “</w:t>
+      </w:r>
+      <w:proofErr w:type="spellStart"/>
+      <w:r>
+        <w:rPr>
+          <w:lang w:val="nl-BE"/>
+        </w:rPr>
+        <w:t>greetUser</w:t>
+      </w:r>
+      <w:proofErr w:type="spellEnd"/>
+      <w:r>
+        <w:rPr>
+          <w:lang w:val="nl-BE"/>
+        </w:rPr>
+        <w:t>” functie opgeroepen worden met de meegegeven input.</w:t>
+      </w:r>
+      <w:r>
+        <w:rPr>
+          <w:lang w:val="nl-BE"/>
+        </w:rPr>
+        <w:t xml:space="preserve"> </w:t>
+      </w:r>
+      <w:r>
+        <w:rPr>
+          <w:lang w:val="nl-BE"/>
+        </w:rPr>
+        <w:t xml:space="preserve">Deze functie maakt een buffer aan van 999 karakters en gaat vervolgens de meegegeven input </w:t>
+      </w:r>
+      <w:r>
+        <w:rPr>
+          <w:lang w:val="nl-BE"/>
+        </w:rPr>
+        <w:t>kopiëren</w:t>
+      </w:r>
+      <w:r>
+        <w:rPr>
+          <w:lang w:val="nl-BE"/>
+        </w:rPr>
+        <w:t xml:space="preserve"> naar deze buffer.</w:t>
+      </w:r>
+      <w:r>
+        <w:rPr>
+          <w:lang w:val="nl-BE"/>
+        </w:rPr>
+        <w:t xml:space="preserve"> Tot slot print het “</w:t>
+      </w:r>
+      <w:proofErr w:type="spellStart"/>
+      <w:r>
+        <w:rPr>
+          <w:lang w:val="nl-BE"/>
+        </w:rPr>
+        <w:t>Hello</w:t>
+      </w:r>
+      <w:proofErr w:type="spellEnd"/>
+      <w:r>
+        <w:rPr>
+          <w:lang w:val="nl-BE"/>
+        </w:rPr>
+        <w:t>” gevolgd door de inhoud van de buffer.</w:t>
+      </w:r>
+    </w:p>
+    <w:p>
+      <w:pPr>
+        <w:jc w:val="both"/>
+        <w:rPr>
+          <w:lang w:val="nl-BE"/>
         </w:rPr>
       </w:pPr>
     </w:p>
     <w:p>
       <w:pPr>
         <w:pStyle w:val="Kop3"/>
-        <w:rPr>
-          <w:lang w:val="en-GB"/>
+        <w:jc w:val="both"/>
+        <w:rPr>
+          <w:lang w:val="nl-BE"/>
         </w:rPr>
       </w:pPr>
       <w:bookmarkStart w:id="4" w:name="_Toc25519922"/>
-      <w:r>
-        <w:rPr>
-          <w:lang w:val="en-GB"/>
+      <w:proofErr w:type="spellStart"/>
+      <w:r>
+        <w:rPr>
+          <w:lang w:val="nl-BE"/>
         </w:rPr>
         <w:t>Vulnerability</w:t>
       </w:r>
       <w:bookmarkEnd w:id="4"/>
-    </w:p>
-    <w:p>
-      <w:pPr>
-        <w:rPr>
-          <w:lang w:val="en-GB"/>
+      <w:proofErr w:type="spellEnd"/>
+    </w:p>
+    <w:p>
+      <w:pPr>
+        <w:jc w:val="both"/>
+        <w:rPr>
+          <w:lang w:val="nl-BE"/>
+        </w:rPr>
+      </w:pPr>
+      <w:proofErr w:type="spellStart"/>
+      <w:r>
+        <w:rPr>
+          <w:lang w:val="en-GB"/>
+        </w:rPr>
+        <w:t>Dit</w:t>
+      </w:r>
+      <w:proofErr w:type="spellEnd"/>
+      <w:r>
+        <w:rPr>
+          <w:lang w:val="en-GB"/>
+        </w:rPr>
+        <w:t xml:space="preserve"> level </w:t>
+      </w:r>
+      <w:proofErr w:type="spellStart"/>
+      <w:r>
+        <w:rPr>
+          <w:lang w:val="en-GB"/>
+        </w:rPr>
+        <w:t>bevat</w:t>
+      </w:r>
+      <w:proofErr w:type="spellEnd"/>
+      <w:r>
+        <w:rPr>
+          <w:lang w:val="en-GB"/>
+        </w:rPr>
+        <w:t xml:space="preserve"> </w:t>
+      </w:r>
+      <w:proofErr w:type="spellStart"/>
+      <w:r>
+        <w:rPr>
+          <w:lang w:val="en-GB"/>
+        </w:rPr>
+        <w:t>een</w:t>
+      </w:r>
+      <w:proofErr w:type="spellEnd"/>
+      <w:r>
+        <w:rPr>
+          <w:lang w:val="en-GB"/>
+        </w:rPr>
+        <w:t xml:space="preserve"> stack-based buffer overflow</w:t>
+      </w:r>
+      <w:r>
+        <w:rPr>
+          <w:lang w:val="en-GB"/>
+        </w:rPr>
+        <w:t xml:space="preserve">. </w:t>
+      </w:r>
+      <w:r>
+        <w:rPr>
+          <w:lang w:val="nl-BE"/>
+        </w:rPr>
+        <w:t>In de “</w:t>
+      </w:r>
+      <w:proofErr w:type="spellStart"/>
+      <w:r>
+        <w:rPr>
+          <w:lang w:val="nl-BE"/>
+        </w:rPr>
+        <w:t>g</w:t>
+      </w:r>
+      <w:r>
+        <w:rPr>
+          <w:lang w:val="nl-BE"/>
+        </w:rPr>
+        <w:t>reetUser</w:t>
+      </w:r>
+      <w:proofErr w:type="spellEnd"/>
+      <w:r>
+        <w:rPr>
+          <w:lang w:val="nl-BE"/>
+        </w:rPr>
+        <w:t>” functie wordt er gebruik gemaakt van de “</w:t>
+      </w:r>
+      <w:proofErr w:type="spellStart"/>
+      <w:r>
+        <w:rPr>
+          <w:lang w:val="nl-BE"/>
+        </w:rPr>
+        <w:t>strcpy</w:t>
+      </w:r>
+      <w:proofErr w:type="spellEnd"/>
+      <w:r>
+        <w:rPr>
+          <w:lang w:val="nl-BE"/>
+        </w:rPr>
+        <w:t xml:space="preserve">” functie. Deze kopieer functie gaat de input </w:t>
+      </w:r>
+      <w:r>
+        <w:rPr>
+          <w:lang w:val="nl-BE"/>
+        </w:rPr>
+        <w:t>kopiëren</w:t>
+      </w:r>
+      <w:r>
+        <w:rPr>
+          <w:lang w:val="nl-BE"/>
+        </w:rPr>
+        <w:t xml:space="preserve"> naar de buffer. Het is een onveilige functie omdat er niet wordt gekeken of de input langer is dan 999 karakters, hierdoor kan de aanvaller meer karakters geven als input en zo het return adres overschrijven</w:t>
+      </w:r>
+      <w:r>
+        <w:rPr>
+          <w:lang w:val="nl-BE"/>
+        </w:rPr>
+        <w:t xml:space="preserve"> (of zelfs verder)</w:t>
+      </w:r>
+      <w:r>
+        <w:rPr>
+          <w:lang w:val="nl-BE"/>
+        </w:rPr>
+        <w:t>.</w:t>
+      </w:r>
+      <w:r>
+        <w:rPr>
+          <w:lang w:val="nl-BE"/>
+        </w:rPr>
+        <w:t xml:space="preserve"> Deze aanval is mogelijk omdat het geen gebruik maakt van stack </w:t>
+      </w:r>
+      <w:proofErr w:type="spellStart"/>
+      <w:r>
+        <w:rPr>
+          <w:lang w:val="nl-BE"/>
+        </w:rPr>
+        <w:t>canaries</w:t>
+      </w:r>
+      <w:proofErr w:type="spellEnd"/>
+      <w:r>
+        <w:rPr>
+          <w:lang w:val="nl-BE"/>
+        </w:rPr>
+        <w:t xml:space="preserve"> en de stack is uitvoerbaar.</w:t>
+      </w:r>
+    </w:p>
+    <w:p>
+      <w:pPr>
+        <w:jc w:val="both"/>
+        <w:rPr>
+          <w:lang w:val="nl-BE"/>
         </w:rPr>
       </w:pPr>
     </w:p>
     <w:p>
       <w:pPr>
         <w:pStyle w:val="Kop3"/>
-        <w:rPr>
-          <w:lang w:val="en-GB"/>
+        <w:jc w:val="both"/>
+        <w:rPr>
+          <w:lang w:val="nl-BE"/>
         </w:rPr>
       </w:pPr>
       <w:bookmarkStart w:id="5" w:name="_Toc25519923"/>
       <w:r>
         <w:rPr>
-          <w:lang w:val="en-GB"/>
-        </w:rPr>
-        <w:t xml:space="preserve">Exploit </w:t>
+          <w:lang w:val="nl-BE"/>
+        </w:rPr>
+        <w:t>Exploit beschrijving</w:t>
+      </w:r>
+      <w:bookmarkEnd w:id="5"/>
+    </w:p>
+    <w:p>
+      <w:pPr>
+        <w:jc w:val="both"/>
+        <w:rPr>
+          <w:lang w:val="nl-BE"/>
+        </w:rPr>
+      </w:pPr>
+      <w:r>
+        <w:rPr>
+          <w:lang w:val="nl-BE"/>
+        </w:rPr>
+        <w:t xml:space="preserve">Om deze exploit uit te voeren, moeten we eerst weten hoeveel bytes er overschreven moeten worden om zo het return adres te overschrijven. </w:t>
+      </w:r>
+      <w:r>
+        <w:rPr>
+          <w:lang w:val="nl-BE"/>
+        </w:rPr>
+        <w:t xml:space="preserve">Als allereerst beginnen we met de totale lengte van de buffer te berekenen, deze is niet exact gelijk aan 999 bytes. We kunnen dit op de volgende manier berekenen met </w:t>
       </w:r>
       <w:proofErr w:type="spellStart"/>
       <w:r>
         <w:rPr>
-          <w:lang w:val="en-GB"/>
-        </w:rPr>
-        <w:t>beschrijving</w:t>
-      </w:r>
-      <w:bookmarkEnd w:id="5"/>
+          <w:lang w:val="nl-BE"/>
+        </w:rPr>
+        <w:t>gdb</w:t>
+      </w:r>
       <w:proofErr w:type="spellEnd"/>
-    </w:p>
-    <w:p>
-      <w:pPr>
-        <w:rPr>
-          <w:lang w:val="en-GB"/>
+      <w:r>
+        <w:rPr>
+          <w:lang w:val="nl-BE"/>
+        </w:rPr>
+        <w:t xml:space="preserve">: </w:t>
+      </w:r>
+    </w:p>
+    <w:p>
+      <w:pPr>
+        <w:pStyle w:val="Lijstalinea"/>
+        <w:numPr>
+          <w:ilvl w:val="0"/>
+          <w:numId w:val="4"/>
+        </w:numPr>
+        <w:jc w:val="both"/>
+        <w:rPr>
+          <w:lang w:val="nl-BE"/>
+        </w:rPr>
+      </w:pPr>
+      <w:r>
+        <w:rPr>
+          <w:lang w:val="nl-BE"/>
+        </w:rPr>
+        <w:t xml:space="preserve">Door het commando </w:t>
+      </w:r>
+      <w:r>
+        <w:rPr>
+          <w:lang w:val="nl-BE"/>
+        </w:rPr>
+        <w:t>“</w:t>
+      </w:r>
+      <w:proofErr w:type="spellStart"/>
+      <w:r>
+        <w:rPr>
+          <w:lang w:val="nl-BE"/>
+        </w:rPr>
+        <w:t>disassemble</w:t>
+      </w:r>
+      <w:proofErr w:type="spellEnd"/>
+      <w:r>
+        <w:rPr>
+          <w:lang w:val="nl-BE"/>
+        </w:rPr>
+        <w:t xml:space="preserve"> </w:t>
+      </w:r>
+      <w:proofErr w:type="spellStart"/>
+      <w:r>
+        <w:rPr>
+          <w:lang w:val="nl-BE"/>
+        </w:rPr>
+        <w:t>greetUser</w:t>
+      </w:r>
+      <w:proofErr w:type="spellEnd"/>
+      <w:r>
+        <w:rPr>
+          <w:lang w:val="nl-BE"/>
+        </w:rPr>
+        <w:t>”</w:t>
+      </w:r>
+      <w:r>
+        <w:rPr>
+          <w:lang w:val="nl-BE"/>
+        </w:rPr>
+        <w:t xml:space="preserve"> </w:t>
+      </w:r>
+      <w:r>
+        <w:rPr>
+          <w:lang w:val="nl-BE"/>
+        </w:rPr>
+        <w:t xml:space="preserve">uit te voeren in </w:t>
+      </w:r>
+      <w:proofErr w:type="spellStart"/>
+      <w:r>
+        <w:rPr>
+          <w:lang w:val="nl-BE"/>
+        </w:rPr>
+        <w:t>gdb</w:t>
+      </w:r>
+      <w:proofErr w:type="spellEnd"/>
+      <w:r>
+        <w:rPr>
+          <w:lang w:val="nl-BE"/>
+        </w:rPr>
+        <w:t>.</w:t>
+      </w:r>
+      <w:r>
+        <w:rPr>
+          <w:lang w:val="nl-BE"/>
+        </w:rPr>
+        <w:t xml:space="preserve"> Dit geeft de range van memory als machine instructies</w:t>
+      </w:r>
+      <w:r>
+        <w:rPr>
+          <w:lang w:val="nl-BE"/>
+        </w:rPr>
+        <w:t xml:space="preserve"> terug</w:t>
+      </w:r>
+      <w:r>
+        <w:rPr>
+          <w:lang w:val="nl-BE"/>
+        </w:rPr>
+        <w:t xml:space="preserve">. We zien hierin “0x3ef” staan, in </w:t>
+      </w:r>
+      <w:r>
+        <w:rPr>
+          <w:lang w:val="nl-BE"/>
+        </w:rPr>
+        <w:t xml:space="preserve">het </w:t>
+      </w:r>
+      <w:r>
+        <w:rPr>
+          <w:lang w:val="nl-BE"/>
+        </w:rPr>
+        <w:t xml:space="preserve">decimaal </w:t>
+      </w:r>
+      <w:r>
+        <w:rPr>
+          <w:lang w:val="nl-BE"/>
+        </w:rPr>
+        <w:t xml:space="preserve">stelsel </w:t>
+      </w:r>
+      <w:r>
+        <w:rPr>
+          <w:lang w:val="nl-BE"/>
+        </w:rPr>
+        <w:t>wil dit zeggen dat er 1007 bytes zijn.</w:t>
+      </w:r>
+    </w:p>
+    <w:p>
+      <w:pPr>
+        <w:pStyle w:val="Lijstalinea"/>
+        <w:numPr>
+          <w:ilvl w:val="0"/>
+          <w:numId w:val="4"/>
+        </w:numPr>
+        <w:jc w:val="both"/>
+        <w:rPr>
+          <w:lang w:val="nl-BE"/>
+        </w:rPr>
+      </w:pPr>
+      <w:r>
+        <w:rPr>
+          <w:lang w:val="nl-BE"/>
+        </w:rPr>
+        <w:t xml:space="preserve">Een alternatieve methode is om </w:t>
+      </w:r>
+      <w:r>
+        <w:rPr>
+          <w:lang w:val="nl-BE"/>
+        </w:rPr>
+        <w:t xml:space="preserve">het programma uit te voeren met een breakpoint in de </w:t>
+      </w:r>
+      <w:proofErr w:type="spellStart"/>
+      <w:r>
+        <w:rPr>
+          <w:lang w:val="nl-BE"/>
+        </w:rPr>
+        <w:t>greetUser</w:t>
+      </w:r>
+      <w:proofErr w:type="spellEnd"/>
+      <w:r>
+        <w:rPr>
+          <w:lang w:val="nl-BE"/>
+        </w:rPr>
+        <w:t xml:space="preserve"> methode en hierin het adres van de buffer (p &amp;</w:t>
+      </w:r>
+      <w:proofErr w:type="spellStart"/>
+      <w:r>
+        <w:rPr>
+          <w:lang w:val="nl-BE"/>
+        </w:rPr>
+        <w:t>buf</w:t>
+      </w:r>
+      <w:proofErr w:type="spellEnd"/>
+      <w:r>
+        <w:rPr>
+          <w:lang w:val="nl-BE"/>
+        </w:rPr>
+        <w:t>) en het adres van base pointer (p $</w:t>
+      </w:r>
+      <w:proofErr w:type="spellStart"/>
+      <w:r>
+        <w:rPr>
+          <w:lang w:val="nl-BE"/>
+        </w:rPr>
+        <w:t>ebp</w:t>
+      </w:r>
+      <w:proofErr w:type="spellEnd"/>
+      <w:r>
+        <w:rPr>
+          <w:lang w:val="nl-BE"/>
+        </w:rPr>
+        <w:t>) op te vragen. Deze zijn</w:t>
+      </w:r>
+      <w:r>
+        <w:rPr>
+          <w:lang w:val="nl-BE"/>
+        </w:rPr>
+        <w:t>,</w:t>
+      </w:r>
+      <w:r>
+        <w:rPr>
+          <w:lang w:val="nl-BE"/>
+        </w:rPr>
+        <w:t xml:space="preserve"> </w:t>
+      </w:r>
+      <w:r>
+        <w:rPr>
+          <w:lang w:val="nl-BE"/>
+        </w:rPr>
+        <w:t>bij een invoer van 1000 karakters</w:t>
+      </w:r>
+      <w:r>
+        <w:rPr>
+          <w:lang w:val="nl-BE"/>
+        </w:rPr>
+        <w:t>,</w:t>
+      </w:r>
+      <w:r>
+        <w:rPr>
+          <w:lang w:val="nl-BE"/>
+        </w:rPr>
+        <w:t xml:space="preserve"> respectievelijk: 0xbfffee59 en 0xbffff248. Als we deze van elkaar aftrekken geeft dit in het decimaal stelsel</w:t>
+      </w:r>
+      <w:r>
+        <w:rPr>
+          <w:lang w:val="nl-BE"/>
+        </w:rPr>
+        <w:t>:</w:t>
+      </w:r>
+      <w:r>
+        <w:rPr>
+          <w:lang w:val="nl-BE"/>
+        </w:rPr>
+        <w:t xml:space="preserve"> 1007.</w:t>
+      </w:r>
+    </w:p>
+    <w:p>
+      <w:pPr>
+        <w:jc w:val="both"/>
+        <w:rPr>
+          <w:lang w:val="nl-BE"/>
+        </w:rPr>
+      </w:pPr>
+      <w:r>
+        <w:rPr>
+          <w:lang w:val="nl-BE"/>
+        </w:rPr>
+        <w:t xml:space="preserve">Uit bovenstaande berekening weten we dat de buffer een grootte heeft van 1007 bytes. Hierbij moeten we nog eens 8 bytes optellen. Deze 8 bytes bestaat uit 4 bytes voor de base pointer en 4 bytes voor het eigenlijke return adres. </w:t>
+      </w:r>
+      <w:r>
+        <w:rPr>
+          <w:lang w:val="nl-BE"/>
+        </w:rPr>
+        <w:t>In totaal moeten er dus 1015 bytes overschreven worden.</w:t>
+      </w:r>
+    </w:p>
+    <w:p>
+      <w:pPr>
+        <w:jc w:val="both"/>
+        <w:rPr>
+          <w:lang w:val="nl-BE"/>
+        </w:rPr>
+      </w:pPr>
+      <w:r>
+        <w:rPr>
+          <w:lang w:val="nl-BE"/>
+        </w:rPr>
+        <w:t xml:space="preserve">In deze aanval gaat de </w:t>
+      </w:r>
+      <w:r>
+        <w:rPr>
+          <w:lang w:val="nl-BE"/>
+        </w:rPr>
+        <w:t>buffer overschreven worden met uitvoerbare code en het nieuwe return adres gaat hiernaar verwijzen.</w:t>
+      </w:r>
+    </w:p>
+    <w:p>
+      <w:pPr>
+        <w:rPr>
+          <w:lang w:val="nl-BE"/>
+        </w:rPr>
+      </w:pPr>
+      <w:r>
+        <w:rPr>
+          <w:lang w:val="nl-BE"/>
+        </w:rPr>
+        <w:br w:type="page"/>
+      </w:r>
+    </w:p>
+    <w:p>
+      <w:pPr>
+        <w:jc w:val="both"/>
+        <w:rPr>
+          <w:lang w:val="nl-BE"/>
+        </w:rPr>
+      </w:pPr>
+      <w:r>
+        <w:rPr>
+          <w:lang w:val="nl-BE"/>
+        </w:rPr>
+        <w:lastRenderedPageBreak/>
+        <w:t>De 1015 bytes invoer ziet er als</w:t>
+      </w:r>
+      <w:r>
+        <w:rPr>
+          <w:lang w:val="nl-BE"/>
+        </w:rPr>
+        <w:t xml:space="preserve"> </w:t>
+      </w:r>
+      <w:r>
+        <w:rPr>
+          <w:lang w:val="nl-BE"/>
+        </w:rPr>
+        <w:t>volgt uit:</w:t>
+      </w:r>
+    </w:p>
+    <w:p>
+      <w:pPr>
+        <w:pStyle w:val="Lijstalinea"/>
+        <w:numPr>
+          <w:ilvl w:val="0"/>
+          <w:numId w:val="5"/>
+        </w:numPr>
+        <w:jc w:val="both"/>
+        <w:rPr>
+          <w:lang w:val="nl-BE"/>
+        </w:rPr>
+      </w:pPr>
+      <w:r>
+        <w:rPr>
+          <w:lang w:val="nl-BE"/>
+        </w:rPr>
+        <w:t>900 NOP bytes (“x90”)</w:t>
+      </w:r>
+    </w:p>
+    <w:p>
+      <w:pPr>
+        <w:pStyle w:val="Lijstalinea"/>
+        <w:numPr>
+          <w:ilvl w:val="0"/>
+          <w:numId w:val="5"/>
+        </w:numPr>
+        <w:jc w:val="both"/>
+        <w:rPr>
+          <w:lang w:val="nl-BE"/>
+        </w:rPr>
+      </w:pPr>
+      <w:r>
+        <w:rPr>
+          <w:lang w:val="nl-BE"/>
+        </w:rPr>
+        <w:t>21 bytes shellcode</w:t>
+      </w:r>
+    </w:p>
+    <w:p>
+      <w:pPr>
+        <w:pStyle w:val="Lijstalinea"/>
+        <w:numPr>
+          <w:ilvl w:val="0"/>
+          <w:numId w:val="5"/>
+        </w:numPr>
+        <w:jc w:val="both"/>
+        <w:rPr>
+          <w:lang w:val="nl-BE"/>
+        </w:rPr>
+      </w:pPr>
+      <w:r>
+        <w:rPr>
+          <w:lang w:val="nl-BE"/>
+        </w:rPr>
+        <w:t>90 bytes voor opvulling tot het return adres</w:t>
+      </w:r>
+    </w:p>
+    <w:p>
+      <w:pPr>
+        <w:pStyle w:val="Lijstalinea"/>
+        <w:numPr>
+          <w:ilvl w:val="0"/>
+          <w:numId w:val="5"/>
+        </w:numPr>
+        <w:jc w:val="both"/>
+        <w:rPr>
+          <w:lang w:val="nl-BE"/>
+        </w:rPr>
+      </w:pPr>
+      <w:r>
+        <w:rPr>
+          <w:lang w:val="nl-BE"/>
+        </w:rPr>
+        <w:t>4 bytes voor het eigenlijke adres</w:t>
+      </w:r>
+    </w:p>
+    <w:p>
+      <w:pPr>
+        <w:jc w:val="both"/>
+        <w:rPr>
+          <w:lang w:val="nl-BE"/>
+        </w:rPr>
+      </w:pPr>
+    </w:p>
+    <w:p>
+      <w:pPr>
+        <w:jc w:val="both"/>
+        <w:rPr>
+          <w:lang w:val="nl-BE"/>
+        </w:rPr>
+      </w:pPr>
+      <w:r>
+        <w:rPr>
+          <w:lang w:val="nl-BE"/>
+        </w:rPr>
+        <w:t xml:space="preserve">De eerste 900 bytes bestaan NOP operaties, dit staat voor: </w:t>
+      </w:r>
+      <w:proofErr w:type="spellStart"/>
+      <w:r>
+        <w:rPr>
+          <w:lang w:val="nl-BE"/>
+        </w:rPr>
+        <w:t>null</w:t>
+      </w:r>
+      <w:proofErr w:type="spellEnd"/>
+      <w:r>
+        <w:rPr>
+          <w:lang w:val="nl-BE"/>
+        </w:rPr>
+        <w:t xml:space="preserve"> </w:t>
+      </w:r>
+      <w:proofErr w:type="spellStart"/>
+      <w:r>
+        <w:rPr>
+          <w:lang w:val="nl-BE"/>
+        </w:rPr>
+        <w:t>operation</w:t>
+      </w:r>
+      <w:proofErr w:type="spellEnd"/>
+      <w:r>
+        <w:rPr>
+          <w:lang w:val="nl-BE"/>
+        </w:rPr>
+        <w:t>.</w:t>
+      </w:r>
+      <w:r>
+        <w:rPr>
+          <w:lang w:val="nl-BE"/>
+        </w:rPr>
+        <w:t xml:space="preserve"> Het maakt deze aanval makkelijker omdat mijn eigen overschreven return adres niet moet verwijzen naar de exacte locatie van de shell code. Het kan nu verwijzen naar een locatie in het begin van de buffer (in de NOP range). </w:t>
+      </w:r>
+      <w:r>
+        <w:rPr>
+          <w:lang w:val="nl-BE"/>
+        </w:rPr>
+        <w:t xml:space="preserve">Deze NOP instructies worden gevolgd door de 21 bytes shellcode die </w:t>
+      </w:r>
+      <w:r>
+        <w:rPr>
+          <w:lang w:val="nl-BE"/>
+        </w:rPr>
+        <w:t>/bin/</w:t>
+      </w:r>
+      <w:proofErr w:type="spellStart"/>
+      <w:r>
+        <w:rPr>
+          <w:lang w:val="nl-BE"/>
+        </w:rPr>
+        <w:t>xh</w:t>
+      </w:r>
+      <w:proofErr w:type="spellEnd"/>
+      <w:r>
+        <w:rPr>
+          <w:lang w:val="nl-BE"/>
+        </w:rPr>
+        <w:t xml:space="preserve"> gaan uitvoeren. </w:t>
+      </w:r>
+      <w:r>
+        <w:rPr>
+          <w:lang w:val="nl-BE"/>
+        </w:rPr>
+        <w:t xml:space="preserve">Deze shell code is een variant van de 21 bytes shellcode door </w:t>
+      </w:r>
+      <w:proofErr w:type="spellStart"/>
+      <w:r>
+        <w:rPr>
+          <w:lang w:val="nl-BE"/>
+        </w:rPr>
+        <w:t>kernel_panik</w:t>
+      </w:r>
+      <w:proofErr w:type="spellEnd"/>
+      <w:r>
+        <w:rPr>
+          <w:lang w:val="nl-BE"/>
+        </w:rPr>
+        <w:t xml:space="preserve">, beschreven in het extra materiaal op de </w:t>
+      </w:r>
+      <w:proofErr w:type="spellStart"/>
+      <w:r>
+        <w:rPr>
+          <w:lang w:val="nl-BE"/>
+        </w:rPr>
+        <w:t>ca</w:t>
+      </w:r>
+      <w:r>
+        <w:rPr>
+          <w:lang w:val="nl-BE"/>
+        </w:rPr>
+        <w:t>sp</w:t>
+      </w:r>
+      <w:r>
+        <w:rPr>
+          <w:lang w:val="nl-BE"/>
+        </w:rPr>
+        <w:t>er</w:t>
+      </w:r>
+      <w:proofErr w:type="spellEnd"/>
+      <w:r>
+        <w:rPr>
+          <w:lang w:val="nl-BE"/>
+        </w:rPr>
+        <w:t xml:space="preserve"> hacker </w:t>
+      </w:r>
+      <w:proofErr w:type="spellStart"/>
+      <w:r>
+        <w:rPr>
+          <w:lang w:val="nl-BE"/>
+        </w:rPr>
+        <w:t>wargame</w:t>
+      </w:r>
+      <w:proofErr w:type="spellEnd"/>
+      <w:r>
+        <w:rPr>
+          <w:lang w:val="nl-BE"/>
+        </w:rPr>
+        <w:t xml:space="preserve"> website. </w:t>
+      </w:r>
+      <w:r>
+        <w:rPr>
+          <w:lang w:val="nl-BE"/>
+        </w:rPr>
+        <w:t>Het enige verschil met deze code is dat het gebruik maakt van /bin/sh in plaats van /bin/</w:t>
+      </w:r>
+      <w:proofErr w:type="spellStart"/>
+      <w:r>
+        <w:rPr>
+          <w:lang w:val="nl-BE"/>
+        </w:rPr>
+        <w:t>xh</w:t>
+      </w:r>
+      <w:proofErr w:type="spellEnd"/>
+      <w:r>
+        <w:rPr>
+          <w:lang w:val="nl-BE"/>
+        </w:rPr>
+        <w:t xml:space="preserve">. </w:t>
+      </w:r>
+      <w:r>
+        <w:rPr>
+          <w:lang w:val="nl-BE"/>
+        </w:rPr>
+        <w:t xml:space="preserve">Vervolgens gaan er 90 bytes geschreven worden aan </w:t>
+      </w:r>
+      <w:r>
+        <w:rPr>
+          <w:lang w:val="nl-BE"/>
+        </w:rPr>
+        <w:t>opvulling</w:t>
+      </w:r>
+      <w:r>
+        <w:rPr>
+          <w:lang w:val="nl-BE"/>
+        </w:rPr>
+        <w:t xml:space="preserve"> om tot aan het return adres te komen. </w:t>
+      </w:r>
+      <w:r>
+        <w:rPr>
+          <w:lang w:val="nl-BE"/>
+        </w:rPr>
+        <w:t>Tot slot wordt er een adres van 4 bytes geschreven die verwijst naar een locatie in het begin van de buffer (in de NOP range).</w:t>
+      </w:r>
+    </w:p>
+    <w:p>
+      <w:pPr>
+        <w:jc w:val="both"/>
+        <w:rPr>
+          <w:lang w:val="nl-BE"/>
         </w:rPr>
       </w:pPr>
     </w:p>
     <w:p>
       <w:pPr>
         <w:pStyle w:val="Kop3"/>
+        <w:jc w:val="both"/>
         <w:rPr>
           <w:lang w:val="en-GB"/>
         </w:rPr>
@@ -1787,8 +2762,341 @@
     </w:p>
     <w:p>
       <w:pPr>
-        <w:rPr>
-          <w:lang w:val="en-GB"/>
+        <w:jc w:val="both"/>
+        <w:rPr>
+          <w:lang w:val="nl-BE"/>
+        </w:rPr>
+      </w:pPr>
+      <w:r>
+        <w:rPr>
+          <w:lang w:val="nl-BE"/>
+        </w:rPr>
+        <w:t>Deze aanval kan op v</w:t>
+      </w:r>
+      <w:r>
+        <w:rPr>
+          <w:lang w:val="nl-BE"/>
+        </w:rPr>
+        <w:t xml:space="preserve">erschillende manieren </w:t>
+      </w:r>
+      <w:r>
+        <w:rPr>
+          <w:lang w:val="nl-BE"/>
+        </w:rPr>
+        <w:t>worden</w:t>
+      </w:r>
+      <w:r>
+        <w:rPr>
+          <w:lang w:val="nl-BE"/>
+        </w:rPr>
+        <w:t xml:space="preserve"> </w:t>
+      </w:r>
+      <w:proofErr w:type="spellStart"/>
+      <w:r>
+        <w:rPr>
+          <w:lang w:val="nl-BE"/>
+        </w:rPr>
+        <w:t>gemitigate</w:t>
+      </w:r>
+      <w:proofErr w:type="spellEnd"/>
+      <w:r>
+        <w:rPr>
+          <w:lang w:val="nl-BE"/>
+        </w:rPr>
+        <w:t xml:space="preserve">. </w:t>
+      </w:r>
+      <w:r>
+        <w:rPr>
+          <w:lang w:val="nl-BE"/>
+        </w:rPr>
+        <w:t>De implementatie van de c</w:t>
+      </w:r>
+      <w:r>
+        <w:rPr>
+          <w:lang w:val="nl-BE"/>
+        </w:rPr>
+        <w:t xml:space="preserve">ode kan aangepast worden door gebruik maakt van de </w:t>
+      </w:r>
+      <w:r>
+        <w:rPr>
+          <w:lang w:val="nl-BE"/>
+        </w:rPr>
+        <w:t>“</w:t>
+      </w:r>
+      <w:proofErr w:type="spellStart"/>
+      <w:r>
+        <w:rPr>
+          <w:lang w:val="nl-BE"/>
+        </w:rPr>
+        <w:t>strcpy</w:t>
+      </w:r>
+      <w:proofErr w:type="spellEnd"/>
+      <w:r>
+        <w:rPr>
+          <w:lang w:val="nl-BE"/>
+        </w:rPr>
+        <w:t>“</w:t>
+      </w:r>
+      <w:r>
+        <w:rPr>
+          <w:lang w:val="nl-BE"/>
+        </w:rPr>
+        <w:t xml:space="preserve"> </w:t>
+      </w:r>
+      <w:r>
+        <w:rPr>
+          <w:lang w:val="nl-BE"/>
+        </w:rPr>
+        <w:t xml:space="preserve">functie met 3 parameters. </w:t>
+      </w:r>
+      <w:r>
+        <w:rPr>
+          <w:lang w:val="nl-BE"/>
+        </w:rPr>
+        <w:t>Deze extra parameter geeft het maximum aantal karakters dat</w:t>
+      </w:r>
+      <w:r>
+        <w:rPr>
+          <w:lang w:val="nl-BE"/>
+        </w:rPr>
+        <w:t xml:space="preserve"> gekopieerd kan worden naar de buffer. Specifiek in dit </w:t>
+      </w:r>
+      <w:r>
+        <w:rPr>
+          <w:lang w:val="nl-BE"/>
+        </w:rPr>
+        <w:t>programma</w:t>
+      </w:r>
+      <w:r>
+        <w:rPr>
+          <w:lang w:val="nl-BE"/>
+        </w:rPr>
+        <w:t xml:space="preserve"> is het maximum gelijk aan 999 karakters.</w:t>
+      </w:r>
+    </w:p>
+    <w:p>
+      <w:pPr>
+        <w:jc w:val="both"/>
+        <w:rPr>
+          <w:lang w:val="nl-BE"/>
+        </w:rPr>
+      </w:pPr>
+      <w:r>
+        <w:rPr>
+          <w:lang w:val="nl-BE"/>
+        </w:rPr>
+        <w:t>Een tweede manier is d</w:t>
+      </w:r>
+      <w:r>
+        <w:rPr>
+          <w:lang w:val="nl-BE"/>
+        </w:rPr>
+        <w:t>oor gebruik te maken van een niet uitvoerbare stack. Hierdoor kan het returnadres nog steeds overschreven worden maar de code kan niet uitgevoerd worden</w:t>
+      </w:r>
+      <w:r>
+        <w:rPr>
+          <w:lang w:val="nl-BE"/>
+        </w:rPr>
+        <w:t xml:space="preserve"> in de stack</w:t>
+      </w:r>
+      <w:r>
+        <w:rPr>
+          <w:lang w:val="nl-BE"/>
+        </w:rPr>
+        <w:t>.</w:t>
+      </w:r>
+    </w:p>
+    <w:p>
+      <w:pPr>
+        <w:jc w:val="both"/>
+        <w:rPr>
+          <w:lang w:val="nl-BE"/>
+        </w:rPr>
+      </w:pPr>
+      <w:r>
+        <w:rPr>
+          <w:lang w:val="nl-BE"/>
+        </w:rPr>
+        <w:t>Een derde manier is d</w:t>
+      </w:r>
+      <w:r>
+        <w:rPr>
+          <w:lang w:val="nl-BE"/>
+        </w:rPr>
+        <w:t xml:space="preserve">oor gebruik te maken van stack </w:t>
+      </w:r>
+      <w:proofErr w:type="spellStart"/>
+      <w:r>
+        <w:rPr>
+          <w:lang w:val="nl-BE"/>
+        </w:rPr>
+        <w:t>canaries</w:t>
+      </w:r>
+      <w:proofErr w:type="spellEnd"/>
+      <w:r>
+        <w:rPr>
+          <w:lang w:val="nl-BE"/>
+        </w:rPr>
+        <w:t xml:space="preserve">. </w:t>
+      </w:r>
+      <w:r>
+        <w:rPr>
+          <w:lang w:val="nl-BE"/>
+        </w:rPr>
+        <w:t xml:space="preserve">Deze </w:t>
+      </w:r>
+      <w:proofErr w:type="spellStart"/>
+      <w:r>
+        <w:rPr>
+          <w:lang w:val="nl-BE"/>
+        </w:rPr>
+        <w:t>canar</w:t>
+      </w:r>
+      <w:r>
+        <w:rPr>
+          <w:lang w:val="nl-BE"/>
+        </w:rPr>
+        <w:t>y</w:t>
+      </w:r>
+      <w:proofErr w:type="spellEnd"/>
+      <w:r>
+        <w:rPr>
+          <w:lang w:val="nl-BE"/>
+        </w:rPr>
+        <w:t xml:space="preserve"> is een g</w:t>
+      </w:r>
+      <w:r>
+        <w:rPr>
+          <w:lang w:val="nl-BE"/>
+        </w:rPr>
+        <w:t xml:space="preserve">eheim die geplaatst is op de stack en dewelke verandert </w:t>
+      </w:r>
+      <w:r>
+        <w:rPr>
+          <w:lang w:val="nl-BE"/>
+        </w:rPr>
+        <w:t xml:space="preserve">telkens </w:t>
+      </w:r>
+      <w:r>
+        <w:rPr>
+          <w:lang w:val="nl-BE"/>
+        </w:rPr>
+        <w:t xml:space="preserve">het programma uitgevoerd wordt. </w:t>
+      </w:r>
+      <w:r>
+        <w:rPr>
+          <w:lang w:val="nl-BE"/>
+        </w:rPr>
+        <w:t xml:space="preserve">Als de stack overschreven wordt gaat de </w:t>
+      </w:r>
+      <w:proofErr w:type="spellStart"/>
+      <w:r>
+        <w:rPr>
+          <w:lang w:val="nl-BE"/>
+        </w:rPr>
+        <w:t>canary</w:t>
+      </w:r>
+      <w:proofErr w:type="spellEnd"/>
+      <w:r>
+        <w:rPr>
+          <w:lang w:val="nl-BE"/>
+        </w:rPr>
+        <w:t xml:space="preserve"> ook overschreven worden. Bij elke functie return gaat gekeken worden of de </w:t>
+      </w:r>
+      <w:proofErr w:type="spellStart"/>
+      <w:r>
+        <w:rPr>
+          <w:lang w:val="nl-BE"/>
+        </w:rPr>
+        <w:t>canary</w:t>
+      </w:r>
+      <w:proofErr w:type="spellEnd"/>
+      <w:r>
+        <w:rPr>
+          <w:lang w:val="nl-BE"/>
+        </w:rPr>
+        <w:t xml:space="preserve"> aangepast werd, als dit het geval is stop het programma onmiddellijk.</w:t>
+      </w:r>
+    </w:p>
+    <w:p>
+      <w:pPr>
+        <w:jc w:val="both"/>
+        <w:rPr>
+          <w:lang w:val="nl-BE"/>
+        </w:rPr>
+      </w:pPr>
+      <w:r>
+        <w:rPr>
+          <w:lang w:val="nl-BE"/>
+        </w:rPr>
+        <w:t>Een vierde mitigatie is d</w:t>
+      </w:r>
+      <w:r>
+        <w:rPr>
+          <w:lang w:val="nl-BE"/>
+        </w:rPr>
+        <w:t xml:space="preserve">oor gebruik te maken van ASLR, </w:t>
+      </w:r>
+      <w:proofErr w:type="spellStart"/>
+      <w:r>
+        <w:rPr>
+          <w:lang w:val="nl-BE"/>
+        </w:rPr>
+        <w:t>Address</w:t>
+      </w:r>
+      <w:proofErr w:type="spellEnd"/>
+      <w:r>
+        <w:rPr>
+          <w:lang w:val="nl-BE"/>
+        </w:rPr>
+        <w:t xml:space="preserve"> Space </w:t>
+      </w:r>
+      <w:proofErr w:type="spellStart"/>
+      <w:r>
+        <w:rPr>
+          <w:lang w:val="nl-BE"/>
+        </w:rPr>
+        <w:t>Layout</w:t>
+      </w:r>
+      <w:proofErr w:type="spellEnd"/>
+      <w:r>
+        <w:rPr>
+          <w:lang w:val="nl-BE"/>
+        </w:rPr>
+        <w:t xml:space="preserve"> </w:t>
+      </w:r>
+      <w:proofErr w:type="spellStart"/>
+      <w:r>
+        <w:rPr>
+          <w:lang w:val="nl-BE"/>
+        </w:rPr>
+        <w:t>Randomization</w:t>
+      </w:r>
+      <w:proofErr w:type="spellEnd"/>
+      <w:r>
+        <w:rPr>
+          <w:lang w:val="nl-BE"/>
+        </w:rPr>
+        <w:t>.</w:t>
+      </w:r>
+      <w:r>
+        <w:rPr>
+          <w:lang w:val="nl-BE"/>
+        </w:rPr>
+        <w:t xml:space="preserve"> </w:t>
+      </w:r>
+      <w:r>
+        <w:rPr>
+          <w:lang w:val="nl-BE"/>
+        </w:rPr>
+        <w:t>Dit maakt het moeilijker om het correcte adres te specifiëren van de shell code.</w:t>
+      </w:r>
+    </w:p>
+    <w:p>
+      <w:pPr>
+        <w:jc w:val="both"/>
+        <w:rPr>
+          <w:lang w:val="nl-BE"/>
         </w:rPr>
       </w:pPr>
     </w:p>
@@ -1811,19 +3119,85 @@
     <w:p>
       <w:pPr>
         <w:rPr>
-          <w:lang w:val="en-GB"/>
-        </w:rPr>
-      </w:pPr>
-    </w:p>
-    <w:p>
-      <w:pPr>
-        <w:rPr>
-          <w:lang w:val="en-GB"/>
-        </w:rPr>
-      </w:pPr>
-      <w:r>
-        <w:rPr>
-          <w:lang w:val="en-GB"/>
+          <w:lang w:val="nl-BE"/>
+        </w:rPr>
+      </w:pPr>
+      <w:r>
+        <w:rPr>
+          <w:lang w:val="nl-BE"/>
+        </w:rPr>
+        <w:t>Dit geavanceerde level heeft d</w:t>
+      </w:r>
+      <w:r>
+        <w:rPr>
+          <w:lang w:val="nl-BE"/>
+        </w:rPr>
+        <w:t>ezelfde structuur als casper4. Het enige verschil is dat de het gebruik maakt van de “</w:t>
+      </w:r>
+      <w:proofErr w:type="spellStart"/>
+      <w:r>
+        <w:rPr>
+          <w:lang w:val="nl-BE"/>
+        </w:rPr>
+        <w:t>clearEnvironment</w:t>
+      </w:r>
+      <w:proofErr w:type="spellEnd"/>
+      <w:r>
+        <w:rPr>
+          <w:lang w:val="nl-BE"/>
+        </w:rPr>
+        <w:t>” functie om de environment variabelen te verwijderen.</w:t>
+      </w:r>
+    </w:p>
+    <w:p>
+      <w:pPr>
+        <w:rPr>
+          <w:lang w:val="nl-BE"/>
+        </w:rPr>
+      </w:pPr>
+      <w:r>
+        <w:rPr>
+          <w:lang w:val="nl-BE"/>
+        </w:rPr>
+        <w:t>Dezelfde exploit als deze van casper4 kan gebruikt worden omdat deze oplossing niet gebruik maakt van environment variabelen.</w:t>
+      </w:r>
+      <w:r>
+        <w:rPr>
+          <w:lang w:val="nl-BE"/>
+        </w:rPr>
+        <w:t xml:space="preserve"> Het bevat nog steeds dezelfde </w:t>
+      </w:r>
+      <w:proofErr w:type="spellStart"/>
+      <w:r>
+        <w:rPr>
+          <w:lang w:val="nl-BE"/>
+        </w:rPr>
+        <w:t>vulnerabilities</w:t>
+      </w:r>
+      <w:proofErr w:type="spellEnd"/>
+      <w:r>
+        <w:rPr>
+          <w:lang w:val="nl-BE"/>
+        </w:rPr>
+        <w:t>.</w:t>
+      </w:r>
+    </w:p>
+    <w:p>
+      <w:pPr>
+        <w:rPr>
+          <w:lang w:val="nl-BE"/>
+        </w:rPr>
+      </w:pPr>
+    </w:p>
+    <w:p>
+      <w:pPr>
+        <w:rPr>
+          <w:lang w:val="nl-BE"/>
+        </w:rPr>
+      </w:pPr>
+      <w:r>
+        <w:rPr>
+          <w:lang w:val="nl-BE"/>
         </w:rPr>
         <w:br w:type="page"/>
       </w:r>
@@ -1962,13 +3336,7 @@
         <w:rPr>
           <w:lang w:val="en-GB"/>
         </w:rPr>
-        <w:t>Advanced level: Casper</w:t>
-      </w:r>
-      <w:r>
-        <w:rPr>
-          <w:lang w:val="en-GB"/>
-        </w:rPr>
-        <w:t>61</w:t>
+        <w:t>Advanced level: Casper61</w:t>
       </w:r>
       <w:bookmarkEnd w:id="13"/>
     </w:p>
@@ -2297,6 +3665,7 @@
         <w:docPartUnique/>
       </w:docPartObj>
     </w:sdtPr>
+    <w:sdtEndPr/>
     <w:sdtContent>
       <w:p>
         <w:pPr>
@@ -2535,6 +3904,119 @@
     </w:lvl>
   </w:abstractNum>
   <w:abstractNum w:abstractNumId="2" w15:restartNumberingAfterBreak="0">
+    <w:nsid w:val="36535F5A"/>
+    <w:multiLevelType w:val="hybridMultilevel"/>
+    <w:tmpl w:val="85327454"/>
+    <w:lvl w:ilvl="0" w:tplc="10000001">
+      <w:start w:val="1"/>
+      <w:numFmt w:val="bullet"/>
+      <w:lvlText w:val=""/>
+      <w:lvlJc w:val="left"/>
+      <w:pPr>
+        <w:ind w:left="720" w:hanging="360"/>
+      </w:pPr>
+      <w:rPr>
+        <w:rFonts w:ascii="Symbol" w:hAnsi="Symbol" w:hint="default"/>
+      </w:rPr>
+    </w:lvl>
+    <w:lvl w:ilvl="1" w:tplc="10000003" w:tentative="1">
+      <w:start w:val="1"/>
+      <w:numFmt w:val="bullet"/>
+      <w:lvlText w:val="o"/>
+      <w:lvlJc w:val="left"/>
+      <w:pPr>
+        <w:ind w:left="1440" w:hanging="360"/>
+      </w:pPr>
+      <w:rPr>
+        <w:rFonts w:ascii="Courier New" w:hAnsi="Courier New" w:cs="Courier New" w:hint="default"/>
+      </w:rPr>
+    </w:lvl>
+    <w:lvl w:ilvl="2" w:tplc="10000005" w:tentative="1">
+      <w:start w:val="1"/>
+      <w:numFmt w:val="bullet"/>
+      <w:lvlText w:val=""/>
+      <w:lvlJc w:val="left"/>
+      <w:pPr>
+        <w:ind w:left="2160" w:hanging="360"/>
+      </w:pPr>
+      <w:rPr>
+        <w:rFonts w:ascii="Wingdings" w:hAnsi="Wingdings" w:hint="default"/>
+      </w:rPr>
+    </w:lvl>
+    <w:lvl w:ilvl="3" w:tplc="10000001" w:tentative="1">
+      <w:start w:val="1"/>
+      <w:numFmt w:val="bullet"/>
+      <w:lvlText w:val=""/>
+      <w:lvlJc w:val="left"/>
+      <w:pPr>
+        <w:ind w:left="2880" w:hanging="360"/>
+      </w:pPr>
+      <w:rPr>
+        <w:rFonts w:ascii="Symbol" w:hAnsi="Symbol" w:hint="default"/>
+      </w:rPr>
+    </w:lvl>
+    <w:lvl w:ilvl="4" w:tplc="10000003" w:tentative="1">
+      <w:start w:val="1"/>
+      <w:numFmt w:val="bullet"/>
+      <w:lvlText w:val="o"/>
+      <w:lvlJc w:val="left"/>
+      <w:pPr>
+        <w:ind w:left="3600" w:hanging="360"/>
+      </w:pPr>
+      <w:rPr>
+        <w:rFonts w:ascii="Courier New" w:hAnsi="Courier New" w:cs="Courier New" w:hint="default"/>
+      </w:rPr>
+    </w:lvl>
+    <w:lvl w:ilvl="5" w:tplc="10000005" w:tentative="1">
+      <w:start w:val="1"/>
+      <w:numFmt w:val="bullet"/>
+      <w:lvlText w:val=""/>
+      <w:lvlJc w:val="left"/>
+      <w:pPr>
+        <w:ind w:left="4320" w:hanging="360"/>
+      </w:pPr>
+      <w:rPr>
+        <w:rFonts w:ascii="Wingdings" w:hAnsi="Wingdings" w:hint="default"/>
+      </w:rPr>
+    </w:lvl>
+    <w:lvl w:ilvl="6" w:tplc="10000001" w:tentative="1">
+      <w:start w:val="1"/>
+      <w:numFmt w:val="bullet"/>
+      <w:lvlText w:val=""/>
+      <w:lvlJc w:val="left"/>
+      <w:pPr>
+        <w:ind w:left="5040" w:hanging="360"/>
+      </w:pPr>
+      <w:rPr>
+        <w:rFonts w:ascii="Symbol" w:hAnsi="Symbol" w:hint="default"/>
+      </w:rPr>
+    </w:lvl>
+    <w:lvl w:ilvl="7" w:tplc="10000003" w:tentative="1">
+      <w:start w:val="1"/>
+      <w:numFmt w:val="bullet"/>
+      <w:lvlText w:val="o"/>
+      <w:lvlJc w:val="left"/>
+      <w:pPr>
+        <w:ind w:left="5760" w:hanging="360"/>
+      </w:pPr>
+      <w:rPr>
+        <w:rFonts w:ascii="Courier New" w:hAnsi="Courier New" w:cs="Courier New" w:hint="default"/>
+      </w:rPr>
+    </w:lvl>
+    <w:lvl w:ilvl="8" w:tplc="10000005" w:tentative="1">
+      <w:start w:val="1"/>
+      <w:numFmt w:val="bullet"/>
+      <w:lvlText w:val=""/>
+      <w:lvlJc w:val="left"/>
+      <w:pPr>
+        <w:ind w:left="6480" w:hanging="360"/>
+      </w:pPr>
+      <w:rPr>
+        <w:rFonts w:ascii="Wingdings" w:hAnsi="Wingdings" w:hint="default"/>
+      </w:rPr>
+    </w:lvl>
+  </w:abstractNum>
+  <w:abstractNum w:abstractNumId="3" w15:restartNumberingAfterBreak="0">
     <w:nsid w:val="547B4634"/>
     <w:multiLevelType w:val="multilevel"/>
     <w:tmpl w:val="1000001F"/>
@@ -2618,6 +4100,119 @@
       <w:pPr>
         <w:ind w:left="4320" w:hanging="1440"/>
       </w:pPr>
+    </w:lvl>
+  </w:abstractNum>
+  <w:abstractNum w:abstractNumId="4" w15:restartNumberingAfterBreak="0">
+    <w:nsid w:val="776F3E43"/>
+    <w:multiLevelType w:val="hybridMultilevel"/>
+    <w:tmpl w:val="BDB6864C"/>
+    <w:lvl w:ilvl="0" w:tplc="10000001">
+      <w:start w:val="1"/>
+      <w:numFmt w:val="bullet"/>
+      <w:lvlText w:val=""/>
+      <w:lvlJc w:val="left"/>
+      <w:pPr>
+        <w:ind w:left="720" w:hanging="360"/>
+      </w:pPr>
+      <w:rPr>
+        <w:rFonts w:ascii="Symbol" w:hAnsi="Symbol" w:hint="default"/>
+      </w:rPr>
+    </w:lvl>
+    <w:lvl w:ilvl="1" w:tplc="10000003" w:tentative="1">
+      <w:start w:val="1"/>
+      <w:numFmt w:val="bullet"/>
+      <w:lvlText w:val="o"/>
+      <w:lvlJc w:val="left"/>
+      <w:pPr>
+        <w:ind w:left="1440" w:hanging="360"/>
+      </w:pPr>
+      <w:rPr>
+        <w:rFonts w:ascii="Courier New" w:hAnsi="Courier New" w:cs="Courier New" w:hint="default"/>
+      </w:rPr>
+    </w:lvl>
+    <w:lvl w:ilvl="2" w:tplc="10000005" w:tentative="1">
+      <w:start w:val="1"/>
+      <w:numFmt w:val="bullet"/>
+      <w:lvlText w:val=""/>
+      <w:lvlJc w:val="left"/>
+      <w:pPr>
+        <w:ind w:left="2160" w:hanging="360"/>
+      </w:pPr>
+      <w:rPr>
+        <w:rFonts w:ascii="Wingdings" w:hAnsi="Wingdings" w:hint="default"/>
+      </w:rPr>
+    </w:lvl>
+    <w:lvl w:ilvl="3" w:tplc="10000001" w:tentative="1">
+      <w:start w:val="1"/>
+      <w:numFmt w:val="bullet"/>
+      <w:lvlText w:val=""/>
+      <w:lvlJc w:val="left"/>
+      <w:pPr>
+        <w:ind w:left="2880" w:hanging="360"/>
+      </w:pPr>
+      <w:rPr>
+        <w:rFonts w:ascii="Symbol" w:hAnsi="Symbol" w:hint="default"/>
+      </w:rPr>
+    </w:lvl>
+    <w:lvl w:ilvl="4" w:tplc="10000003" w:tentative="1">
+      <w:start w:val="1"/>
+      <w:numFmt w:val="bullet"/>
+      <w:lvlText w:val="o"/>
+      <w:lvlJc w:val="left"/>
+      <w:pPr>
+        <w:ind w:left="3600" w:hanging="360"/>
+      </w:pPr>
+      <w:rPr>
+        <w:rFonts w:ascii="Courier New" w:hAnsi="Courier New" w:cs="Courier New" w:hint="default"/>
+      </w:rPr>
+    </w:lvl>
+    <w:lvl w:ilvl="5" w:tplc="10000005" w:tentative="1">
+      <w:start w:val="1"/>
+      <w:numFmt w:val="bullet"/>
+      <w:lvlText w:val=""/>
+      <w:lvlJc w:val="left"/>
+      <w:pPr>
+        <w:ind w:left="4320" w:hanging="360"/>
+      </w:pPr>
+      <w:rPr>
+        <w:rFonts w:ascii="Wingdings" w:hAnsi="Wingdings" w:hint="default"/>
+      </w:rPr>
+    </w:lvl>
+    <w:lvl w:ilvl="6" w:tplc="10000001" w:tentative="1">
+      <w:start w:val="1"/>
+      <w:numFmt w:val="bullet"/>
+      <w:lvlText w:val=""/>
+      <w:lvlJc w:val="left"/>
+      <w:pPr>
+        <w:ind w:left="5040" w:hanging="360"/>
+      </w:pPr>
+      <w:rPr>
+        <w:rFonts w:ascii="Symbol" w:hAnsi="Symbol" w:hint="default"/>
+      </w:rPr>
+    </w:lvl>
+    <w:lvl w:ilvl="7" w:tplc="10000003" w:tentative="1">
+      <w:start w:val="1"/>
+      <w:numFmt w:val="bullet"/>
+      <w:lvlText w:val="o"/>
+      <w:lvlJc w:val="left"/>
+      <w:pPr>
+        <w:ind w:left="5760" w:hanging="360"/>
+      </w:pPr>
+      <w:rPr>
+        <w:rFonts w:ascii="Courier New" w:hAnsi="Courier New" w:cs="Courier New" w:hint="default"/>
+      </w:rPr>
+    </w:lvl>
+    <w:lvl w:ilvl="8" w:tplc="10000005" w:tentative="1">
+      <w:start w:val="1"/>
+      <w:numFmt w:val="bullet"/>
+      <w:lvlText w:val=""/>
+      <w:lvlJc w:val="left"/>
+      <w:pPr>
+        <w:ind w:left="6480" w:hanging="360"/>
+      </w:pPr>
+      <w:rPr>
+        <w:rFonts w:ascii="Wingdings" w:hAnsi="Wingdings" w:hint="default"/>
+      </w:rPr>
     </w:lvl>
   </w:abstractNum>
   <w:num w:numId="1">
@@ -2627,6 +4222,12 @@
     <w:abstractNumId w:val="1"/>
   </w:num>
   <w:num w:numId="3">
+    <w:abstractNumId w:val="3"/>
+  </w:num>
+  <w:num w:numId="4">
+    <w:abstractNumId w:val="4"/>
+  </w:num>
+  <w:num w:numId="5">
     <w:abstractNumId w:val="2"/>
   </w:num>
 </w:numbering>
@@ -2755,6 +4356,7 @@
     <w:lsdException w:name="HTML Sample" w:semiHidden="1" w:unhideWhenUsed="1"/>
     <w:lsdException w:name="HTML Typewriter" w:semiHidden="1" w:unhideWhenUsed="1"/>
     <w:lsdException w:name="HTML Variable" w:semiHidden="1" w:unhideWhenUsed="1"/>
+    <w:lsdException w:name="Normal Table" w:semiHidden="1" w:unhideWhenUsed="1"/>
     <w:lsdException w:name="annotation subject" w:semiHidden="1" w:unhideWhenUsed="1"/>
     <w:lsdException w:name="No List" w:semiHidden="1" w:unhideWhenUsed="1"/>
     <w:lsdException w:name="Outline List 1" w:semiHidden="1" w:unhideWhenUsed="1"/>
@@ -2801,8 +4403,10 @@
     <w:lsdException w:name="Table Subtle 2" w:semiHidden="1" w:unhideWhenUsed="1"/>
     <w:lsdException w:name="Table Web 1" w:semiHidden="1" w:unhideWhenUsed="1"/>
     <w:lsdException w:name="Table Web 2" w:semiHidden="1" w:unhideWhenUsed="1"/>
+    <w:lsdException w:name="Table Web 3" w:semiHidden="1" w:unhideWhenUsed="1"/>
     <w:lsdException w:name="Balloon Text" w:semiHidden="1" w:unhideWhenUsed="1"/>
     <w:lsdException w:name="Table Grid" w:uiPriority="39"/>
+    <w:lsdException w:name="Table Theme" w:semiHidden="1" w:unhideWhenUsed="1"/>
     <w:lsdException w:name="Placeholder Text" w:semiHidden="1"/>
     <w:lsdException w:name="No Spacing" w:uiPriority="1" w:qFormat="1"/>
     <w:lsdException w:name="Light Shading" w:uiPriority="60"/>
@@ -3130,7 +4734,6 @@
     </w:pPr>
     <w:rPr>
       <w:rFonts w:eastAsiaTheme="minorEastAsia"/>
-      <w:lang/>
     </w:rPr>
   </w:style>
   <w:style w:type="character" w:customStyle="1" w:styleId="GeenafstandChar">
@@ -3141,7 +4744,6 @@
     <w:rsid w:val="003E7BE4"/>
     <w:rPr>
       <w:rFonts w:eastAsiaTheme="minorEastAsia"/>
-      <w:lang/>
     </w:rPr>
   </w:style>
   <w:style w:type="character" w:customStyle="1" w:styleId="Kop1Char">
@@ -3168,9 +4770,6 @@
     <w:pPr>
       <w:outlineLvl w:val="9"/>
     </w:pPr>
-    <w:rPr>
-      <w:lang/>
-    </w:rPr>
   </w:style>
   <w:style w:type="paragraph" w:styleId="Inhopg1">
     <w:name w:val="toc 1"/>
@@ -3454,6 +5053,17 @@
       <w:ind w:left="220"/>
     </w:pPr>
   </w:style>
+  <w:style w:type="paragraph" w:styleId="Lijstalinea">
+    <w:name w:val="List Paragraph"/>
+    <w:basedOn w:val="Standaard"/>
+    <w:uiPriority w:val="34"/>
+    <w:qFormat/>
+    <w:rsid w:val="009E3BEF"/>
+    <w:pPr>
+      <w:ind w:left="720"/>
+      <w:contextualSpacing/>
+    </w:pPr>
+  </w:style>
 </w:styles>
 </file>
 
@@ -3634,6 +5244,27 @@
     <w:pitch w:val="variable"/>
     <w:sig w:usb0="E0002EFF" w:usb1="C000785B" w:usb2="00000009" w:usb3="00000000" w:csb0="000001FF" w:csb1="00000000"/>
   </w:font>
+  <w:font w:name="Symbol">
+    <w:panose1 w:val="05050102010706020507"/>
+    <w:charset w:val="02"/>
+    <w:family w:val="roman"/>
+    <w:pitch w:val="variable"/>
+    <w:sig w:usb0="00000000" w:usb1="10000000" w:usb2="00000000" w:usb3="00000000" w:csb0="80000000" w:csb1="00000000"/>
+  </w:font>
+  <w:font w:name="Courier New">
+    <w:panose1 w:val="02070309020205020404"/>
+    <w:charset w:val="00"/>
+    <w:family w:val="modern"/>
+    <w:pitch w:val="fixed"/>
+    <w:sig w:usb0="E0002EFF" w:usb1="C0007843" w:usb2="00000009" w:usb3="00000000" w:csb0="000001FF" w:csb1="00000000"/>
+  </w:font>
+  <w:font w:name="Wingdings">
+    <w:panose1 w:val="05000000000000000000"/>
+    <w:charset w:val="02"/>
+    <w:family w:val="auto"/>
+    <w:pitch w:val="variable"/>
+    <w:sig w:usb0="00000000" w:usb1="10000000" w:usb2="00000000" w:usb3="00000000" w:csb0="80000000" w:csb1="00000000"/>
+  </w:font>
   <w:font w:name="Calibri">
     <w:panose1 w:val="020F0502020204030204"/>
     <w:charset w:val="00"/>
@@ -3669,6 +5300,8 @@
     <w:rsidRoot w:val="007B5ECD"/>
     <w:rsid w:val="00183736"/>
     <w:rsid w:val="007B5ECD"/>
+    <w:rsid w:val="00AB22A5"/>
+    <w:rsid w:val="00CA0CD2"/>
   </w:rsids>
   <m:mathPr>
     <m:mathFont m:val="Cambria Math"/>
@@ -4465,7 +6098,7 @@
 </file>
 
 <file path=customXml/itemProps2.xml><?xml version="1.0" encoding="utf-8"?>
-<ds:datastoreItem xmlns:ds="http://schemas.openxmlformats.org/officeDocument/2006/customXml" ds:itemID="{A779DE11-4DEB-46F9-B1F4-E2199CC410CF}">
+<ds:datastoreItem xmlns:ds="http://schemas.openxmlformats.org/officeDocument/2006/customXml" ds:itemID="{2D22B44F-9F1D-4703-943D-EB6AA235B621}">
   <ds:schemaRefs>
     <ds:schemaRef ds:uri="http://schemas.openxmlformats.org/officeDocument/2006/bibliography"/>
   </ds:schemaRefs>

</xml_diff>

<commit_message>
exploit 10 en 8
</commit_message>
<xml_diff>
--- a/verslag/verslag_dev_Sec.docx
+++ b/verslag/verslag_dev_Sec.docx
@@ -1341,9 +1341,9 @@
         <w:tblLook w:val="04A0" w:firstRow="1" w:lastRow="0" w:firstColumn="1" w:lastColumn="0" w:noHBand="0" w:noVBand="1"/>
       </w:tblPr>
       <w:tblGrid>
-        <w:gridCol w:w="2606"/>
-        <w:gridCol w:w="3888"/>
-        <w:gridCol w:w="2532"/>
+        <w:gridCol w:w="2578"/>
+        <w:gridCol w:w="3949"/>
+        <w:gridCol w:w="2499"/>
       </w:tblGrid>
       <w:tr>
         <w:trPr>
@@ -1698,7 +1698,13 @@
               <w:rPr>
                 <w:lang w:val="en-GB"/>
               </w:rPr>
-              <w:t>Casper8</w:t>
+              <w:t>c</w:t>
+            </w:r>
+            <w:r>
+              <w:rPr>
+                <w:lang w:val="en-GB"/>
+              </w:rPr>
+              <w:t>asper8</w:t>
             </w:r>
           </w:p>
         </w:tc>
@@ -1735,6 +1741,115 @@
           </w:p>
         </w:tc>
       </w:tr>
+      <w:tr>
+        <w:tc>
+          <w:tcPr>
+            <w:cnfStyle w:val="001000000000" w:firstRow="0" w:lastRow="0" w:firstColumn="1" w:lastColumn="0" w:oddVBand="0" w:evenVBand="0" w:oddHBand="0" w:evenHBand="0" w:firstRowFirstColumn="0" w:firstRowLastColumn="0" w:lastRowFirstColumn="0" w:lastRowLastColumn="0"/>
+            <w:tcW w:w="3005" w:type="dxa"/>
+          </w:tcPr>
+          <w:p>
+            <w:pPr>
+              <w:rPr>
+                <w:lang w:val="en-GB"/>
+              </w:rPr>
+            </w:pPr>
+            <w:r>
+              <w:rPr>
+                <w:lang w:val="en-GB"/>
+              </w:rPr>
+              <w:t>casper80</w:t>
+            </w:r>
+          </w:p>
+        </w:tc>
+        <w:tc>
+          <w:tcPr>
+            <w:tcW w:w="3005" w:type="dxa"/>
+          </w:tcPr>
+          <w:p>
+            <w:pPr>
+              <w:cnfStyle w:val="000000000000" w:firstRow="0" w:lastRow="0" w:firstColumn="0" w:lastColumn="0" w:oddVBand="0" w:evenVBand="0" w:oddHBand="0" w:evenHBand="0" w:firstRowFirstColumn="0" w:firstRowLastColumn="0" w:lastRowFirstColumn="0" w:lastRowLastColumn="0"/>
+              <w:rPr>
+                <w:lang w:val="en-GB"/>
+              </w:rPr>
+            </w:pPr>
+            <w:r>
+              <w:rPr>
+                <w:lang w:val="en-GB"/>
+              </w:rPr>
+              <w:t>swaysxx5L11ycLAOP3urZ1nLfFlocrqY</w:t>
+            </w:r>
+          </w:p>
+        </w:tc>
+        <w:tc>
+          <w:tcPr>
+            <w:tcW w:w="3006" w:type="dxa"/>
+          </w:tcPr>
+          <w:p>
+            <w:pPr>
+              <w:cnfStyle w:val="000000000000" w:firstRow="0" w:lastRow="0" w:firstColumn="0" w:lastColumn="0" w:oddVBand="0" w:evenVBand="0" w:oddHBand="0" w:evenHBand="0" w:firstRowFirstColumn="0" w:firstRowLastColumn="0" w:lastRowFirstColumn="0" w:lastRowLastColumn="0"/>
+              <w:rPr>
+                <w:lang w:val="en-GB"/>
+              </w:rPr>
+            </w:pPr>
+          </w:p>
+        </w:tc>
+      </w:tr>
+      <w:tr>
+        <w:trPr>
+          <w:cnfStyle w:val="000000100000" w:firstRow="0" w:lastRow="0" w:firstColumn="0" w:lastColumn="0" w:oddVBand="0" w:evenVBand="0" w:oddHBand="1" w:evenHBand="0" w:firstRowFirstColumn="0" w:firstRowLastColumn="0" w:lastRowFirstColumn="0" w:lastRowLastColumn="0"/>
+        </w:trPr>
+        <w:tc>
+          <w:tcPr>
+            <w:cnfStyle w:val="001000000000" w:firstRow="0" w:lastRow="0" w:firstColumn="1" w:lastColumn="0" w:oddVBand="0" w:evenVBand="0" w:oddHBand="0" w:evenHBand="0" w:firstRowFirstColumn="0" w:firstRowLastColumn="0" w:lastRowFirstColumn="0" w:lastRowLastColumn="0"/>
+            <w:tcW w:w="3005" w:type="dxa"/>
+          </w:tcPr>
+          <w:p>
+            <w:pPr>
+              <w:rPr>
+                <w:lang w:val="en-GB"/>
+              </w:rPr>
+            </w:pPr>
+            <w:r>
+              <w:rPr>
+                <w:lang w:val="en-GB"/>
+              </w:rPr>
+              <w:t>casper10</w:t>
+            </w:r>
+          </w:p>
+        </w:tc>
+        <w:tc>
+          <w:tcPr>
+            <w:tcW w:w="3005" w:type="dxa"/>
+          </w:tcPr>
+          <w:p>
+            <w:pPr>
+              <w:cnfStyle w:val="000000100000" w:firstRow="0" w:lastRow="0" w:firstColumn="0" w:lastColumn="0" w:oddVBand="0" w:evenVBand="0" w:oddHBand="1" w:evenHBand="0" w:firstRowFirstColumn="0" w:firstRowLastColumn="0" w:lastRowFirstColumn="0" w:lastRowLastColumn="0"/>
+              <w:rPr>
+                <w:lang w:val="en-GB"/>
+              </w:rPr>
+            </w:pPr>
+            <w:r>
+              <w:rPr>
+                <w:lang w:val="en-GB"/>
+              </w:rPr>
+              <w:t>Ztbqs7CPzvM49D5PXyW5VvJSc1MvTODU</w:t>
+            </w:r>
+          </w:p>
+        </w:tc>
+        <w:tc>
+          <w:tcPr>
+            <w:tcW w:w="3006" w:type="dxa"/>
+          </w:tcPr>
+          <w:p>
+            <w:pPr>
+              <w:cnfStyle w:val="000000100000" w:firstRow="0" w:lastRow="0" w:firstColumn="0" w:lastColumn="0" w:oddVBand="0" w:evenVBand="0" w:oddHBand="1" w:evenHBand="0" w:firstRowFirstColumn="0" w:firstRowLastColumn="0" w:lastRowFirstColumn="0" w:lastRowLastColumn="0"/>
+              <w:rPr>
+                <w:lang w:val="en-GB"/>
+              </w:rPr>
+            </w:pPr>
+          </w:p>
+        </w:tc>
+      </w:tr>
     </w:tbl>
     <w:p>
       <w:pPr>
@@ -1755,26 +1870,209 @@
         </w:rPr>
         <w:br w:type="page"/>
       </w:r>
-      <w:bookmarkStart w:id="1" w:name="_GoBack"/>
+    </w:p>
+    <w:p>
+      <w:pPr>
+        <w:pStyle w:val="Kop1"/>
+        <w:jc w:val="both"/>
+      </w:pPr>
+      <w:bookmarkStart w:id="1" w:name="_Toc25519920"/>
+      <w:r>
+        <w:lastRenderedPageBreak/>
+        <w:t>Casper4</w:t>
+      </w:r>
       <w:bookmarkEnd w:id="1"/>
     </w:p>
     <w:p>
       <w:pPr>
+        <w:pStyle w:val="Kop3"/>
+        <w:jc w:val="both"/>
         <w:rPr>
           <w:lang w:val="en-GB"/>
         </w:rPr>
       </w:pPr>
-    </w:p>
-    <w:p>
-      <w:pPr>
-        <w:pStyle w:val="Kop1"/>
-        <w:jc w:val="both"/>
-      </w:pPr>
-      <w:bookmarkStart w:id="2" w:name="_Toc25519920"/>
-      <w:r>
-        <w:t>Casper4</w:t>
+      <w:bookmarkStart w:id="2" w:name="_Toc25519921"/>
+      <w:proofErr w:type="spellStart"/>
+      <w:r>
+        <w:rPr>
+          <w:lang w:val="en-GB"/>
+        </w:rPr>
+        <w:t>Omschrijving</w:t>
       </w:r>
       <w:bookmarkEnd w:id="2"/>
+      <w:proofErr w:type="spellEnd"/>
+    </w:p>
+    <w:p>
+      <w:pPr>
+        <w:jc w:val="both"/>
+        <w:rPr>
+          <w:lang w:val="nl-BE"/>
+        </w:rPr>
+      </w:pPr>
+      <w:r>
+        <w:rPr>
+          <w:lang w:val="nl-BE"/>
+        </w:rPr>
+        <w:t xml:space="preserve">Het casper4 programma vereist </w:t>
+      </w:r>
+      <w:r>
+        <w:rPr>
+          <w:lang w:val="nl-BE"/>
+        </w:rPr>
+        <w:t xml:space="preserve">één parameter als input. </w:t>
+      </w:r>
+      <w:r>
+        <w:rPr>
+          <w:lang w:val="nl-BE"/>
+        </w:rPr>
+        <w:t>Allereerst wordt er nagekeken of er een parameter meegegeven wordt. Indien dit niet het geval is gaat het een error bericht: “</w:t>
+      </w:r>
+      <w:proofErr w:type="spellStart"/>
+      <w:r>
+        <w:rPr>
+          <w:lang w:val="nl-BE"/>
+        </w:rPr>
+        <w:t>Usage</w:t>
+      </w:r>
+      <w:proofErr w:type="spellEnd"/>
+      <w:r>
+        <w:rPr>
+          <w:lang w:val="nl-BE"/>
+        </w:rPr>
+        <w:t>: /</w:t>
+      </w:r>
+      <w:proofErr w:type="spellStart"/>
+      <w:r>
+        <w:rPr>
+          <w:lang w:val="nl-BE"/>
+        </w:rPr>
+        <w:t>casper</w:t>
+      </w:r>
+      <w:proofErr w:type="spellEnd"/>
+      <w:r>
+        <w:rPr>
+          <w:lang w:val="nl-BE"/>
+        </w:rPr>
+        <w:t xml:space="preserve">/casper4 </w:t>
+      </w:r>
+      <w:proofErr w:type="spellStart"/>
+      <w:r>
+        <w:rPr>
+          <w:lang w:val="nl-BE"/>
+        </w:rPr>
+        <w:t>YourName</w:t>
+      </w:r>
+      <w:proofErr w:type="spellEnd"/>
+      <w:r>
+        <w:rPr>
+          <w:lang w:val="nl-BE"/>
+        </w:rPr>
+        <w:t>” teruggeve</w:t>
+      </w:r>
+      <w:r>
+        <w:rPr>
+          <w:lang w:val="nl-BE"/>
+        </w:rPr>
+        <w:t>n</w:t>
+      </w:r>
+      <w:r>
+        <w:rPr>
+          <w:lang w:val="nl-BE"/>
+        </w:rPr>
+        <w:t>.</w:t>
+      </w:r>
+      <w:r>
+        <w:rPr>
+          <w:lang w:val="nl-BE"/>
+        </w:rPr>
+        <w:t xml:space="preserve"> Vervolgens stopt het programma met een errorcode 1.</w:t>
+      </w:r>
+    </w:p>
+    <w:p>
+      <w:pPr>
+        <w:jc w:val="both"/>
+        <w:rPr>
+          <w:lang w:val="nl-BE"/>
+        </w:rPr>
+      </w:pPr>
+      <w:r>
+        <w:rPr>
+          <w:lang w:val="nl-BE"/>
+        </w:rPr>
+        <w:t xml:space="preserve">Indien er wel een parameter meegegeven wordt gaat </w:t>
+      </w:r>
+      <w:r>
+        <w:rPr>
+          <w:lang w:val="nl-BE"/>
+        </w:rPr>
+        <w:t>de “</w:t>
+      </w:r>
+      <w:proofErr w:type="spellStart"/>
+      <w:r>
+        <w:rPr>
+          <w:lang w:val="nl-BE"/>
+        </w:rPr>
+        <w:t>greetUser</w:t>
+      </w:r>
+      <w:proofErr w:type="spellEnd"/>
+      <w:r>
+        <w:rPr>
+          <w:lang w:val="nl-BE"/>
+        </w:rPr>
+        <w:t>” functie opgeroepen worden met de meegegeven input.</w:t>
+      </w:r>
+      <w:r>
+        <w:rPr>
+          <w:lang w:val="nl-BE"/>
+        </w:rPr>
+        <w:t xml:space="preserve"> </w:t>
+      </w:r>
+      <w:r>
+        <w:rPr>
+          <w:lang w:val="nl-BE"/>
+        </w:rPr>
+        <w:t xml:space="preserve">Deze functie maakt een buffer aan van 999 karakters en gaat vervolgens de meegegeven input </w:t>
+      </w:r>
+      <w:r>
+        <w:rPr>
+          <w:lang w:val="nl-BE"/>
+        </w:rPr>
+        <w:t>kopiëren</w:t>
+      </w:r>
+      <w:r>
+        <w:rPr>
+          <w:lang w:val="nl-BE"/>
+        </w:rPr>
+        <w:t xml:space="preserve"> naar deze buffer.</w:t>
+      </w:r>
+      <w:r>
+        <w:rPr>
+          <w:lang w:val="nl-BE"/>
+        </w:rPr>
+        <w:t xml:space="preserve"> Tot slot print het “</w:t>
+      </w:r>
+      <w:proofErr w:type="spellStart"/>
+      <w:r>
+        <w:rPr>
+          <w:lang w:val="nl-BE"/>
+        </w:rPr>
+        <w:t>Hello</w:t>
+      </w:r>
+      <w:proofErr w:type="spellEnd"/>
+      <w:r>
+        <w:rPr>
+          <w:lang w:val="nl-BE"/>
+        </w:rPr>
+        <w:t>” gevolgd door de inhoud van de buffer.</w:t>
+      </w:r>
+    </w:p>
+    <w:p>
+      <w:pPr>
+        <w:jc w:val="both"/>
+        <w:rPr>
+          <w:lang w:val="nl-BE"/>
+        </w:rPr>
+      </w:pPr>
     </w:p>
     <w:p>
       <w:pPr>
@@ -1784,92 +2082,128 @@
           <w:lang w:val="en-GB"/>
         </w:rPr>
       </w:pPr>
-      <w:bookmarkStart w:id="3" w:name="_Toc25519921"/>
-      <w:proofErr w:type="spellStart"/>
+      <w:bookmarkStart w:id="3" w:name="_Toc25519922"/>
       <w:r>
         <w:rPr>
           <w:lang w:val="en-GB"/>
         </w:rPr>
-        <w:t>Omschrijving</w:t>
+        <w:t>Vulnerability</w:t>
       </w:r>
       <w:bookmarkEnd w:id="3"/>
-      <w:proofErr w:type="spellEnd"/>
-    </w:p>
-    <w:p>
-      <w:pPr>
-        <w:jc w:val="both"/>
-        <w:rPr>
-          <w:lang w:val="nl-BE"/>
-        </w:rPr>
-      </w:pPr>
-      <w:r>
-        <w:rPr>
-          <w:lang w:val="nl-BE"/>
-        </w:rPr>
-        <w:t xml:space="preserve">Het casper4 programma vereist </w:t>
-      </w:r>
-      <w:r>
-        <w:rPr>
-          <w:lang w:val="nl-BE"/>
-        </w:rPr>
-        <w:t xml:space="preserve">één parameter als input. </w:t>
-      </w:r>
-      <w:r>
-        <w:rPr>
-          <w:lang w:val="nl-BE"/>
-        </w:rPr>
-        <w:t>Allereerst wordt er nagekeken of er een parameter meegegeven wordt. Indien dit niet het geval is gaat het een error bericht: “</w:t>
-      </w:r>
-      <w:proofErr w:type="spellStart"/>
-      <w:r>
-        <w:rPr>
-          <w:lang w:val="nl-BE"/>
-        </w:rPr>
-        <w:t>Usage</w:t>
-      </w:r>
-      <w:proofErr w:type="spellEnd"/>
-      <w:r>
-        <w:rPr>
-          <w:lang w:val="nl-BE"/>
-        </w:rPr>
-        <w:t>: /</w:t>
-      </w:r>
-      <w:proofErr w:type="spellStart"/>
-      <w:r>
-        <w:rPr>
-          <w:lang w:val="nl-BE"/>
-        </w:rPr>
-        <w:t>casper</w:t>
-      </w:r>
-      <w:proofErr w:type="spellEnd"/>
-      <w:r>
-        <w:rPr>
-          <w:lang w:val="nl-BE"/>
-        </w:rPr>
-        <w:t xml:space="preserve">/casper4 </w:t>
-      </w:r>
-      <w:proofErr w:type="spellStart"/>
-      <w:r>
-        <w:rPr>
-          <w:lang w:val="nl-BE"/>
-        </w:rPr>
-        <w:t>YourName</w:t>
-      </w:r>
-      <w:proofErr w:type="spellEnd"/>
-      <w:r>
-        <w:rPr>
-          <w:lang w:val="nl-BE"/>
-        </w:rPr>
-        <w:t xml:space="preserve">” </w:t>
-      </w:r>
-      <w:proofErr w:type="spellStart"/>
-      <w:r>
-        <w:rPr>
-          <w:lang w:val="nl-BE"/>
-        </w:rPr>
-        <w:t>teruggeve</w:t>
-      </w:r>
-      <w:proofErr w:type="spellEnd"/>
+    </w:p>
+    <w:p>
+      <w:pPr>
+        <w:jc w:val="both"/>
+        <w:rPr>
+          <w:lang w:val="nl-BE"/>
+        </w:rPr>
+      </w:pPr>
+      <w:proofErr w:type="spellStart"/>
+      <w:r>
+        <w:rPr>
+          <w:lang w:val="en-GB"/>
+        </w:rPr>
+        <w:t>Dit</w:t>
+      </w:r>
+      <w:proofErr w:type="spellEnd"/>
+      <w:r>
+        <w:rPr>
+          <w:lang w:val="en-GB"/>
+        </w:rPr>
+        <w:t xml:space="preserve"> level </w:t>
+      </w:r>
+      <w:proofErr w:type="spellStart"/>
+      <w:r>
+        <w:rPr>
+          <w:lang w:val="en-GB"/>
+        </w:rPr>
+        <w:t>bevat</w:t>
+      </w:r>
+      <w:proofErr w:type="spellEnd"/>
+      <w:r>
+        <w:rPr>
+          <w:lang w:val="en-GB"/>
+        </w:rPr>
+        <w:t xml:space="preserve"> </w:t>
+      </w:r>
+      <w:proofErr w:type="spellStart"/>
+      <w:r>
+        <w:rPr>
+          <w:lang w:val="en-GB"/>
+        </w:rPr>
+        <w:t>een</w:t>
+      </w:r>
+      <w:proofErr w:type="spellEnd"/>
+      <w:r>
+        <w:rPr>
+          <w:lang w:val="en-GB"/>
+        </w:rPr>
+        <w:t xml:space="preserve"> stack-based buffer overflow</w:t>
+      </w:r>
+      <w:r>
+        <w:rPr>
+          <w:lang w:val="en-GB"/>
+        </w:rPr>
+        <w:t xml:space="preserve">. </w:t>
+      </w:r>
+      <w:r>
+        <w:rPr>
+          <w:lang w:val="nl-BE"/>
+        </w:rPr>
+        <w:t>In de “</w:t>
+      </w:r>
+      <w:proofErr w:type="spellStart"/>
+      <w:r>
+        <w:rPr>
+          <w:lang w:val="nl-BE"/>
+        </w:rPr>
+        <w:t>g</w:t>
+      </w:r>
+      <w:r>
+        <w:rPr>
+          <w:lang w:val="nl-BE"/>
+        </w:rPr>
+        <w:t>reetUser</w:t>
+      </w:r>
+      <w:proofErr w:type="spellEnd"/>
+      <w:r>
+        <w:rPr>
+          <w:lang w:val="nl-BE"/>
+        </w:rPr>
+        <w:t>” functie wordt er gebruik gemaakt van de “</w:t>
+      </w:r>
+      <w:proofErr w:type="spellStart"/>
+      <w:r>
+        <w:rPr>
+          <w:lang w:val="nl-BE"/>
+        </w:rPr>
+        <w:t>strcpy</w:t>
+      </w:r>
+      <w:proofErr w:type="spellEnd"/>
+      <w:r>
+        <w:rPr>
+          <w:lang w:val="nl-BE"/>
+        </w:rPr>
+        <w:t xml:space="preserve">” functie. Deze kopieer functie gaat de input </w:t>
+      </w:r>
+      <w:r>
+        <w:rPr>
+          <w:lang w:val="nl-BE"/>
+        </w:rPr>
+        <w:t>kopiëren</w:t>
+      </w:r>
+      <w:r>
+        <w:rPr>
+          <w:lang w:val="nl-BE"/>
+        </w:rPr>
+        <w:t xml:space="preserve"> naar de buffer. Het is een onveilige functie omdat er niet wordt gekeken of de input langer is dan 999 karakters, hierdoor kan de aanvaller meer karakters geven als input en zo het return adres overschrijven</w:t>
+      </w:r>
+      <w:r>
+        <w:rPr>
+          <w:lang w:val="nl-BE"/>
+        </w:rPr>
+        <w:t xml:space="preserve"> (of zelfs verder)</w:t>
+      </w:r>
       <w:r>
         <w:rPr>
           <w:lang w:val="nl-BE"/>
@@ -1880,85 +2214,21 @@
         <w:rPr>
           <w:lang w:val="nl-BE"/>
         </w:rPr>
-        <w:t xml:space="preserve"> Vervolgens stopt het programma met een errorcode 1.</w:t>
-      </w:r>
-    </w:p>
-    <w:p>
-      <w:pPr>
-        <w:jc w:val="both"/>
-        <w:rPr>
-          <w:lang w:val="nl-BE"/>
-        </w:rPr>
-      </w:pPr>
-      <w:r>
-        <w:rPr>
-          <w:lang w:val="nl-BE"/>
-        </w:rPr>
-        <w:t xml:space="preserve">Indien er wel een parameter meegegeven wordt gaat </w:t>
-      </w:r>
-      <w:r>
-        <w:rPr>
-          <w:lang w:val="nl-BE"/>
-        </w:rPr>
-        <w:t>de “</w:t>
-      </w:r>
-      <w:proofErr w:type="spellStart"/>
-      <w:r>
-        <w:rPr>
-          <w:lang w:val="nl-BE"/>
-        </w:rPr>
-        <w:t>greetUser</w:t>
-      </w:r>
-      <w:proofErr w:type="spellEnd"/>
-      <w:r>
-        <w:rPr>
-          <w:lang w:val="nl-BE"/>
-        </w:rPr>
-        <w:t>” functie opgeroepen worden met de meegegeven input.</w:t>
-      </w:r>
-      <w:r>
-        <w:rPr>
-          <w:lang w:val="nl-BE"/>
-        </w:rPr>
-        <w:t xml:space="preserve"> </w:t>
-      </w:r>
-      <w:r>
-        <w:rPr>
-          <w:lang w:val="nl-BE"/>
-        </w:rPr>
-        <w:t xml:space="preserve">Deze functie maakt een buffer aan van 999 karakters en gaat vervolgens de meegegeven input </w:t>
-      </w:r>
-      <w:r>
-        <w:rPr>
-          <w:lang w:val="nl-BE"/>
-        </w:rPr>
-        <w:t>kopiëren</w:t>
-      </w:r>
-      <w:r>
-        <w:rPr>
-          <w:lang w:val="nl-BE"/>
-        </w:rPr>
-        <w:t xml:space="preserve"> naar deze buffer.</w:t>
-      </w:r>
-      <w:r>
-        <w:rPr>
-          <w:lang w:val="nl-BE"/>
-        </w:rPr>
-        <w:t xml:space="preserve"> Tot slot print het “</w:t>
-      </w:r>
-      <w:proofErr w:type="spellStart"/>
-      <w:r>
-        <w:rPr>
-          <w:lang w:val="nl-BE"/>
-        </w:rPr>
-        <w:t>Hello</w:t>
-      </w:r>
-      <w:proofErr w:type="spellEnd"/>
-      <w:r>
-        <w:rPr>
-          <w:lang w:val="nl-BE"/>
-        </w:rPr>
-        <w:t>” gevolgd door de inhoud van de buffer.</w:t>
+        <w:t xml:space="preserve"> Deze aanval is mogelijk omdat het geen gebruik maakt van stack </w:t>
+      </w:r>
+      <w:proofErr w:type="spellStart"/>
+      <w:r>
+        <w:rPr>
+          <w:lang w:val="nl-BE"/>
+        </w:rPr>
+        <w:t>canaries</w:t>
+      </w:r>
+      <w:proofErr w:type="spellEnd"/>
+      <w:r>
+        <w:rPr>
+          <w:lang w:val="nl-BE"/>
+        </w:rPr>
+        <w:t xml:space="preserve"> en de stack is uitvoerbaar.</w:t>
       </w:r>
     </w:p>
     <w:p>
@@ -1974,182 +2244,17 @@
         <w:pStyle w:val="Kop3"/>
         <w:jc w:val="both"/>
         <w:rPr>
-          <w:lang w:val="en-GB"/>
-        </w:rPr>
-      </w:pPr>
-      <w:bookmarkStart w:id="4" w:name="_Toc25519922"/>
-      <w:r>
-        <w:rPr>
-          <w:lang w:val="en-GB"/>
-        </w:rPr>
-        <w:t>Vulnerability</w:t>
+          <w:lang w:val="nl-BE"/>
+        </w:rPr>
+      </w:pPr>
+      <w:bookmarkStart w:id="4" w:name="_Toc25519923"/>
+      <w:r>
+        <w:rPr>
+          <w:lang w:val="nl-BE"/>
+        </w:rPr>
+        <w:t>Exploit beschrijving</w:t>
       </w:r>
       <w:bookmarkEnd w:id="4"/>
-    </w:p>
-    <w:p>
-      <w:pPr>
-        <w:jc w:val="both"/>
-        <w:rPr>
-          <w:lang w:val="nl-BE"/>
-        </w:rPr>
-      </w:pPr>
-      <w:proofErr w:type="spellStart"/>
-      <w:r>
-        <w:rPr>
-          <w:lang w:val="en-GB"/>
-        </w:rPr>
-        <w:t>Dit</w:t>
-      </w:r>
-      <w:proofErr w:type="spellEnd"/>
-      <w:r>
-        <w:rPr>
-          <w:lang w:val="en-GB"/>
-        </w:rPr>
-        <w:t xml:space="preserve"> level </w:t>
-      </w:r>
-      <w:proofErr w:type="spellStart"/>
-      <w:r>
-        <w:rPr>
-          <w:lang w:val="en-GB"/>
-        </w:rPr>
-        <w:t>bevat</w:t>
-      </w:r>
-      <w:proofErr w:type="spellEnd"/>
-      <w:r>
-        <w:rPr>
-          <w:lang w:val="en-GB"/>
-        </w:rPr>
-        <w:t xml:space="preserve"> </w:t>
-      </w:r>
-      <w:proofErr w:type="spellStart"/>
-      <w:r>
-        <w:rPr>
-          <w:lang w:val="en-GB"/>
-        </w:rPr>
-        <w:t>een</w:t>
-      </w:r>
-      <w:proofErr w:type="spellEnd"/>
-      <w:r>
-        <w:rPr>
-          <w:lang w:val="en-GB"/>
-        </w:rPr>
-        <w:t xml:space="preserve"> stack-based buffer overflow</w:t>
-      </w:r>
-      <w:r>
-        <w:rPr>
-          <w:lang w:val="en-GB"/>
-        </w:rPr>
-        <w:t xml:space="preserve">. </w:t>
-      </w:r>
-      <w:r>
-        <w:rPr>
-          <w:lang w:val="nl-BE"/>
-        </w:rPr>
-        <w:t>In de “</w:t>
-      </w:r>
-      <w:proofErr w:type="spellStart"/>
-      <w:r>
-        <w:rPr>
-          <w:lang w:val="nl-BE"/>
-        </w:rPr>
-        <w:t>g</w:t>
-      </w:r>
-      <w:r>
-        <w:rPr>
-          <w:lang w:val="nl-BE"/>
-        </w:rPr>
-        <w:t>reetUser</w:t>
-      </w:r>
-      <w:proofErr w:type="spellEnd"/>
-      <w:r>
-        <w:rPr>
-          <w:lang w:val="nl-BE"/>
-        </w:rPr>
-        <w:t>” functie wordt er gebruik gemaakt van de “</w:t>
-      </w:r>
-      <w:proofErr w:type="spellStart"/>
-      <w:r>
-        <w:rPr>
-          <w:lang w:val="nl-BE"/>
-        </w:rPr>
-        <w:t>strcpy</w:t>
-      </w:r>
-      <w:proofErr w:type="spellEnd"/>
-      <w:r>
-        <w:rPr>
-          <w:lang w:val="nl-BE"/>
-        </w:rPr>
-        <w:t xml:space="preserve">” functie. Deze kopieer functie gaat de input </w:t>
-      </w:r>
-      <w:r>
-        <w:rPr>
-          <w:lang w:val="nl-BE"/>
-        </w:rPr>
-        <w:t>kopiëren</w:t>
-      </w:r>
-      <w:r>
-        <w:rPr>
-          <w:lang w:val="nl-BE"/>
-        </w:rPr>
-        <w:t xml:space="preserve"> naar de buffer. Het is een onveilige functie omdat er niet wordt gekeken of de input langer is dan 999 karakters, hierdoor kan de aanvaller meer karakters geven als input en zo het return adres overschrijven</w:t>
-      </w:r>
-      <w:r>
-        <w:rPr>
-          <w:lang w:val="nl-BE"/>
-        </w:rPr>
-        <w:t xml:space="preserve"> (of zelfs verder)</w:t>
-      </w:r>
-      <w:r>
-        <w:rPr>
-          <w:lang w:val="nl-BE"/>
-        </w:rPr>
-        <w:t>.</w:t>
-      </w:r>
-      <w:r>
-        <w:rPr>
-          <w:lang w:val="nl-BE"/>
-        </w:rPr>
-        <w:t xml:space="preserve"> Deze aanval is mogelijk omdat het geen gebruik maakt van stack </w:t>
-      </w:r>
-      <w:proofErr w:type="spellStart"/>
-      <w:r>
-        <w:rPr>
-          <w:lang w:val="nl-BE"/>
-        </w:rPr>
-        <w:t>canaries</w:t>
-      </w:r>
-      <w:proofErr w:type="spellEnd"/>
-      <w:r>
-        <w:rPr>
-          <w:lang w:val="nl-BE"/>
-        </w:rPr>
-        <w:t xml:space="preserve"> en de stack is uitvoerbaar.</w:t>
-      </w:r>
-    </w:p>
-    <w:p>
-      <w:pPr>
-        <w:jc w:val="both"/>
-        <w:rPr>
-          <w:lang w:val="nl-BE"/>
-        </w:rPr>
-      </w:pPr>
-    </w:p>
-    <w:p>
-      <w:pPr>
-        <w:pStyle w:val="Kop3"/>
-        <w:jc w:val="both"/>
-        <w:rPr>
-          <w:lang w:val="nl-BE"/>
-        </w:rPr>
-      </w:pPr>
-      <w:bookmarkStart w:id="5" w:name="_Toc25519923"/>
-      <w:r>
-        <w:rPr>
-          <w:lang w:val="nl-BE"/>
-        </w:rPr>
-        <w:t>Exploit beschrijving</w:t>
-      </w:r>
-      <w:bookmarkEnd w:id="5"/>
     </w:p>
     <w:p>
       <w:pPr>
@@ -2793,7 +2898,7 @@
           <w:lang w:val="nl-BE"/>
         </w:rPr>
       </w:pPr>
-      <w:bookmarkStart w:id="6" w:name="_Toc25519924"/>
+      <w:bookmarkStart w:id="5" w:name="_Toc25519924"/>
       <w:proofErr w:type="spellStart"/>
       <w:r>
         <w:rPr>
@@ -2801,148 +2906,424 @@
         </w:rPr>
         <w:t>Mitigation</w:t>
       </w:r>
+      <w:bookmarkEnd w:id="5"/>
+      <w:proofErr w:type="spellEnd"/>
+    </w:p>
+    <w:p>
+      <w:pPr>
+        <w:jc w:val="both"/>
+        <w:rPr>
+          <w:lang w:val="nl-BE"/>
+        </w:rPr>
+      </w:pPr>
+      <w:r>
+        <w:rPr>
+          <w:lang w:val="nl-BE"/>
+        </w:rPr>
+        <w:t>Deze aanval kan op v</w:t>
+      </w:r>
+      <w:r>
+        <w:rPr>
+          <w:lang w:val="nl-BE"/>
+        </w:rPr>
+        <w:t xml:space="preserve">erschillende manieren </w:t>
+      </w:r>
+      <w:r>
+        <w:rPr>
+          <w:lang w:val="nl-BE"/>
+        </w:rPr>
+        <w:t>worden</w:t>
+      </w:r>
+      <w:r>
+        <w:rPr>
+          <w:lang w:val="nl-BE"/>
+        </w:rPr>
+        <w:t xml:space="preserve"> </w:t>
+      </w:r>
+      <w:proofErr w:type="spellStart"/>
+      <w:r>
+        <w:rPr>
+          <w:lang w:val="nl-BE"/>
+        </w:rPr>
+        <w:t>gemitigate</w:t>
+      </w:r>
+      <w:proofErr w:type="spellEnd"/>
+      <w:r>
+        <w:rPr>
+          <w:lang w:val="nl-BE"/>
+        </w:rPr>
+        <w:t xml:space="preserve">. </w:t>
+      </w:r>
+      <w:r>
+        <w:rPr>
+          <w:lang w:val="nl-BE"/>
+        </w:rPr>
+        <w:t>De implementatie van de c</w:t>
+      </w:r>
+      <w:r>
+        <w:rPr>
+          <w:lang w:val="nl-BE"/>
+        </w:rPr>
+        <w:t xml:space="preserve">ode kan aangepast worden door gebruik maakt van de </w:t>
+      </w:r>
+      <w:r>
+        <w:rPr>
+          <w:lang w:val="nl-BE"/>
+        </w:rPr>
+        <w:t>“</w:t>
+      </w:r>
+      <w:proofErr w:type="spellStart"/>
+      <w:r>
+        <w:rPr>
+          <w:lang w:val="nl-BE"/>
+        </w:rPr>
+        <w:t>strcpy</w:t>
+      </w:r>
+      <w:proofErr w:type="spellEnd"/>
+      <w:r>
+        <w:rPr>
+          <w:lang w:val="nl-BE"/>
+        </w:rPr>
+        <w:t>“</w:t>
+      </w:r>
+      <w:r>
+        <w:rPr>
+          <w:lang w:val="nl-BE"/>
+        </w:rPr>
+        <w:t xml:space="preserve"> </w:t>
+      </w:r>
+      <w:r>
+        <w:rPr>
+          <w:lang w:val="nl-BE"/>
+        </w:rPr>
+        <w:t xml:space="preserve">functie met 3 parameters. </w:t>
+      </w:r>
+      <w:r>
+        <w:rPr>
+          <w:lang w:val="nl-BE"/>
+        </w:rPr>
+        <w:t>Deze extra parameter geeft het maximum aantal karakters dat</w:t>
+      </w:r>
+      <w:r>
+        <w:rPr>
+          <w:lang w:val="nl-BE"/>
+        </w:rPr>
+        <w:t xml:space="preserve"> gekopieerd kan worden naar de buffer. Specifiek in dit </w:t>
+      </w:r>
+      <w:r>
+        <w:rPr>
+          <w:lang w:val="nl-BE"/>
+        </w:rPr>
+        <w:t>programma</w:t>
+      </w:r>
+      <w:r>
+        <w:rPr>
+          <w:lang w:val="nl-BE"/>
+        </w:rPr>
+        <w:t xml:space="preserve"> is het maximum gelijk aan 999 karakters.</w:t>
+      </w:r>
+    </w:p>
+    <w:p>
+      <w:pPr>
+        <w:jc w:val="both"/>
+        <w:rPr>
+          <w:lang w:val="nl-BE"/>
+        </w:rPr>
+      </w:pPr>
+      <w:r>
+        <w:rPr>
+          <w:lang w:val="nl-BE"/>
+        </w:rPr>
+        <w:t>Een tweede manier is d</w:t>
+      </w:r>
+      <w:r>
+        <w:rPr>
+          <w:lang w:val="nl-BE"/>
+        </w:rPr>
+        <w:t>oor gebruik te maken van een niet uitvoerbare stack. Hierdoor kan het returnadres nog steeds overschreven worden maar de code kan niet uitgevoerd worden</w:t>
+      </w:r>
+      <w:r>
+        <w:rPr>
+          <w:lang w:val="nl-BE"/>
+        </w:rPr>
+        <w:t xml:space="preserve"> in de stack</w:t>
+      </w:r>
+      <w:r>
+        <w:rPr>
+          <w:lang w:val="nl-BE"/>
+        </w:rPr>
+        <w:t>.</w:t>
+      </w:r>
+    </w:p>
+    <w:p>
+      <w:pPr>
+        <w:jc w:val="both"/>
+        <w:rPr>
+          <w:lang w:val="nl-BE"/>
+        </w:rPr>
+      </w:pPr>
+      <w:r>
+        <w:rPr>
+          <w:lang w:val="nl-BE"/>
+        </w:rPr>
+        <w:t>Een derde manier is d</w:t>
+      </w:r>
+      <w:r>
+        <w:rPr>
+          <w:lang w:val="nl-BE"/>
+        </w:rPr>
+        <w:t xml:space="preserve">oor gebruik te maken van stack </w:t>
+      </w:r>
+      <w:proofErr w:type="spellStart"/>
+      <w:r>
+        <w:rPr>
+          <w:lang w:val="nl-BE"/>
+        </w:rPr>
+        <w:t>canaries</w:t>
+      </w:r>
+      <w:proofErr w:type="spellEnd"/>
+      <w:r>
+        <w:rPr>
+          <w:lang w:val="nl-BE"/>
+        </w:rPr>
+        <w:t xml:space="preserve">. </w:t>
+      </w:r>
+      <w:r>
+        <w:rPr>
+          <w:lang w:val="nl-BE"/>
+        </w:rPr>
+        <w:t xml:space="preserve">Deze </w:t>
+      </w:r>
+      <w:proofErr w:type="spellStart"/>
+      <w:r>
+        <w:rPr>
+          <w:lang w:val="nl-BE"/>
+        </w:rPr>
+        <w:t>canar</w:t>
+      </w:r>
+      <w:r>
+        <w:rPr>
+          <w:lang w:val="nl-BE"/>
+        </w:rPr>
+        <w:t>y</w:t>
+      </w:r>
+      <w:proofErr w:type="spellEnd"/>
+      <w:r>
+        <w:rPr>
+          <w:lang w:val="nl-BE"/>
+        </w:rPr>
+        <w:t xml:space="preserve"> is een g</w:t>
+      </w:r>
+      <w:r>
+        <w:rPr>
+          <w:lang w:val="nl-BE"/>
+        </w:rPr>
+        <w:t xml:space="preserve">eheim die geplaatst is op de stack en dewelke verandert </w:t>
+      </w:r>
+      <w:r>
+        <w:rPr>
+          <w:lang w:val="nl-BE"/>
+        </w:rPr>
+        <w:t xml:space="preserve">telkens </w:t>
+      </w:r>
+      <w:r>
+        <w:rPr>
+          <w:lang w:val="nl-BE"/>
+        </w:rPr>
+        <w:t xml:space="preserve">het programma uitgevoerd wordt. </w:t>
+      </w:r>
+      <w:r>
+        <w:rPr>
+          <w:lang w:val="nl-BE"/>
+        </w:rPr>
+        <w:t xml:space="preserve">Als de stack overschreven wordt gaat de </w:t>
+      </w:r>
+      <w:proofErr w:type="spellStart"/>
+      <w:r>
+        <w:rPr>
+          <w:lang w:val="nl-BE"/>
+        </w:rPr>
+        <w:t>canary</w:t>
+      </w:r>
+      <w:proofErr w:type="spellEnd"/>
+      <w:r>
+        <w:rPr>
+          <w:lang w:val="nl-BE"/>
+        </w:rPr>
+        <w:t xml:space="preserve"> ook overschreven worden. Bij elke functie return gaat gekeken worden of de </w:t>
+      </w:r>
+      <w:proofErr w:type="spellStart"/>
+      <w:r>
+        <w:rPr>
+          <w:lang w:val="nl-BE"/>
+        </w:rPr>
+        <w:t>canary</w:t>
+      </w:r>
+      <w:proofErr w:type="spellEnd"/>
+      <w:r>
+        <w:rPr>
+          <w:lang w:val="nl-BE"/>
+        </w:rPr>
+        <w:t xml:space="preserve"> aangepast werd, als dit het geval is stop het programma onmiddellijk.</w:t>
+      </w:r>
+    </w:p>
+    <w:p>
+      <w:pPr>
+        <w:jc w:val="both"/>
+        <w:rPr>
+          <w:lang w:val="nl-BE"/>
+        </w:rPr>
+      </w:pPr>
+      <w:r>
+        <w:rPr>
+          <w:lang w:val="nl-BE"/>
+        </w:rPr>
+        <w:t>Een vierde mitigatie is d</w:t>
+      </w:r>
+      <w:r>
+        <w:rPr>
+          <w:lang w:val="nl-BE"/>
+        </w:rPr>
+        <w:t xml:space="preserve">oor gebruik te maken van ASLR, </w:t>
+      </w:r>
+      <w:proofErr w:type="spellStart"/>
+      <w:r>
+        <w:rPr>
+          <w:lang w:val="nl-BE"/>
+        </w:rPr>
+        <w:t>Address</w:t>
+      </w:r>
+      <w:proofErr w:type="spellEnd"/>
+      <w:r>
+        <w:rPr>
+          <w:lang w:val="nl-BE"/>
+        </w:rPr>
+        <w:t xml:space="preserve"> Space </w:t>
+      </w:r>
+      <w:proofErr w:type="spellStart"/>
+      <w:r>
+        <w:rPr>
+          <w:lang w:val="nl-BE"/>
+        </w:rPr>
+        <w:t>Layout</w:t>
+      </w:r>
+      <w:proofErr w:type="spellEnd"/>
+      <w:r>
+        <w:rPr>
+          <w:lang w:val="nl-BE"/>
+        </w:rPr>
+        <w:t xml:space="preserve"> </w:t>
+      </w:r>
+      <w:proofErr w:type="spellStart"/>
+      <w:r>
+        <w:rPr>
+          <w:lang w:val="nl-BE"/>
+        </w:rPr>
+        <w:t>Randomization</w:t>
+      </w:r>
+      <w:proofErr w:type="spellEnd"/>
+      <w:r>
+        <w:rPr>
+          <w:lang w:val="nl-BE"/>
+        </w:rPr>
+        <w:t>.</w:t>
+      </w:r>
+      <w:r>
+        <w:rPr>
+          <w:lang w:val="nl-BE"/>
+        </w:rPr>
+        <w:t xml:space="preserve"> </w:t>
+      </w:r>
+      <w:r>
+        <w:rPr>
+          <w:lang w:val="nl-BE"/>
+        </w:rPr>
+        <w:t>Dit maakt het moeilijker om het correcte adres te specifiëren van de shell code.</w:t>
+      </w:r>
+    </w:p>
+    <w:p>
+      <w:pPr>
+        <w:jc w:val="both"/>
+        <w:rPr>
+          <w:lang w:val="nl-BE"/>
+        </w:rPr>
+      </w:pPr>
+    </w:p>
+    <w:p>
+      <w:pPr>
+        <w:pStyle w:val="Kop2"/>
+        <w:rPr>
+          <w:lang w:val="nl-BE"/>
+        </w:rPr>
+      </w:pPr>
+      <w:bookmarkStart w:id="6" w:name="_Toc25519925"/>
+      <w:r>
+        <w:rPr>
+          <w:lang w:val="nl-BE"/>
+        </w:rPr>
+        <w:t>Advanced level: Casper41</w:t>
+      </w:r>
       <w:bookmarkEnd w:id="6"/>
-      <w:proofErr w:type="spellEnd"/>
-    </w:p>
-    <w:p>
-      <w:pPr>
-        <w:jc w:val="both"/>
-        <w:rPr>
-          <w:lang w:val="nl-BE"/>
-        </w:rPr>
-      </w:pPr>
-      <w:r>
-        <w:rPr>
-          <w:lang w:val="nl-BE"/>
-        </w:rPr>
-        <w:t>Deze aanval kan op v</w:t>
-      </w:r>
-      <w:r>
-        <w:rPr>
-          <w:lang w:val="nl-BE"/>
-        </w:rPr>
-        <w:t xml:space="preserve">erschillende manieren </w:t>
-      </w:r>
-      <w:r>
-        <w:rPr>
-          <w:lang w:val="nl-BE"/>
-        </w:rPr>
-        <w:t>worden</w:t>
-      </w:r>
-      <w:r>
-        <w:rPr>
-          <w:lang w:val="nl-BE"/>
-        </w:rPr>
-        <w:t xml:space="preserve"> </w:t>
-      </w:r>
-      <w:proofErr w:type="spellStart"/>
-      <w:r>
-        <w:rPr>
-          <w:lang w:val="nl-BE"/>
-        </w:rPr>
-        <w:t>gemitigate</w:t>
-      </w:r>
-      <w:proofErr w:type="spellEnd"/>
-      <w:r>
-        <w:rPr>
-          <w:lang w:val="nl-BE"/>
-        </w:rPr>
-        <w:t xml:space="preserve">. </w:t>
-      </w:r>
-      <w:r>
-        <w:rPr>
-          <w:lang w:val="nl-BE"/>
-        </w:rPr>
-        <w:t>De implementatie van de c</w:t>
-      </w:r>
-      <w:r>
-        <w:rPr>
-          <w:lang w:val="nl-BE"/>
-        </w:rPr>
-        <w:t xml:space="preserve">ode kan aangepast worden door gebruik maakt van de </w:t>
-      </w:r>
-      <w:r>
-        <w:rPr>
-          <w:lang w:val="nl-BE"/>
-        </w:rPr>
-        <w:t>“</w:t>
-      </w:r>
-      <w:proofErr w:type="spellStart"/>
-      <w:r>
-        <w:rPr>
-          <w:lang w:val="nl-BE"/>
-        </w:rPr>
-        <w:t>strcpy</w:t>
-      </w:r>
-      <w:proofErr w:type="spellEnd"/>
-      <w:r>
-        <w:rPr>
-          <w:lang w:val="nl-BE"/>
-        </w:rPr>
-        <w:t>“</w:t>
-      </w:r>
-      <w:r>
-        <w:rPr>
-          <w:lang w:val="nl-BE"/>
-        </w:rPr>
-        <w:t xml:space="preserve"> </w:t>
-      </w:r>
-      <w:r>
-        <w:rPr>
-          <w:lang w:val="nl-BE"/>
-        </w:rPr>
-        <w:t xml:space="preserve">functie met 3 parameters. </w:t>
-      </w:r>
-      <w:r>
-        <w:rPr>
-          <w:lang w:val="nl-BE"/>
-        </w:rPr>
-        <w:t>Deze extra parameter geeft het maximum aantal karakters dat</w:t>
-      </w:r>
-      <w:r>
-        <w:rPr>
-          <w:lang w:val="nl-BE"/>
-        </w:rPr>
-        <w:t xml:space="preserve"> gekopieerd kan worden naar de buffer. Specifiek in dit </w:t>
-      </w:r>
-      <w:r>
-        <w:rPr>
-          <w:lang w:val="nl-BE"/>
-        </w:rPr>
-        <w:t>programma</w:t>
-      </w:r>
-      <w:r>
-        <w:rPr>
-          <w:lang w:val="nl-BE"/>
-        </w:rPr>
-        <w:t xml:space="preserve"> is het maximum gelijk aan 999 karakters.</w:t>
-      </w:r>
-    </w:p>
-    <w:p>
-      <w:pPr>
-        <w:jc w:val="both"/>
-        <w:rPr>
-          <w:lang w:val="nl-BE"/>
-        </w:rPr>
-      </w:pPr>
-      <w:r>
-        <w:rPr>
-          <w:lang w:val="nl-BE"/>
-        </w:rPr>
-        <w:t>Een tweede manier is d</w:t>
-      </w:r>
-      <w:r>
-        <w:rPr>
-          <w:lang w:val="nl-BE"/>
-        </w:rPr>
-        <w:t>oor gebruik te maken van een niet uitvoerbare stack. Hierdoor kan het returnadres nog steeds overschreven worden maar de code kan niet uitgevoerd worden</w:t>
-      </w:r>
-      <w:r>
-        <w:rPr>
-          <w:lang w:val="nl-BE"/>
-        </w:rPr>
-        <w:t xml:space="preserve"> in de stack</w:t>
-      </w:r>
+    </w:p>
+    <w:p>
+      <w:pPr>
+        <w:rPr>
+          <w:lang w:val="nl-BE"/>
+        </w:rPr>
+      </w:pPr>
+      <w:r>
+        <w:rPr>
+          <w:lang w:val="nl-BE"/>
+        </w:rPr>
+        <w:t>Dit geavanceerde level heeft d</w:t>
+      </w:r>
+      <w:r>
+        <w:rPr>
+          <w:lang w:val="nl-BE"/>
+        </w:rPr>
+        <w:t>ezelfde structuur als casper4. Het enige verschil is dat de het gebruik maakt van de “</w:t>
+      </w:r>
+      <w:proofErr w:type="spellStart"/>
+      <w:r>
+        <w:rPr>
+          <w:lang w:val="nl-BE"/>
+        </w:rPr>
+        <w:t>clearEnvironment</w:t>
+      </w:r>
+      <w:proofErr w:type="spellEnd"/>
+      <w:r>
+        <w:rPr>
+          <w:lang w:val="nl-BE"/>
+        </w:rPr>
+        <w:t>” functie om de environment variabelen te verwijderen.</w:t>
+      </w:r>
+    </w:p>
+    <w:p>
+      <w:pPr>
+        <w:rPr>
+          <w:lang w:val="nl-BE"/>
+        </w:rPr>
+      </w:pPr>
+      <w:r>
+        <w:rPr>
+          <w:lang w:val="nl-BE"/>
+        </w:rPr>
+        <w:t>Dezelfde exploit als deze van casper4 kan gebruikt worden omdat deze oplossing niet gebruik maakt van environment variabelen.</w:t>
+      </w:r>
+      <w:r>
+        <w:rPr>
+          <w:lang w:val="nl-BE"/>
+        </w:rPr>
+        <w:t xml:space="preserve"> Het bevat nog steeds dezelfde </w:t>
+      </w:r>
+      <w:proofErr w:type="spellStart"/>
+      <w:r>
+        <w:rPr>
+          <w:lang w:val="nl-BE"/>
+        </w:rPr>
+        <w:t>vulnerabilities</w:t>
+      </w:r>
+      <w:proofErr w:type="spellEnd"/>
       <w:r>
         <w:rPr>
           <w:lang w:val="nl-BE"/>
@@ -2952,282 +3333,6 @@
     </w:p>
     <w:p>
       <w:pPr>
-        <w:jc w:val="both"/>
-        <w:rPr>
-          <w:lang w:val="nl-BE"/>
-        </w:rPr>
-      </w:pPr>
-      <w:r>
-        <w:rPr>
-          <w:lang w:val="nl-BE"/>
-        </w:rPr>
-        <w:t>Een derde manier is d</w:t>
-      </w:r>
-      <w:r>
-        <w:rPr>
-          <w:lang w:val="nl-BE"/>
-        </w:rPr>
-        <w:t xml:space="preserve">oor gebruik te maken van stack </w:t>
-      </w:r>
-      <w:proofErr w:type="spellStart"/>
-      <w:r>
-        <w:rPr>
-          <w:lang w:val="nl-BE"/>
-        </w:rPr>
-        <w:t>canaries</w:t>
-      </w:r>
-      <w:proofErr w:type="spellEnd"/>
-      <w:r>
-        <w:rPr>
-          <w:lang w:val="nl-BE"/>
-        </w:rPr>
-        <w:t xml:space="preserve">. </w:t>
-      </w:r>
-      <w:r>
-        <w:rPr>
-          <w:lang w:val="nl-BE"/>
-        </w:rPr>
-        <w:t xml:space="preserve">Deze </w:t>
-      </w:r>
-      <w:proofErr w:type="spellStart"/>
-      <w:r>
-        <w:rPr>
-          <w:lang w:val="nl-BE"/>
-        </w:rPr>
-        <w:t>canar</w:t>
-      </w:r>
-      <w:r>
-        <w:rPr>
-          <w:lang w:val="nl-BE"/>
-        </w:rPr>
-        <w:t>y</w:t>
-      </w:r>
-      <w:proofErr w:type="spellEnd"/>
-      <w:r>
-        <w:rPr>
-          <w:lang w:val="nl-BE"/>
-        </w:rPr>
-        <w:t xml:space="preserve"> is een g</w:t>
-      </w:r>
-      <w:r>
-        <w:rPr>
-          <w:lang w:val="nl-BE"/>
-        </w:rPr>
-        <w:t xml:space="preserve">eheim die geplaatst is op de stack en dewelke verandert </w:t>
-      </w:r>
-      <w:r>
-        <w:rPr>
-          <w:lang w:val="nl-BE"/>
-        </w:rPr>
-        <w:t xml:space="preserve">telkens </w:t>
-      </w:r>
-      <w:r>
-        <w:rPr>
-          <w:lang w:val="nl-BE"/>
-        </w:rPr>
-        <w:t xml:space="preserve">het programma uitgevoerd wordt. </w:t>
-      </w:r>
-      <w:r>
-        <w:rPr>
-          <w:lang w:val="nl-BE"/>
-        </w:rPr>
-        <w:t xml:space="preserve">Als de stack overschreven wordt gaat de </w:t>
-      </w:r>
-      <w:proofErr w:type="spellStart"/>
-      <w:r>
-        <w:rPr>
-          <w:lang w:val="nl-BE"/>
-        </w:rPr>
-        <w:t>canary</w:t>
-      </w:r>
-      <w:proofErr w:type="spellEnd"/>
-      <w:r>
-        <w:rPr>
-          <w:lang w:val="nl-BE"/>
-        </w:rPr>
-        <w:t xml:space="preserve"> ook overschreven worden. Bij elke functie return gaat gekeken worden of de </w:t>
-      </w:r>
-      <w:proofErr w:type="spellStart"/>
-      <w:r>
-        <w:rPr>
-          <w:lang w:val="nl-BE"/>
-        </w:rPr>
-        <w:t>canary</w:t>
-      </w:r>
-      <w:proofErr w:type="spellEnd"/>
-      <w:r>
-        <w:rPr>
-          <w:lang w:val="nl-BE"/>
-        </w:rPr>
-        <w:t xml:space="preserve"> aangepast werd, als dit het geval is stop het programma onmiddellijk.</w:t>
-      </w:r>
-    </w:p>
-    <w:p>
-      <w:pPr>
-        <w:jc w:val="both"/>
-        <w:rPr>
-          <w:lang w:val="nl-BE"/>
-        </w:rPr>
-      </w:pPr>
-      <w:r>
-        <w:rPr>
-          <w:lang w:val="nl-BE"/>
-        </w:rPr>
-        <w:t>Een vierde mitigatie is d</w:t>
-      </w:r>
-      <w:r>
-        <w:rPr>
-          <w:lang w:val="nl-BE"/>
-        </w:rPr>
-        <w:t xml:space="preserve">oor gebruik te maken van ASLR, </w:t>
-      </w:r>
-      <w:proofErr w:type="spellStart"/>
-      <w:r>
-        <w:rPr>
-          <w:lang w:val="nl-BE"/>
-        </w:rPr>
-        <w:t>Address</w:t>
-      </w:r>
-      <w:proofErr w:type="spellEnd"/>
-      <w:r>
-        <w:rPr>
-          <w:lang w:val="nl-BE"/>
-        </w:rPr>
-        <w:t xml:space="preserve"> Space </w:t>
-      </w:r>
-      <w:proofErr w:type="spellStart"/>
-      <w:r>
-        <w:rPr>
-          <w:lang w:val="nl-BE"/>
-        </w:rPr>
-        <w:t>Layout</w:t>
-      </w:r>
-      <w:proofErr w:type="spellEnd"/>
-      <w:r>
-        <w:rPr>
-          <w:lang w:val="nl-BE"/>
-        </w:rPr>
-        <w:t xml:space="preserve"> </w:t>
-      </w:r>
-      <w:proofErr w:type="spellStart"/>
-      <w:r>
-        <w:rPr>
-          <w:lang w:val="nl-BE"/>
-        </w:rPr>
-        <w:t>Randomization</w:t>
-      </w:r>
-      <w:proofErr w:type="spellEnd"/>
-      <w:r>
-        <w:rPr>
-          <w:lang w:val="nl-BE"/>
-        </w:rPr>
-        <w:t>.</w:t>
-      </w:r>
-      <w:r>
-        <w:rPr>
-          <w:lang w:val="nl-BE"/>
-        </w:rPr>
-        <w:t xml:space="preserve"> </w:t>
-      </w:r>
-      <w:r>
-        <w:rPr>
-          <w:lang w:val="nl-BE"/>
-        </w:rPr>
-        <w:t>Dit maakt het moeilijker om het correcte adres te specifiëren van de shell code.</w:t>
-      </w:r>
-    </w:p>
-    <w:p>
-      <w:pPr>
-        <w:jc w:val="both"/>
-        <w:rPr>
-          <w:lang w:val="nl-BE"/>
-        </w:rPr>
-      </w:pPr>
-    </w:p>
-    <w:p>
-      <w:pPr>
-        <w:pStyle w:val="Kop2"/>
-        <w:rPr>
-          <w:lang w:val="nl-BE"/>
-        </w:rPr>
-      </w:pPr>
-      <w:bookmarkStart w:id="7" w:name="_Toc25519925"/>
-      <w:r>
-        <w:rPr>
-          <w:lang w:val="nl-BE"/>
-        </w:rPr>
-        <w:t>Advanced level: Casper41</w:t>
-      </w:r>
-      <w:bookmarkEnd w:id="7"/>
-    </w:p>
-    <w:p>
-      <w:pPr>
-        <w:rPr>
-          <w:lang w:val="nl-BE"/>
-        </w:rPr>
-      </w:pPr>
-      <w:r>
-        <w:rPr>
-          <w:lang w:val="nl-BE"/>
-        </w:rPr>
-        <w:t>Dit geavanceerde level heeft d</w:t>
-      </w:r>
-      <w:r>
-        <w:rPr>
-          <w:lang w:val="nl-BE"/>
-        </w:rPr>
-        <w:t>ezelfde structuur als casper4. Het enige verschil is dat de het gebruik maakt van de “</w:t>
-      </w:r>
-      <w:proofErr w:type="spellStart"/>
-      <w:r>
-        <w:rPr>
-          <w:lang w:val="nl-BE"/>
-        </w:rPr>
-        <w:t>clearEnvironment</w:t>
-      </w:r>
-      <w:proofErr w:type="spellEnd"/>
-      <w:r>
-        <w:rPr>
-          <w:lang w:val="nl-BE"/>
-        </w:rPr>
-        <w:t>” functie om de environment variabelen te verwijderen.</w:t>
-      </w:r>
-    </w:p>
-    <w:p>
-      <w:pPr>
-        <w:rPr>
-          <w:lang w:val="nl-BE"/>
-        </w:rPr>
-      </w:pPr>
-      <w:r>
-        <w:rPr>
-          <w:lang w:val="nl-BE"/>
-        </w:rPr>
-        <w:t>Dezelfde exploit als deze van casper4 kan gebruikt worden omdat deze oplossing niet gebruik maakt van environment variabelen.</w:t>
-      </w:r>
-      <w:r>
-        <w:rPr>
-          <w:lang w:val="nl-BE"/>
-        </w:rPr>
-        <w:t xml:space="preserve"> Het bevat nog steeds dezelfde </w:t>
-      </w:r>
-      <w:proofErr w:type="spellStart"/>
-      <w:r>
-        <w:rPr>
-          <w:lang w:val="nl-BE"/>
-        </w:rPr>
-        <w:t>vulnerabilities</w:t>
-      </w:r>
-      <w:proofErr w:type="spellEnd"/>
-      <w:r>
-        <w:rPr>
-          <w:lang w:val="nl-BE"/>
-        </w:rPr>
-        <w:t>.</w:t>
-      </w:r>
-    </w:p>
-    <w:p>
-      <w:pPr>
         <w:rPr>
           <w:lang w:val="nl-BE"/>
         </w:rPr>
@@ -3247,7 +3352,7 @@
           <w:lang w:val="nl-BE"/>
         </w:rPr>
       </w:pPr>
-      <w:bookmarkStart w:id="8" w:name="_Toc25519926"/>
+      <w:bookmarkStart w:id="7" w:name="_Toc25519926"/>
       <w:r>
         <w:lastRenderedPageBreak/>
         <w:t>Casper</w:t>
@@ -3258,55 +3363,410 @@
         </w:rPr>
         <w:t>6</w:t>
       </w:r>
+      <w:bookmarkEnd w:id="7"/>
+    </w:p>
+    <w:p>
+      <w:pPr>
+        <w:pStyle w:val="Kop3"/>
+        <w:jc w:val="both"/>
+        <w:rPr>
+          <w:lang w:val="nl-BE"/>
+        </w:rPr>
+      </w:pPr>
+      <w:bookmarkStart w:id="8" w:name="_Toc25519927"/>
+      <w:r>
+        <w:rPr>
+          <w:lang w:val="nl-BE"/>
+        </w:rPr>
+        <w:t>Omschrijving</w:t>
+      </w:r>
       <w:bookmarkEnd w:id="8"/>
     </w:p>
     <w:p>
       <w:pPr>
+        <w:jc w:val="both"/>
+        <w:rPr>
+          <w:lang w:val="nl-BE"/>
+        </w:rPr>
+      </w:pPr>
+      <w:r>
+        <w:rPr>
+          <w:lang w:val="nl-BE"/>
+        </w:rPr>
+        <w:t>Het programma in c</w:t>
+      </w:r>
+      <w:r>
+        <w:rPr>
+          <w:lang w:val="nl-BE"/>
+        </w:rPr>
+        <w:t>asper6 is gelijkaardig aan casper4</w:t>
+      </w:r>
+      <w:r>
+        <w:rPr>
+          <w:lang w:val="nl-BE"/>
+        </w:rPr>
+        <w:t xml:space="preserve">. </w:t>
+      </w:r>
+      <w:r>
+        <w:rPr>
+          <w:lang w:val="nl-BE"/>
+        </w:rPr>
+        <w:t xml:space="preserve">Het verschil is het gebruik van de </w:t>
+      </w:r>
+      <w:proofErr w:type="spellStart"/>
+      <w:r>
+        <w:rPr>
+          <w:lang w:val="nl-BE"/>
+        </w:rPr>
+        <w:t>struct</w:t>
+      </w:r>
+      <w:proofErr w:type="spellEnd"/>
+      <w:r>
+        <w:rPr>
+          <w:lang w:val="nl-BE"/>
+        </w:rPr>
+        <w:t xml:space="preserve">. </w:t>
+      </w:r>
+      <w:r>
+        <w:rPr>
+          <w:lang w:val="nl-BE"/>
+        </w:rPr>
+        <w:t xml:space="preserve">De </w:t>
+      </w:r>
+      <w:proofErr w:type="spellStart"/>
+      <w:r>
+        <w:rPr>
+          <w:lang w:val="nl-BE"/>
+        </w:rPr>
+        <w:t>struct</w:t>
+      </w:r>
+      <w:proofErr w:type="spellEnd"/>
+      <w:r>
+        <w:rPr>
+          <w:lang w:val="nl-BE"/>
+        </w:rPr>
+        <w:t xml:space="preserve"> slaagt een buffer van 999 karakters</w:t>
+      </w:r>
+      <w:r>
+        <w:rPr>
+          <w:lang w:val="nl-BE"/>
+        </w:rPr>
+        <w:t xml:space="preserve"> op</w:t>
+      </w:r>
+      <w:r>
+        <w:rPr>
+          <w:lang w:val="nl-BE"/>
+        </w:rPr>
+        <w:t xml:space="preserve"> gevolgd met een functie pointer die als input parameter een pointer naar karakters aanvaard.</w:t>
+      </w:r>
+      <w:r>
+        <w:rPr>
+          <w:lang w:val="nl-BE"/>
+        </w:rPr>
+        <w:t xml:space="preserve"> Deze </w:t>
+      </w:r>
+      <w:proofErr w:type="spellStart"/>
+      <w:r>
+        <w:rPr>
+          <w:lang w:val="nl-BE"/>
+        </w:rPr>
+        <w:t>struct</w:t>
+      </w:r>
+      <w:proofErr w:type="spellEnd"/>
+      <w:r>
+        <w:rPr>
+          <w:lang w:val="nl-BE"/>
+        </w:rPr>
+        <w:t xml:space="preserve"> wordt opgeslagen in het datasegment van de memory.</w:t>
+      </w:r>
+      <w:r>
+        <w:rPr>
+          <w:lang w:val="nl-BE"/>
+        </w:rPr>
+        <w:t xml:space="preserve"> De “</w:t>
+      </w:r>
+      <w:proofErr w:type="spellStart"/>
+      <w:r>
+        <w:rPr>
+          <w:lang w:val="nl-BE"/>
+        </w:rPr>
+        <w:t>greetUser</w:t>
+      </w:r>
+      <w:proofErr w:type="spellEnd"/>
+      <w:r>
+        <w:rPr>
+          <w:lang w:val="nl-BE"/>
+        </w:rPr>
+        <w:t>” functie gaat in dit programma enkel “</w:t>
+      </w:r>
+      <w:proofErr w:type="spellStart"/>
+      <w:r>
+        <w:rPr>
+          <w:lang w:val="nl-BE"/>
+        </w:rPr>
+        <w:t>Hello</w:t>
+      </w:r>
+      <w:proofErr w:type="spellEnd"/>
+      <w:r>
+        <w:rPr>
+          <w:lang w:val="nl-BE"/>
+        </w:rPr>
+        <w:t xml:space="preserve">” printen gevolgd door de karakters dewelke voorzien worden als argument </w:t>
+      </w:r>
+      <w:r>
+        <w:rPr>
+          <w:lang w:val="nl-BE"/>
+        </w:rPr>
+        <w:t>van</w:t>
+      </w:r>
+      <w:r>
+        <w:rPr>
+          <w:lang w:val="nl-BE"/>
+        </w:rPr>
+        <w:t xml:space="preserve"> de functie.</w:t>
+      </w:r>
+    </w:p>
+    <w:p>
+      <w:pPr>
+        <w:jc w:val="both"/>
+        <w:rPr>
+          <w:lang w:val="nl-BE"/>
+        </w:rPr>
+      </w:pPr>
+      <w:r>
+        <w:rPr>
+          <w:lang w:val="nl-BE"/>
+        </w:rPr>
+        <w:t>Bij de start va</w:t>
+      </w:r>
+      <w:r>
+        <w:rPr>
+          <w:lang w:val="nl-BE"/>
+        </w:rPr>
+        <w:t xml:space="preserve">n het programma gaat de </w:t>
+      </w:r>
+      <w:proofErr w:type="spellStart"/>
+      <w:r>
+        <w:rPr>
+          <w:lang w:val="nl-BE"/>
+        </w:rPr>
+        <w:t>somedata.fp</w:t>
+      </w:r>
+      <w:proofErr w:type="spellEnd"/>
+      <w:r>
+        <w:rPr>
+          <w:lang w:val="nl-BE"/>
+        </w:rPr>
+        <w:t xml:space="preserve"> functie pointer </w:t>
+      </w:r>
+      <w:proofErr w:type="spellStart"/>
+      <w:r>
+        <w:rPr>
+          <w:lang w:val="nl-BE"/>
+        </w:rPr>
+        <w:t>gïnitialiseerd</w:t>
+      </w:r>
+      <w:proofErr w:type="spellEnd"/>
+      <w:r>
+        <w:rPr>
+          <w:lang w:val="nl-BE"/>
+        </w:rPr>
+        <w:t xml:space="preserve"> worden met het adres van de “</w:t>
+      </w:r>
+      <w:proofErr w:type="spellStart"/>
+      <w:r>
+        <w:rPr>
+          <w:lang w:val="nl-BE"/>
+        </w:rPr>
+        <w:t>greetUser</w:t>
+      </w:r>
+      <w:proofErr w:type="spellEnd"/>
+      <w:r>
+        <w:rPr>
+          <w:lang w:val="nl-BE"/>
+        </w:rPr>
+        <w:t xml:space="preserve">” functie. </w:t>
+      </w:r>
+      <w:r>
+        <w:rPr>
+          <w:lang w:val="nl-BE"/>
+        </w:rPr>
+        <w:t>Vervolgens wordt er nagekeken of er een parameter meegegeven wordt, net zoals in casper4.</w:t>
+      </w:r>
+      <w:r>
+        <w:rPr>
+          <w:lang w:val="nl-BE"/>
+        </w:rPr>
+        <w:t xml:space="preserve"> Hierna wordt de input gekopieerd naar de </w:t>
+      </w:r>
+      <w:proofErr w:type="spellStart"/>
+      <w:r>
+        <w:rPr>
+          <w:lang w:val="nl-BE"/>
+        </w:rPr>
+        <w:t>somedata.buf</w:t>
+      </w:r>
+      <w:proofErr w:type="spellEnd"/>
+      <w:r>
+        <w:rPr>
+          <w:lang w:val="nl-BE"/>
+        </w:rPr>
+        <w:t xml:space="preserve"> variabele. Dewelke, tot slot, gebruikt wordt bij het aanroepen van de </w:t>
+      </w:r>
+      <w:proofErr w:type="spellStart"/>
+      <w:r>
+        <w:rPr>
+          <w:lang w:val="nl-BE"/>
+        </w:rPr>
+        <w:t>som</w:t>
+      </w:r>
+      <w:r>
+        <w:rPr>
+          <w:lang w:val="nl-BE"/>
+        </w:rPr>
+        <w:t>e</w:t>
+      </w:r>
+      <w:r>
+        <w:rPr>
+          <w:lang w:val="nl-BE"/>
+        </w:rPr>
+        <w:t>data.fp</w:t>
+      </w:r>
+      <w:proofErr w:type="spellEnd"/>
+      <w:r>
+        <w:rPr>
+          <w:lang w:val="nl-BE"/>
+        </w:rPr>
+        <w:t xml:space="preserve"> func</w:t>
+      </w:r>
+      <w:r>
+        <w:rPr>
+          <w:lang w:val="nl-BE"/>
+        </w:rPr>
+        <w:t>tie.</w:t>
+      </w:r>
+    </w:p>
+    <w:p>
+      <w:pPr>
+        <w:jc w:val="both"/>
+        <w:rPr>
+          <w:lang w:val="nl-BE"/>
+        </w:rPr>
+      </w:pPr>
+      <w:r>
+        <w:rPr>
+          <w:lang w:val="nl-BE"/>
+        </w:rPr>
+        <w:t xml:space="preserve">Wat opvalt zijn de variabelen in de </w:t>
+      </w:r>
+      <w:proofErr w:type="spellStart"/>
+      <w:r>
+        <w:rPr>
+          <w:lang w:val="nl-BE"/>
+        </w:rPr>
+        <w:t>struct</w:t>
+      </w:r>
+      <w:proofErr w:type="spellEnd"/>
+      <w:r>
+        <w:rPr>
+          <w:lang w:val="nl-BE"/>
+        </w:rPr>
+        <w:t xml:space="preserve"> en het onveilig </w:t>
+      </w:r>
+      <w:r>
+        <w:rPr>
+          <w:lang w:val="nl-BE"/>
+        </w:rPr>
+        <w:t>kopiëren</w:t>
+      </w:r>
+      <w:r>
+        <w:rPr>
+          <w:lang w:val="nl-BE"/>
+        </w:rPr>
+        <w:t xml:space="preserve"> met behulp van de “</w:t>
+      </w:r>
+      <w:proofErr w:type="spellStart"/>
+      <w:r>
+        <w:rPr>
+          <w:lang w:val="nl-BE"/>
+        </w:rPr>
+        <w:t>strcpy</w:t>
+      </w:r>
+      <w:proofErr w:type="spellEnd"/>
+      <w:r>
+        <w:rPr>
+          <w:lang w:val="nl-BE"/>
+        </w:rPr>
+        <w:t>” functie.</w:t>
+      </w:r>
+    </w:p>
+    <w:p>
+      <w:pPr>
+        <w:jc w:val="both"/>
+        <w:rPr>
+          <w:lang w:val="nl-BE"/>
+        </w:rPr>
+      </w:pPr>
+    </w:p>
+    <w:p>
+      <w:pPr>
         <w:pStyle w:val="Kop3"/>
         <w:jc w:val="both"/>
         <w:rPr>
           <w:lang w:val="nl-BE"/>
         </w:rPr>
       </w:pPr>
-      <w:bookmarkStart w:id="9" w:name="_Toc25519927"/>
-      <w:r>
-        <w:rPr>
-          <w:lang w:val="nl-BE"/>
-        </w:rPr>
-        <w:t>Omschrijving</w:t>
+      <w:bookmarkStart w:id="9" w:name="_Toc25519928"/>
+      <w:proofErr w:type="spellStart"/>
+      <w:r>
+        <w:rPr>
+          <w:lang w:val="nl-BE"/>
+        </w:rPr>
+        <w:t>Vulnerability</w:t>
       </w:r>
       <w:bookmarkEnd w:id="9"/>
-    </w:p>
-    <w:p>
-      <w:pPr>
-        <w:jc w:val="both"/>
-        <w:rPr>
-          <w:lang w:val="nl-BE"/>
-        </w:rPr>
-      </w:pPr>
-      <w:r>
-        <w:rPr>
-          <w:lang w:val="nl-BE"/>
-        </w:rPr>
-        <w:t>Het programma in c</w:t>
-      </w:r>
-      <w:r>
-        <w:rPr>
-          <w:lang w:val="nl-BE"/>
-        </w:rPr>
-        <w:t>asper6 is gelijkaardig aan casper4</w:t>
-      </w:r>
-      <w:r>
-        <w:rPr>
-          <w:lang w:val="nl-BE"/>
-        </w:rPr>
-        <w:t xml:space="preserve">. </w:t>
-      </w:r>
-      <w:r>
-        <w:rPr>
-          <w:lang w:val="nl-BE"/>
-        </w:rPr>
-        <w:t xml:space="preserve">Het verschil is het gebruik van de </w:t>
+      <w:proofErr w:type="spellEnd"/>
+    </w:p>
+    <w:p>
+      <w:pPr>
+        <w:jc w:val="both"/>
+        <w:rPr>
+          <w:lang w:val="nl-BE"/>
+        </w:rPr>
+      </w:pPr>
+      <w:r>
+        <w:rPr>
+          <w:lang w:val="nl-BE"/>
+        </w:rPr>
+        <w:t xml:space="preserve">Dit programma bevat een </w:t>
+      </w:r>
+      <w:proofErr w:type="spellStart"/>
+      <w:r>
+        <w:rPr>
+          <w:lang w:val="nl-BE"/>
+        </w:rPr>
+        <w:t>heap-based</w:t>
+      </w:r>
+      <w:proofErr w:type="spellEnd"/>
+      <w:r>
+        <w:rPr>
+          <w:lang w:val="nl-BE"/>
+        </w:rPr>
+        <w:t xml:space="preserve"> buffer overflow </w:t>
+      </w:r>
+      <w:proofErr w:type="spellStart"/>
+      <w:r>
+        <w:rPr>
+          <w:lang w:val="nl-BE"/>
+        </w:rPr>
+        <w:t>vulnerability</w:t>
+      </w:r>
+      <w:proofErr w:type="spellEnd"/>
+      <w:r>
+        <w:rPr>
+          <w:lang w:val="nl-BE"/>
+        </w:rPr>
+        <w:t xml:space="preserve">. Het is mogelijk om de functie pointer van de </w:t>
       </w:r>
       <w:proofErr w:type="spellStart"/>
       <w:r>
@@ -3320,125 +3780,7 @@
         <w:rPr>
           <w:lang w:val="nl-BE"/>
         </w:rPr>
-        <w:t xml:space="preserve">. </w:t>
-      </w:r>
-      <w:r>
-        <w:rPr>
-          <w:lang w:val="nl-BE"/>
-        </w:rPr>
-        <w:t xml:space="preserve">De </w:t>
-      </w:r>
-      <w:proofErr w:type="spellStart"/>
-      <w:r>
-        <w:rPr>
-          <w:lang w:val="nl-BE"/>
-        </w:rPr>
-        <w:t>struct</w:t>
-      </w:r>
-      <w:proofErr w:type="spellEnd"/>
-      <w:r>
-        <w:rPr>
-          <w:lang w:val="nl-BE"/>
-        </w:rPr>
-        <w:t xml:space="preserve"> slaagt een buffer van 999 karakters</w:t>
-      </w:r>
-      <w:r>
-        <w:rPr>
-          <w:lang w:val="nl-BE"/>
-        </w:rPr>
-        <w:t xml:space="preserve"> op</w:t>
-      </w:r>
-      <w:r>
-        <w:rPr>
-          <w:lang w:val="nl-BE"/>
-        </w:rPr>
-        <w:t xml:space="preserve"> gevolgd met een functie pointer die als input parameter een pointer naar karakters aanvaard.</w:t>
-      </w:r>
-      <w:r>
-        <w:rPr>
-          <w:lang w:val="nl-BE"/>
-        </w:rPr>
-        <w:t xml:space="preserve"> Deze </w:t>
-      </w:r>
-      <w:proofErr w:type="spellStart"/>
-      <w:r>
-        <w:rPr>
-          <w:lang w:val="nl-BE"/>
-        </w:rPr>
-        <w:t>struct</w:t>
-      </w:r>
-      <w:proofErr w:type="spellEnd"/>
-      <w:r>
-        <w:rPr>
-          <w:lang w:val="nl-BE"/>
-        </w:rPr>
-        <w:t xml:space="preserve"> wordt opgeslagen in het datasegment van de memory.</w:t>
-      </w:r>
-      <w:r>
-        <w:rPr>
-          <w:lang w:val="nl-BE"/>
-        </w:rPr>
-        <w:t xml:space="preserve"> De “</w:t>
-      </w:r>
-      <w:proofErr w:type="spellStart"/>
-      <w:r>
-        <w:rPr>
-          <w:lang w:val="nl-BE"/>
-        </w:rPr>
-        <w:t>greetUser</w:t>
-      </w:r>
-      <w:proofErr w:type="spellEnd"/>
-      <w:r>
-        <w:rPr>
-          <w:lang w:val="nl-BE"/>
-        </w:rPr>
-        <w:t>” functie gaat in dit programma enkel “</w:t>
-      </w:r>
-      <w:proofErr w:type="spellStart"/>
-      <w:r>
-        <w:rPr>
-          <w:lang w:val="nl-BE"/>
-        </w:rPr>
-        <w:t>Hello</w:t>
-      </w:r>
-      <w:proofErr w:type="spellEnd"/>
-      <w:r>
-        <w:rPr>
-          <w:lang w:val="nl-BE"/>
-        </w:rPr>
-        <w:t xml:space="preserve">” printen gevolgd door de karakters dewelke voorzien worden als argument </w:t>
-      </w:r>
-      <w:r>
-        <w:rPr>
-          <w:lang w:val="nl-BE"/>
-        </w:rPr>
-        <w:t>van</w:t>
-      </w:r>
-      <w:r>
-        <w:rPr>
-          <w:lang w:val="nl-BE"/>
-        </w:rPr>
-        <w:t xml:space="preserve"> de functie.</w:t>
-      </w:r>
-    </w:p>
-    <w:p>
-      <w:pPr>
-        <w:jc w:val="both"/>
-        <w:rPr>
-          <w:lang w:val="nl-BE"/>
-        </w:rPr>
-      </w:pPr>
-      <w:r>
-        <w:rPr>
-          <w:lang w:val="nl-BE"/>
-        </w:rPr>
-        <w:t>Bij de start va</w:t>
-      </w:r>
-      <w:r>
-        <w:rPr>
-          <w:lang w:val="nl-BE"/>
-        </w:rPr>
-        <w:t xml:space="preserve">n het programma gaat de </w:t>
+        <w:t xml:space="preserve"> (</w:t>
       </w:r>
       <w:proofErr w:type="spellStart"/>
       <w:r>
@@ -3452,147 +3794,55 @@
         <w:rPr>
           <w:lang w:val="nl-BE"/>
         </w:rPr>
-        <w:t xml:space="preserve"> functie pointer </w:t>
-      </w:r>
-      <w:proofErr w:type="spellStart"/>
-      <w:r>
-        <w:rPr>
-          <w:lang w:val="nl-BE"/>
-        </w:rPr>
-        <w:t>gïnitialiseerd</w:t>
-      </w:r>
-      <w:proofErr w:type="spellEnd"/>
-      <w:r>
-        <w:rPr>
-          <w:lang w:val="nl-BE"/>
-        </w:rPr>
-        <w:t xml:space="preserve"> worden met het adres van de “</w:t>
-      </w:r>
-      <w:proofErr w:type="spellStart"/>
-      <w:r>
-        <w:rPr>
-          <w:lang w:val="nl-BE"/>
-        </w:rPr>
-        <w:t>greetUser</w:t>
-      </w:r>
-      <w:proofErr w:type="spellEnd"/>
-      <w:r>
-        <w:rPr>
-          <w:lang w:val="nl-BE"/>
-        </w:rPr>
-        <w:t xml:space="preserve">” functie. </w:t>
-      </w:r>
-      <w:r>
-        <w:rPr>
-          <w:lang w:val="nl-BE"/>
-        </w:rPr>
-        <w:t>Vervolgens wordt er nagekeken of er een parameter meegegeven wordt, net zoals in casper4.</w:t>
-      </w:r>
-      <w:r>
-        <w:rPr>
-          <w:lang w:val="nl-BE"/>
-        </w:rPr>
-        <w:t xml:space="preserve"> Hierna wordt de input gekopieerd naar de </w:t>
-      </w:r>
-      <w:proofErr w:type="spellStart"/>
-      <w:r>
-        <w:rPr>
-          <w:lang w:val="nl-BE"/>
-        </w:rPr>
-        <w:t>somedata.buf</w:t>
-      </w:r>
-      <w:proofErr w:type="spellEnd"/>
-      <w:r>
-        <w:rPr>
-          <w:lang w:val="nl-BE"/>
-        </w:rPr>
-        <w:t xml:space="preserve"> variabele. Dewelke, tot slot, gebruikt wordt bij het aanroepen van de </w:t>
-      </w:r>
-      <w:proofErr w:type="spellStart"/>
-      <w:r>
-        <w:rPr>
-          <w:lang w:val="nl-BE"/>
-        </w:rPr>
-        <w:t>som</w:t>
-      </w:r>
-      <w:r>
-        <w:rPr>
-          <w:lang w:val="nl-BE"/>
-        </w:rPr>
-        <w:t>e</w:t>
-      </w:r>
-      <w:r>
-        <w:rPr>
-          <w:lang w:val="nl-BE"/>
-        </w:rPr>
-        <w:t>data.fp</w:t>
-      </w:r>
-      <w:proofErr w:type="spellEnd"/>
-      <w:r>
-        <w:rPr>
-          <w:lang w:val="nl-BE"/>
-        </w:rPr>
-        <w:t xml:space="preserve"> func</w:t>
-      </w:r>
-      <w:r>
-        <w:rPr>
-          <w:lang w:val="nl-BE"/>
-        </w:rPr>
-        <w:t>tie.</w:t>
-      </w:r>
-    </w:p>
-    <w:p>
-      <w:pPr>
-        <w:jc w:val="both"/>
-        <w:rPr>
-          <w:lang w:val="nl-BE"/>
-        </w:rPr>
-      </w:pPr>
-      <w:r>
-        <w:rPr>
-          <w:lang w:val="nl-BE"/>
-        </w:rPr>
-        <w:t xml:space="preserve">Wat opvalt zijn de variabelen in de </w:t>
-      </w:r>
-      <w:proofErr w:type="spellStart"/>
-      <w:r>
-        <w:rPr>
-          <w:lang w:val="nl-BE"/>
-        </w:rPr>
-        <w:t>struct</w:t>
-      </w:r>
-      <w:proofErr w:type="spellEnd"/>
-      <w:r>
-        <w:rPr>
-          <w:lang w:val="nl-BE"/>
-        </w:rPr>
-        <w:t xml:space="preserve"> en het onveilig </w:t>
-      </w:r>
-      <w:r>
-        <w:rPr>
-          <w:lang w:val="nl-BE"/>
-        </w:rPr>
-        <w:t>kopiëren</w:t>
-      </w:r>
-      <w:r>
-        <w:rPr>
-          <w:lang w:val="nl-BE"/>
-        </w:rPr>
-        <w:t xml:space="preserve"> met behulp van de “</w:t>
-      </w:r>
-      <w:proofErr w:type="spellStart"/>
-      <w:r>
-        <w:rPr>
-          <w:lang w:val="nl-BE"/>
-        </w:rPr>
-        <w:t>strcpy</w:t>
-      </w:r>
-      <w:proofErr w:type="spellEnd"/>
-      <w:r>
-        <w:rPr>
-          <w:lang w:val="nl-BE"/>
-        </w:rPr>
-        <w:t>” functie.</w:t>
+        <w:t xml:space="preserve">) te overschrijven. </w:t>
+      </w:r>
+      <w:r>
+        <w:rPr>
+          <w:lang w:val="nl-BE"/>
+        </w:rPr>
+        <w:t xml:space="preserve">Dit is mogelijk omdat de pointer boven de buffer variabele is opgeslagen en er niet gekeken wordt hoeveel </w:t>
+      </w:r>
+      <w:r>
+        <w:rPr>
+          <w:lang w:val="nl-BE"/>
+        </w:rPr>
+        <w:t>karakters</w:t>
+      </w:r>
+      <w:r>
+        <w:rPr>
+          <w:lang w:val="nl-BE"/>
+        </w:rPr>
+        <w:t xml:space="preserve"> er gekopieerd worden in de buffer. </w:t>
+      </w:r>
+      <w:r>
+        <w:rPr>
+          <w:lang w:val="nl-BE"/>
+        </w:rPr>
+        <w:t xml:space="preserve">Dit laat de aanvaller toe om genoeg data als input te geven om de functie pointer te overschrijven en </w:t>
+      </w:r>
+      <w:r>
+        <w:rPr>
+          <w:lang w:val="nl-BE"/>
+        </w:rPr>
+        <w:t xml:space="preserve">deze </w:t>
+      </w:r>
+      <w:r>
+        <w:rPr>
+          <w:lang w:val="nl-BE"/>
+        </w:rPr>
+        <w:t xml:space="preserve">te </w:t>
+      </w:r>
+      <w:r>
+        <w:rPr>
+          <w:lang w:val="nl-BE"/>
+        </w:rPr>
+        <w:t xml:space="preserve">laten </w:t>
+      </w:r>
+      <w:r>
+        <w:rPr>
+          <w:lang w:val="nl-BE"/>
+        </w:rPr>
+        <w:t>wijzen naar eigen geschreven code.</w:t>
       </w:r>
     </w:p>
     <w:p>
@@ -3611,159 +3861,14 @@
           <w:lang w:val="nl-BE"/>
         </w:rPr>
       </w:pPr>
-      <w:bookmarkStart w:id="10" w:name="_Toc25519928"/>
-      <w:proofErr w:type="spellStart"/>
-      <w:r>
-        <w:rPr>
-          <w:lang w:val="nl-BE"/>
-        </w:rPr>
-        <w:t>Vulnerability</w:t>
+      <w:bookmarkStart w:id="10" w:name="_Toc25519929"/>
+      <w:r>
+        <w:rPr>
+          <w:lang w:val="nl-BE"/>
+        </w:rPr>
+        <w:t>Exploit beschrijving</w:t>
       </w:r>
       <w:bookmarkEnd w:id="10"/>
-      <w:proofErr w:type="spellEnd"/>
-    </w:p>
-    <w:p>
-      <w:pPr>
-        <w:jc w:val="both"/>
-        <w:rPr>
-          <w:lang w:val="nl-BE"/>
-        </w:rPr>
-      </w:pPr>
-      <w:r>
-        <w:rPr>
-          <w:lang w:val="nl-BE"/>
-        </w:rPr>
-        <w:t xml:space="preserve">Dit programma bevat een </w:t>
-      </w:r>
-      <w:proofErr w:type="spellStart"/>
-      <w:r>
-        <w:rPr>
-          <w:lang w:val="nl-BE"/>
-        </w:rPr>
-        <w:t>heap-based</w:t>
-      </w:r>
-      <w:proofErr w:type="spellEnd"/>
-      <w:r>
-        <w:rPr>
-          <w:lang w:val="nl-BE"/>
-        </w:rPr>
-        <w:t xml:space="preserve"> buffer overflow </w:t>
-      </w:r>
-      <w:proofErr w:type="spellStart"/>
-      <w:r>
-        <w:rPr>
-          <w:lang w:val="nl-BE"/>
-        </w:rPr>
-        <w:t>vulnerability</w:t>
-      </w:r>
-      <w:proofErr w:type="spellEnd"/>
-      <w:r>
-        <w:rPr>
-          <w:lang w:val="nl-BE"/>
-        </w:rPr>
-        <w:t xml:space="preserve">. Het is mogelijk om de functie pointer van de </w:t>
-      </w:r>
-      <w:proofErr w:type="spellStart"/>
-      <w:r>
-        <w:rPr>
-          <w:lang w:val="nl-BE"/>
-        </w:rPr>
-        <w:t>struct</w:t>
-      </w:r>
-      <w:proofErr w:type="spellEnd"/>
-      <w:r>
-        <w:rPr>
-          <w:lang w:val="nl-BE"/>
-        </w:rPr>
-        <w:t xml:space="preserve"> (</w:t>
-      </w:r>
-      <w:proofErr w:type="spellStart"/>
-      <w:r>
-        <w:rPr>
-          <w:lang w:val="nl-BE"/>
-        </w:rPr>
-        <w:t>somedata.fp</w:t>
-      </w:r>
-      <w:proofErr w:type="spellEnd"/>
-      <w:r>
-        <w:rPr>
-          <w:lang w:val="nl-BE"/>
-        </w:rPr>
-        <w:t xml:space="preserve">) te overschrijven. </w:t>
-      </w:r>
-      <w:r>
-        <w:rPr>
-          <w:lang w:val="nl-BE"/>
-        </w:rPr>
-        <w:t xml:space="preserve">Dit is mogelijk omdat de pointer boven de buffer variabele is opgeslagen en er niet gekeken wordt hoeveel </w:t>
-      </w:r>
-      <w:r>
-        <w:rPr>
-          <w:lang w:val="nl-BE"/>
-        </w:rPr>
-        <w:t>karakters</w:t>
-      </w:r>
-      <w:r>
-        <w:rPr>
-          <w:lang w:val="nl-BE"/>
-        </w:rPr>
-        <w:t xml:space="preserve"> er gekopieerd worden in de buffer. </w:t>
-      </w:r>
-      <w:r>
-        <w:rPr>
-          <w:lang w:val="nl-BE"/>
-        </w:rPr>
-        <w:t xml:space="preserve">Dit laat de aanvaller toe om genoeg data als input te geven om de functie pointer te overschrijven en </w:t>
-      </w:r>
-      <w:r>
-        <w:rPr>
-          <w:lang w:val="nl-BE"/>
-        </w:rPr>
-        <w:t xml:space="preserve">deze </w:t>
-      </w:r>
-      <w:r>
-        <w:rPr>
-          <w:lang w:val="nl-BE"/>
-        </w:rPr>
-        <w:t xml:space="preserve">te </w:t>
-      </w:r>
-      <w:r>
-        <w:rPr>
-          <w:lang w:val="nl-BE"/>
-        </w:rPr>
-        <w:t xml:space="preserve">laten </w:t>
-      </w:r>
-      <w:r>
-        <w:rPr>
-          <w:lang w:val="nl-BE"/>
-        </w:rPr>
-        <w:t>wijzen naar eigen geschreven code.</w:t>
-      </w:r>
-    </w:p>
-    <w:p>
-      <w:pPr>
-        <w:jc w:val="both"/>
-        <w:rPr>
-          <w:lang w:val="nl-BE"/>
-        </w:rPr>
-      </w:pPr>
-    </w:p>
-    <w:p>
-      <w:pPr>
-        <w:pStyle w:val="Kop3"/>
-        <w:jc w:val="both"/>
-        <w:rPr>
-          <w:lang w:val="nl-BE"/>
-        </w:rPr>
-      </w:pPr>
-      <w:bookmarkStart w:id="11" w:name="_Toc25519929"/>
-      <w:r>
-        <w:rPr>
-          <w:lang w:val="nl-BE"/>
-        </w:rPr>
-        <w:t>Exploit beschrijving</w:t>
-      </w:r>
-      <w:bookmarkEnd w:id="11"/>
     </w:p>
     <w:p>
       <w:pPr>
@@ -4001,7 +4106,7 @@
           <w:lang w:val="nl-BE"/>
         </w:rPr>
       </w:pPr>
-      <w:bookmarkStart w:id="12" w:name="_Toc25519930"/>
+      <w:bookmarkStart w:id="11" w:name="_Toc25519930"/>
       <w:proofErr w:type="spellStart"/>
       <w:r>
         <w:rPr>
@@ -4009,7 +4114,7 @@
         </w:rPr>
         <w:t>Mitigation</w:t>
       </w:r>
-      <w:bookmarkEnd w:id="12"/>
+      <w:bookmarkEnd w:id="11"/>
       <w:proofErr w:type="spellEnd"/>
     </w:p>
     <w:p>
@@ -4248,14 +4353,14 @@
           <w:lang w:val="nl-BE"/>
         </w:rPr>
       </w:pPr>
-      <w:bookmarkStart w:id="13" w:name="_Toc25519931"/>
+      <w:bookmarkStart w:id="12" w:name="_Toc25519931"/>
       <w:r>
         <w:rPr>
           <w:lang w:val="nl-BE"/>
         </w:rPr>
         <w:t>Advanced level: Casper61</w:t>
       </w:r>
-      <w:bookmarkEnd w:id="13"/>
+      <w:bookmarkEnd w:id="12"/>
     </w:p>
     <w:p>
       <w:pPr>
@@ -4373,7 +4478,7 @@
       <w:pPr>
         <w:pStyle w:val="Kop1"/>
         <w:rPr>
-          <w:lang w:val="en-GB"/>
+          <w:lang w:val="nl-BE"/>
         </w:rPr>
       </w:pPr>
       <w:r>
@@ -4382,141 +4487,1180 @@
       </w:r>
       <w:r>
         <w:rPr>
+          <w:lang w:val="nl-BE"/>
+        </w:rPr>
+        <w:t>8</w:t>
+      </w:r>
+    </w:p>
+    <w:p>
+      <w:pPr>
+        <w:pStyle w:val="Kop3"/>
+        <w:jc w:val="both"/>
+        <w:rPr>
+          <w:lang w:val="nl-BE"/>
+        </w:rPr>
+      </w:pPr>
+      <w:r>
+        <w:rPr>
+          <w:lang w:val="nl-BE"/>
+        </w:rPr>
+        <w:t>Omschrijving</w:t>
+      </w:r>
+    </w:p>
+    <w:p>
+      <w:pPr>
+        <w:jc w:val="both"/>
+        <w:rPr>
+          <w:lang w:val="nl-BE"/>
+        </w:rPr>
+      </w:pPr>
+      <w:r>
+        <w:rPr>
+          <w:lang w:val="nl-BE"/>
+        </w:rPr>
+        <w:t>Het programma van casper8 i</w:t>
+      </w:r>
+      <w:r>
+        <w:rPr>
+          <w:lang w:val="nl-BE"/>
+        </w:rPr>
+        <w:t>s gelijkaardig aan dit van casper4. Allereerst wordt er nagekeken of er een parameter meegegeven wordt. Indien dit niet het geval is gaat het een error bericht: “</w:t>
+      </w:r>
+      <w:proofErr w:type="spellStart"/>
+      <w:r>
+        <w:rPr>
+          <w:lang w:val="nl-BE"/>
+        </w:rPr>
+        <w:t>Usage</w:t>
+      </w:r>
+      <w:proofErr w:type="spellEnd"/>
+      <w:r>
+        <w:rPr>
+          <w:lang w:val="nl-BE"/>
+        </w:rPr>
+        <w:t>: /</w:t>
+      </w:r>
+      <w:proofErr w:type="spellStart"/>
+      <w:r>
+        <w:rPr>
+          <w:lang w:val="nl-BE"/>
+        </w:rPr>
+        <w:t>casper</w:t>
+      </w:r>
+      <w:proofErr w:type="spellEnd"/>
+      <w:r>
+        <w:rPr>
+          <w:lang w:val="nl-BE"/>
+        </w:rPr>
+        <w:t>/caspe</w:t>
+      </w:r>
+      <w:r>
+        <w:rPr>
+          <w:lang w:val="nl-BE"/>
+        </w:rPr>
+        <w:t>r8</w:t>
+      </w:r>
+      <w:r>
+        <w:rPr>
+          <w:lang w:val="nl-BE"/>
+        </w:rPr>
+        <w:t xml:space="preserve"> </w:t>
+      </w:r>
+      <w:proofErr w:type="spellStart"/>
+      <w:r>
+        <w:rPr>
+          <w:lang w:val="nl-BE"/>
+        </w:rPr>
+        <w:t>YourName</w:t>
+      </w:r>
+      <w:proofErr w:type="spellEnd"/>
+      <w:r>
+        <w:rPr>
+          <w:lang w:val="nl-BE"/>
+        </w:rPr>
+        <w:t>” teruggeven. Vervolgens stopt het programma met een errorcode 1.</w:t>
+      </w:r>
+    </w:p>
+    <w:p>
+      <w:pPr>
+        <w:jc w:val="both"/>
+        <w:rPr>
+          <w:lang w:val="nl-BE"/>
+        </w:rPr>
+      </w:pPr>
+      <w:r>
+        <w:rPr>
+          <w:lang w:val="nl-BE"/>
+        </w:rPr>
+        <w:t>Indien er wel een parameter meegegeven wordt gaat de “</w:t>
+      </w:r>
+      <w:proofErr w:type="spellStart"/>
+      <w:r>
+        <w:rPr>
+          <w:lang w:val="nl-BE"/>
+        </w:rPr>
+        <w:t>greetUser</w:t>
+      </w:r>
+      <w:proofErr w:type="spellEnd"/>
+      <w:r>
+        <w:rPr>
+          <w:lang w:val="nl-BE"/>
+        </w:rPr>
+        <w:t>” functie opgeroepen worden met de meegegeven input. Deze functie maakt een buffer aan van 999 karakters en gaat vervolgens de meegegeven input kopiëren naar deze buffer. Tot slot print het “</w:t>
+      </w:r>
+      <w:proofErr w:type="spellStart"/>
+      <w:r>
+        <w:rPr>
+          <w:lang w:val="nl-BE"/>
+        </w:rPr>
+        <w:t>Hello</w:t>
+      </w:r>
+      <w:proofErr w:type="spellEnd"/>
+      <w:r>
+        <w:rPr>
+          <w:lang w:val="nl-BE"/>
+        </w:rPr>
+        <w:t>” gevolgd door de inhoud van de buffer.</w:t>
+      </w:r>
+    </w:p>
+    <w:p>
+      <w:pPr>
+        <w:jc w:val="both"/>
+        <w:rPr>
+          <w:lang w:val="nl-BE"/>
+        </w:rPr>
+      </w:pPr>
+    </w:p>
+    <w:p>
+      <w:pPr>
+        <w:pStyle w:val="Kop3"/>
+        <w:jc w:val="both"/>
+        <w:rPr>
           <w:lang w:val="en-GB"/>
         </w:rPr>
+      </w:pPr>
+      <w:r>
+        <w:rPr>
+          <w:lang w:val="en-GB"/>
+        </w:rPr>
+        <w:t>Vulnerability</w:t>
+      </w:r>
+    </w:p>
+    <w:p>
+      <w:pPr>
+        <w:jc w:val="both"/>
+        <w:rPr>
+          <w:lang w:val="nl-BE"/>
+        </w:rPr>
+      </w:pPr>
+      <w:proofErr w:type="spellStart"/>
+      <w:r>
+        <w:rPr>
+          <w:lang w:val="en-GB"/>
+        </w:rPr>
+        <w:t>Dit</w:t>
+      </w:r>
+      <w:proofErr w:type="spellEnd"/>
+      <w:r>
+        <w:rPr>
+          <w:lang w:val="en-GB"/>
+        </w:rPr>
+        <w:t xml:space="preserve"> level </w:t>
+      </w:r>
+      <w:proofErr w:type="spellStart"/>
+      <w:r>
+        <w:rPr>
+          <w:lang w:val="en-GB"/>
+        </w:rPr>
+        <w:t>bevat</w:t>
+      </w:r>
+      <w:proofErr w:type="spellEnd"/>
+      <w:r>
+        <w:rPr>
+          <w:lang w:val="en-GB"/>
+        </w:rPr>
+        <w:t xml:space="preserve"> </w:t>
+      </w:r>
+      <w:proofErr w:type="spellStart"/>
+      <w:r>
+        <w:rPr>
+          <w:lang w:val="en-GB"/>
+        </w:rPr>
+        <w:t>een</w:t>
+      </w:r>
+      <w:proofErr w:type="spellEnd"/>
+      <w:r>
+        <w:rPr>
+          <w:lang w:val="en-GB"/>
+        </w:rPr>
+        <w:t xml:space="preserve"> stack-based buffer overflow. </w:t>
+      </w:r>
+      <w:r>
+        <w:rPr>
+          <w:lang w:val="nl-BE"/>
+        </w:rPr>
+        <w:t>In de “</w:t>
+      </w:r>
+      <w:proofErr w:type="spellStart"/>
+      <w:r>
+        <w:rPr>
+          <w:lang w:val="nl-BE"/>
+        </w:rPr>
+        <w:t>g</w:t>
+      </w:r>
+      <w:r>
+        <w:rPr>
+          <w:lang w:val="nl-BE"/>
+        </w:rPr>
+        <w:t>reetUser</w:t>
+      </w:r>
+      <w:proofErr w:type="spellEnd"/>
+      <w:r>
+        <w:rPr>
+          <w:lang w:val="nl-BE"/>
+        </w:rPr>
+        <w:t>” functie wordt er gebruik gemaakt van de “</w:t>
+      </w:r>
+      <w:proofErr w:type="spellStart"/>
+      <w:r>
+        <w:rPr>
+          <w:lang w:val="nl-BE"/>
+        </w:rPr>
+        <w:t>strcpy</w:t>
+      </w:r>
+      <w:proofErr w:type="spellEnd"/>
+      <w:r>
+        <w:rPr>
+          <w:lang w:val="nl-BE"/>
+        </w:rPr>
+        <w:t>” functie. Deze kopieer functie gaat de input kopiëren naar de buffer. Het is een onveilige functie omdat er niet wordt gekeken of de input langer is dan 999 karakters, hierdoor kan de aanvaller meer karakters geven als input en zo het return adres</w:t>
+      </w:r>
+      <w:r>
+        <w:rPr>
+          <w:lang w:val="nl-BE"/>
+        </w:rPr>
+        <w:t xml:space="preserve"> en verder te</w:t>
+      </w:r>
+      <w:r>
+        <w:rPr>
+          <w:lang w:val="nl-BE"/>
+        </w:rPr>
+        <w:t xml:space="preserve"> overschrijven Het maakt geen gebruik van stack </w:t>
+      </w:r>
+      <w:proofErr w:type="spellStart"/>
+      <w:r>
+        <w:rPr>
+          <w:lang w:val="nl-BE"/>
+        </w:rPr>
+        <w:t>canaries</w:t>
+      </w:r>
+      <w:proofErr w:type="spellEnd"/>
+      <w:r>
+        <w:rPr>
+          <w:lang w:val="nl-BE"/>
+        </w:rPr>
+        <w:t>. Het belangrijkste verschil met casper4 is dat de stack niet uitvoerbaar is.</w:t>
+      </w:r>
+    </w:p>
+    <w:p>
+      <w:pPr>
+        <w:jc w:val="both"/>
+        <w:rPr>
+          <w:lang w:val="nl-BE"/>
+        </w:rPr>
+      </w:pPr>
+    </w:p>
+    <w:p>
+      <w:pPr>
+        <w:pStyle w:val="Kop3"/>
+        <w:jc w:val="both"/>
+        <w:rPr>
+          <w:lang w:val="nl-BE"/>
+        </w:rPr>
+      </w:pPr>
+      <w:r>
+        <w:rPr>
+          <w:lang w:val="nl-BE"/>
+        </w:rPr>
+        <w:t>Exploit beschrijving</w:t>
+      </w:r>
+    </w:p>
+    <w:p>
+      <w:pPr>
+        <w:jc w:val="both"/>
+        <w:rPr>
+          <w:lang w:val="nl-BE"/>
+        </w:rPr>
+      </w:pPr>
+      <w:r>
+        <w:rPr>
+          <w:lang w:val="nl-BE"/>
+        </w:rPr>
+        <w:t xml:space="preserve">Voor dit programma </w:t>
+      </w:r>
+      <w:r>
+        <w:rPr>
+          <w:lang w:val="nl-BE"/>
+        </w:rPr>
+        <w:t>heb ik gebruik gemaakt van een “return-</w:t>
+      </w:r>
+      <w:proofErr w:type="spellStart"/>
+      <w:r>
+        <w:rPr>
+          <w:lang w:val="nl-BE"/>
+        </w:rPr>
+        <w:t>to</w:t>
+      </w:r>
+      <w:proofErr w:type="spellEnd"/>
+      <w:r>
+        <w:rPr>
+          <w:lang w:val="nl-BE"/>
+        </w:rPr>
+        <w:t>-</w:t>
+      </w:r>
+      <w:proofErr w:type="spellStart"/>
+      <w:r>
+        <w:rPr>
+          <w:lang w:val="nl-BE"/>
+        </w:rPr>
+        <w:t>libc</w:t>
+      </w:r>
+      <w:proofErr w:type="spellEnd"/>
+      <w:r>
+        <w:rPr>
+          <w:lang w:val="nl-BE"/>
+        </w:rPr>
+        <w:t>” attack.</w:t>
+      </w:r>
+      <w:r>
+        <w:rPr>
+          <w:lang w:val="nl-BE"/>
+        </w:rPr>
+        <w:t xml:space="preserve"> Als allereerste ben ik begonnen met de grootte van de buffer op te vragen, gebruik makend van </w:t>
+      </w:r>
+      <w:proofErr w:type="spellStart"/>
+      <w:r>
+        <w:rPr>
+          <w:lang w:val="nl-BE"/>
+        </w:rPr>
+        <w:t>gdb</w:t>
+      </w:r>
+      <w:proofErr w:type="spellEnd"/>
+      <w:r>
+        <w:rPr>
+          <w:lang w:val="nl-BE"/>
+        </w:rPr>
+        <w:t xml:space="preserve">. </w:t>
+      </w:r>
+      <w:r>
+        <w:rPr>
+          <w:lang w:val="nl-BE"/>
+        </w:rPr>
+        <w:t>De buffer heeft een grootte van 1007 bytes.</w:t>
+      </w:r>
+    </w:p>
+    <w:p>
+      <w:pPr>
+        <w:jc w:val="both"/>
+        <w:rPr>
+          <w:lang w:val="nl-BE"/>
+        </w:rPr>
+      </w:pPr>
+      <w:r>
+        <w:rPr>
+          <w:lang w:val="nl-BE"/>
+        </w:rPr>
+        <w:t>De exploit is als v</w:t>
+      </w:r>
+      <w:r>
+        <w:rPr>
+          <w:lang w:val="nl-BE"/>
+        </w:rPr>
+        <w:t>olgt opgebouwd:</w:t>
+      </w:r>
+    </w:p>
+    <w:p>
+      <w:pPr>
+        <w:pStyle w:val="Lijstalinea"/>
+        <w:numPr>
+          <w:ilvl w:val="0"/>
+          <w:numId w:val="7"/>
+        </w:numPr>
+        <w:jc w:val="both"/>
+        <w:rPr>
+          <w:lang w:val="nl-BE"/>
+        </w:rPr>
+      </w:pPr>
+      <w:r>
+        <w:rPr>
+          <w:lang w:val="nl-BE"/>
+        </w:rPr>
+        <w:t>Een variabele; genaamd PA</w:t>
+      </w:r>
+      <w:r>
+        <w:rPr>
+          <w:lang w:val="nl-BE"/>
+        </w:rPr>
+        <w:t>AXX</w:t>
+      </w:r>
+      <w:r>
+        <w:rPr>
+          <w:lang w:val="nl-BE"/>
+        </w:rPr>
+        <w:t>, wordt aangemaakt en geëxporteerd als environment variabele. Deze variabele is opgebouwd uit spaties (in plaats van NOP) en vervolgens de string “/bin/</w:t>
+      </w:r>
+      <w:proofErr w:type="spellStart"/>
+      <w:r>
+        <w:rPr>
+          <w:lang w:val="nl-BE"/>
+        </w:rPr>
+        <w:t>xh</w:t>
+      </w:r>
+      <w:proofErr w:type="spellEnd"/>
+      <w:r>
+        <w:rPr>
+          <w:lang w:val="nl-BE"/>
+        </w:rPr>
+        <w:t>”</w:t>
+      </w:r>
+    </w:p>
+    <w:p>
+      <w:pPr>
+        <w:pStyle w:val="Lijstalinea"/>
+        <w:numPr>
+          <w:ilvl w:val="0"/>
+          <w:numId w:val="7"/>
+        </w:numPr>
+        <w:jc w:val="both"/>
+        <w:rPr>
+          <w:lang w:val="nl-BE"/>
+        </w:rPr>
+      </w:pPr>
+      <w:r>
+        <w:rPr>
+          <w:lang w:val="nl-BE"/>
+        </w:rPr>
+        <w:t>Voer het programma uit met de volgende invoer:</w:t>
+      </w:r>
+    </w:p>
+    <w:p>
+      <w:pPr>
+        <w:pStyle w:val="Lijstalinea"/>
+        <w:numPr>
+          <w:ilvl w:val="1"/>
+          <w:numId w:val="7"/>
+        </w:numPr>
+        <w:jc w:val="both"/>
+        <w:rPr>
+          <w:lang w:val="nl-BE"/>
+        </w:rPr>
+      </w:pPr>
+      <w:r>
+        <w:rPr>
+          <w:lang w:val="nl-BE"/>
+        </w:rPr>
+        <w:t>1011 keer de letter “D”. De gehele buffer (1007 bytes) moet overschreven worden samen met de frame pointer (4 bytes).</w:t>
+      </w:r>
+    </w:p>
+    <w:p>
+      <w:pPr>
+        <w:pStyle w:val="Lijstalinea"/>
+        <w:numPr>
+          <w:ilvl w:val="1"/>
+          <w:numId w:val="7"/>
+        </w:numPr>
+        <w:jc w:val="both"/>
+        <w:rPr>
+          <w:lang w:val="nl-BE"/>
+        </w:rPr>
+      </w:pPr>
+      <w:r>
+        <w:rPr>
+          <w:lang w:val="nl-BE"/>
+        </w:rPr>
+        <w:t>Vervolgens wordt het return adres overschreven met ”</w:t>
+      </w:r>
+      <w:r>
+        <w:rPr>
+          <w:lang w:val="nl-BE"/>
+        </w:rPr>
+        <w:t>\xa0\x0d\xe5\xb7</w:t>
+      </w:r>
+      <w:r>
+        <w:rPr>
+          <w:lang w:val="nl-BE"/>
+        </w:rPr>
+        <w:t xml:space="preserve">”. Dit is het adres dat verwijst naar de “system” functie in de C </w:t>
+      </w:r>
+      <w:proofErr w:type="spellStart"/>
+      <w:r>
+        <w:rPr>
+          <w:lang w:val="nl-BE"/>
+        </w:rPr>
+        <w:t>library</w:t>
+      </w:r>
+      <w:proofErr w:type="spellEnd"/>
+      <w:r>
+        <w:rPr>
+          <w:lang w:val="nl-BE"/>
+        </w:rPr>
+        <w:t>.</w:t>
+      </w:r>
+      <w:r>
+        <w:rPr>
+          <w:lang w:val="nl-BE"/>
+        </w:rPr>
+        <w:t xml:space="preserve"> Gevolgd door een fake stack</w:t>
+      </w:r>
+      <w:r>
+        <w:rPr>
+          <w:lang w:val="nl-BE"/>
+        </w:rPr>
+        <w:t>,</w:t>
+      </w:r>
+      <w:r>
+        <w:rPr>
+          <w:lang w:val="nl-BE"/>
+        </w:rPr>
+        <w:t xml:space="preserve"> voor deze functie.</w:t>
+      </w:r>
+    </w:p>
+    <w:p>
+      <w:pPr>
+        <w:pStyle w:val="Lijstalinea"/>
+        <w:numPr>
+          <w:ilvl w:val="1"/>
+          <w:numId w:val="7"/>
+        </w:numPr>
+        <w:jc w:val="both"/>
+        <w:rPr>
+          <w:lang w:val="nl-BE"/>
+        </w:rPr>
+      </w:pPr>
+      <w:r>
+        <w:rPr>
+          <w:lang w:val="nl-BE"/>
+        </w:rPr>
+        <w:t>Dit wordt gevolgd door “</w:t>
+      </w:r>
+      <w:r>
+        <w:rPr>
+          <w:lang w:val="nl-BE"/>
+        </w:rPr>
+        <w:t>\xd0\x49\xe4\xb7</w:t>
+      </w:r>
+      <w:r>
+        <w:rPr>
+          <w:lang w:val="nl-BE"/>
+        </w:rPr>
+        <w:t xml:space="preserve">”, dewelke verwijst naar het adres van de “exit” functie in de C </w:t>
+      </w:r>
+      <w:proofErr w:type="spellStart"/>
+      <w:r>
+        <w:rPr>
+          <w:lang w:val="nl-BE"/>
+        </w:rPr>
+        <w:t>library</w:t>
+      </w:r>
+      <w:proofErr w:type="spellEnd"/>
+      <w:r>
+        <w:rPr>
+          <w:lang w:val="nl-BE"/>
+        </w:rPr>
+        <w:t xml:space="preserve">. </w:t>
+      </w:r>
+      <w:r>
+        <w:rPr>
+          <w:lang w:val="nl-BE"/>
+        </w:rPr>
+        <w:t xml:space="preserve">Het laat het programma normaal stoppen zonder enige </w:t>
+      </w:r>
+      <w:proofErr w:type="spellStart"/>
+      <w:r>
+        <w:rPr>
+          <w:lang w:val="nl-BE"/>
+        </w:rPr>
+        <w:t>errors</w:t>
+      </w:r>
+      <w:proofErr w:type="spellEnd"/>
+      <w:r>
+        <w:rPr>
+          <w:lang w:val="nl-BE"/>
+        </w:rPr>
+        <w:t>.</w:t>
+      </w:r>
+    </w:p>
+    <w:p>
+      <w:pPr>
+        <w:pStyle w:val="Lijstalinea"/>
+        <w:numPr>
+          <w:ilvl w:val="1"/>
+          <w:numId w:val="7"/>
+        </w:numPr>
+        <w:jc w:val="both"/>
+        <w:rPr>
+          <w:lang w:val="nl-BE"/>
+        </w:rPr>
+      </w:pPr>
+      <w:r>
+        <w:rPr>
+          <w:lang w:val="nl-BE"/>
+        </w:rPr>
+        <w:t xml:space="preserve">Tot slot </w:t>
+      </w:r>
+      <w:r>
+        <w:rPr>
+          <w:lang w:val="nl-BE"/>
+        </w:rPr>
+        <w:t>wordt</w:t>
+      </w:r>
+      <w:r>
+        <w:rPr>
+          <w:lang w:val="nl-BE"/>
+        </w:rPr>
+        <w:t xml:space="preserve"> “</w:t>
+      </w:r>
+      <w:r>
+        <w:rPr>
+          <w:lang w:val="nl-BE"/>
+        </w:rPr>
+        <w:t>\x</w:t>
+      </w:r>
+      <w:r>
+        <w:rPr>
+          <w:lang w:val="nl-BE"/>
+        </w:rPr>
+        <w:t>c0</w:t>
+      </w:r>
+      <w:r>
+        <w:rPr>
+          <w:lang w:val="nl-BE"/>
+        </w:rPr>
+        <w:t>\</w:t>
+      </w:r>
+      <w:proofErr w:type="spellStart"/>
+      <w:r>
+        <w:rPr>
+          <w:lang w:val="nl-BE"/>
+        </w:rPr>
+        <w:t>x</w:t>
+      </w:r>
+      <w:r>
+        <w:rPr>
+          <w:lang w:val="nl-BE"/>
+        </w:rPr>
+        <w:t>fa</w:t>
+      </w:r>
+      <w:proofErr w:type="spellEnd"/>
+      <w:r>
+        <w:rPr>
+          <w:lang w:val="nl-BE"/>
+        </w:rPr>
+        <w:t>\</w:t>
+      </w:r>
+      <w:proofErr w:type="spellStart"/>
+      <w:r>
+        <w:rPr>
+          <w:lang w:val="nl-BE"/>
+        </w:rPr>
+        <w:t>xff</w:t>
+      </w:r>
+      <w:proofErr w:type="spellEnd"/>
+      <w:r>
+        <w:rPr>
+          <w:lang w:val="nl-BE"/>
+        </w:rPr>
+        <w:t>\</w:t>
+      </w:r>
+      <w:proofErr w:type="spellStart"/>
+      <w:r>
+        <w:rPr>
+          <w:lang w:val="nl-BE"/>
+        </w:rPr>
+        <w:t>xbf</w:t>
+      </w:r>
+      <w:proofErr w:type="spellEnd"/>
+      <w:r>
+        <w:rPr>
+          <w:lang w:val="nl-BE"/>
+        </w:rPr>
+        <w:t xml:space="preserve">” geprint. Dit is het adres dat verwijst naar de environment variabele </w:t>
+      </w:r>
+      <w:r>
+        <w:rPr>
+          <w:lang w:val="nl-BE"/>
+        </w:rPr>
+        <w:t>PA</w:t>
+      </w:r>
+      <w:r>
+        <w:rPr>
+          <w:lang w:val="nl-BE"/>
+        </w:rPr>
+        <w:t>AXX</w:t>
+      </w:r>
+      <w:r>
+        <w:rPr>
+          <w:lang w:val="nl-BE"/>
+        </w:rPr>
+        <w:t xml:space="preserve"> </w:t>
+      </w:r>
+      <w:r>
+        <w:rPr>
+          <w:lang w:val="nl-BE"/>
+        </w:rPr>
+        <w:t>die “/bin/</w:t>
+      </w:r>
+      <w:proofErr w:type="spellStart"/>
+      <w:r>
+        <w:rPr>
+          <w:lang w:val="nl-BE"/>
+        </w:rPr>
+        <w:t>xh</w:t>
+      </w:r>
+      <w:proofErr w:type="spellEnd"/>
+      <w:r>
+        <w:rPr>
+          <w:lang w:val="nl-BE"/>
+        </w:rPr>
+        <w:t>” bevat</w:t>
+      </w:r>
+      <w:r>
+        <w:rPr>
+          <w:lang w:val="nl-BE"/>
+        </w:rPr>
+        <w:t>.</w:t>
+      </w:r>
+    </w:p>
+    <w:p>
+      <w:pPr>
+        <w:jc w:val="both"/>
+        <w:rPr>
+          <w:lang w:val="nl-BE"/>
+        </w:rPr>
+      </w:pPr>
+      <w:r>
+        <w:rPr>
+          <w:lang w:val="nl-BE"/>
+        </w:rPr>
+        <w:t xml:space="preserve">Met deze oplossing moet er dus geen code van de stack uitgevoerd worden. De system functie </w:t>
+      </w:r>
+      <w:r>
+        <w:rPr>
+          <w:lang w:val="nl-BE"/>
+        </w:rPr>
+        <w:t>wordt</w:t>
+      </w:r>
+      <w:r>
+        <w:rPr>
+          <w:lang w:val="nl-BE"/>
+        </w:rPr>
+        <w:t xml:space="preserve"> opgeroepen die “/bin/</w:t>
+      </w:r>
+      <w:proofErr w:type="spellStart"/>
+      <w:r>
+        <w:rPr>
+          <w:lang w:val="nl-BE"/>
+        </w:rPr>
+        <w:t>xh</w:t>
+      </w:r>
+      <w:proofErr w:type="spellEnd"/>
+      <w:r>
+        <w:rPr>
+          <w:lang w:val="nl-BE"/>
+        </w:rPr>
+        <w:t>” als invoer neemt.</w:t>
+      </w:r>
+    </w:p>
+    <w:p>
+      <w:pPr>
+        <w:rPr>
+          <w:lang w:val="nl-BE"/>
+        </w:rPr>
+      </w:pPr>
+      <w:r>
+        <w:rPr>
+          <w:lang w:val="nl-BE"/>
+        </w:rPr>
+        <w:br w:type="page"/>
+      </w:r>
+    </w:p>
+    <w:p>
+      <w:pPr>
+        <w:pStyle w:val="Kop3"/>
+        <w:jc w:val="both"/>
+        <w:rPr>
+          <w:lang w:val="nl-BE"/>
+        </w:rPr>
+      </w:pPr>
+      <w:proofErr w:type="spellStart"/>
+      <w:r>
+        <w:rPr>
+          <w:lang w:val="nl-BE"/>
+        </w:rPr>
+        <w:lastRenderedPageBreak/>
+        <w:t>Mitigation</w:t>
+      </w:r>
+      <w:proofErr w:type="spellEnd"/>
+    </w:p>
+    <w:p>
+      <w:pPr>
+        <w:jc w:val="both"/>
+        <w:rPr>
+          <w:lang w:val="nl-BE"/>
+        </w:rPr>
+      </w:pPr>
+      <w:r>
+        <w:rPr>
+          <w:lang w:val="nl-BE"/>
+        </w:rPr>
+        <w:t>Deze aanval kan op v</w:t>
+      </w:r>
+      <w:r>
+        <w:rPr>
+          <w:lang w:val="nl-BE"/>
+        </w:rPr>
+        <w:t xml:space="preserve">erschillende manieren worden </w:t>
+      </w:r>
+      <w:proofErr w:type="spellStart"/>
+      <w:r>
+        <w:rPr>
+          <w:lang w:val="nl-BE"/>
+        </w:rPr>
+        <w:t>gemitigate</w:t>
+      </w:r>
+      <w:proofErr w:type="spellEnd"/>
+      <w:r>
+        <w:rPr>
+          <w:lang w:val="nl-BE"/>
+        </w:rPr>
+        <w:t xml:space="preserve">. </w:t>
+      </w:r>
+      <w:r>
+        <w:rPr>
+          <w:lang w:val="nl-BE"/>
+        </w:rPr>
+        <w:t>De implementatie van de c</w:t>
+      </w:r>
+      <w:r>
+        <w:rPr>
+          <w:lang w:val="nl-BE"/>
+        </w:rPr>
+        <w:t>ode kan aangepast worden door gebruik maakt van de “</w:t>
+      </w:r>
+      <w:proofErr w:type="spellStart"/>
+      <w:r>
+        <w:rPr>
+          <w:lang w:val="nl-BE"/>
+        </w:rPr>
+        <w:t>strcpy</w:t>
+      </w:r>
+      <w:proofErr w:type="spellEnd"/>
+      <w:r>
+        <w:rPr>
+          <w:lang w:val="nl-BE"/>
+        </w:rPr>
+        <w:t xml:space="preserve">“ functie met 3 parameters. </w:t>
+      </w:r>
+      <w:r>
+        <w:rPr>
+          <w:lang w:val="nl-BE"/>
+        </w:rPr>
+        <w:t>Deze extra parameter geeft het maximum aantal karakters dat</w:t>
+      </w:r>
+      <w:r>
+        <w:rPr>
+          <w:lang w:val="nl-BE"/>
+        </w:rPr>
+        <w:t xml:space="preserve"> gekopieerd kan worden naar de buffer. Specifiek in dit programma is het maximum gelijk aan 999 karakters.</w:t>
+      </w:r>
+    </w:p>
+    <w:p>
+      <w:pPr>
+        <w:jc w:val="both"/>
+        <w:rPr>
+          <w:lang w:val="nl-BE"/>
+        </w:rPr>
+      </w:pPr>
+      <w:r>
+        <w:rPr>
+          <w:lang w:val="nl-BE"/>
+        </w:rPr>
+        <w:t>Een tweede manier is d</w:t>
+      </w:r>
+      <w:r>
+        <w:rPr>
+          <w:lang w:val="nl-BE"/>
+        </w:rPr>
+        <w:t xml:space="preserve">oor gebruik te maken van stack </w:t>
+      </w:r>
+      <w:proofErr w:type="spellStart"/>
+      <w:r>
+        <w:rPr>
+          <w:lang w:val="nl-BE"/>
+        </w:rPr>
+        <w:t>canaries</w:t>
+      </w:r>
+      <w:proofErr w:type="spellEnd"/>
+      <w:r>
+        <w:rPr>
+          <w:lang w:val="nl-BE"/>
+        </w:rPr>
+        <w:t xml:space="preserve">. Deze aanval vereist het volledig overschrijven tot na het return adres. Hierdoor kunnen stack </w:t>
+      </w:r>
+      <w:proofErr w:type="spellStart"/>
+      <w:r>
+        <w:rPr>
+          <w:lang w:val="nl-BE"/>
+        </w:rPr>
+        <w:t>canaries</w:t>
+      </w:r>
+      <w:proofErr w:type="spellEnd"/>
+      <w:r>
+        <w:rPr>
+          <w:lang w:val="nl-BE"/>
+        </w:rPr>
+        <w:t xml:space="preserve"> gebruikt worden.</w:t>
+      </w:r>
+    </w:p>
+    <w:p>
+      <w:pPr>
+        <w:jc w:val="both"/>
+        <w:rPr>
+          <w:lang w:val="nl-BE"/>
+        </w:rPr>
+      </w:pPr>
+      <w:r>
+        <w:rPr>
+          <w:lang w:val="nl-BE"/>
+        </w:rPr>
+        <w:t xml:space="preserve">Een derde </w:t>
+      </w:r>
+      <w:r>
+        <w:rPr>
+          <w:lang w:val="nl-BE"/>
+        </w:rPr>
+        <w:t>mitigatie is d</w:t>
+      </w:r>
+      <w:r>
+        <w:rPr>
+          <w:lang w:val="nl-BE"/>
+        </w:rPr>
+        <w:t xml:space="preserve">oor gebruik te maken van ASLR, </w:t>
+      </w:r>
+      <w:proofErr w:type="spellStart"/>
+      <w:r>
+        <w:rPr>
+          <w:lang w:val="nl-BE"/>
+        </w:rPr>
+        <w:t>Address</w:t>
+      </w:r>
+      <w:proofErr w:type="spellEnd"/>
+      <w:r>
+        <w:rPr>
+          <w:lang w:val="nl-BE"/>
+        </w:rPr>
+        <w:t xml:space="preserve"> Space </w:t>
+      </w:r>
+      <w:proofErr w:type="spellStart"/>
+      <w:r>
+        <w:rPr>
+          <w:lang w:val="nl-BE"/>
+        </w:rPr>
+        <w:t>Layout</w:t>
+      </w:r>
+      <w:proofErr w:type="spellEnd"/>
+      <w:r>
+        <w:rPr>
+          <w:lang w:val="nl-BE"/>
+        </w:rPr>
+        <w:t xml:space="preserve"> </w:t>
+      </w:r>
+      <w:proofErr w:type="spellStart"/>
+      <w:r>
+        <w:rPr>
+          <w:lang w:val="nl-BE"/>
+        </w:rPr>
+        <w:t>Randomization</w:t>
+      </w:r>
+      <w:proofErr w:type="spellEnd"/>
+      <w:r>
+        <w:rPr>
+          <w:lang w:val="nl-BE"/>
+        </w:rPr>
+        <w:t>. Dit maakt het moeilijker om het correcte adres te specifiëren van de shell code.</w:t>
+      </w:r>
+    </w:p>
+    <w:p>
+      <w:pPr>
+        <w:jc w:val="both"/>
+        <w:rPr>
+          <w:lang w:val="nl-BE"/>
+        </w:rPr>
+      </w:pPr>
+      <w:r>
+        <w:rPr>
+          <w:lang w:val="nl-BE"/>
+        </w:rPr>
+        <w:t xml:space="preserve">Een vierde manier door de environment variabelen te cleanen in het programma. </w:t>
+      </w:r>
+      <w:r>
+        <w:rPr>
+          <w:lang w:val="nl-BE"/>
+        </w:rPr>
+        <w:t xml:space="preserve">Maar dit werkt niet in alle gevallen van een return </w:t>
+      </w:r>
+      <w:proofErr w:type="spellStart"/>
+      <w:r>
+        <w:rPr>
+          <w:lang w:val="nl-BE"/>
+        </w:rPr>
+        <w:t>to</w:t>
+      </w:r>
+      <w:proofErr w:type="spellEnd"/>
+      <w:r>
+        <w:rPr>
+          <w:lang w:val="nl-BE"/>
+        </w:rPr>
+        <w:t xml:space="preserve"> </w:t>
+      </w:r>
+      <w:proofErr w:type="spellStart"/>
+      <w:r>
+        <w:rPr>
+          <w:lang w:val="nl-BE"/>
+        </w:rPr>
+        <w:t>libc</w:t>
+      </w:r>
+      <w:proofErr w:type="spellEnd"/>
+      <w:r>
+        <w:rPr>
+          <w:lang w:val="nl-BE"/>
+        </w:rPr>
+        <w:t xml:space="preserve"> attack. De aanvaller kan </w:t>
+      </w:r>
+      <w:r>
+        <w:rPr>
+          <w:lang w:val="nl-BE"/>
+        </w:rPr>
+        <w:t>“</w:t>
+      </w:r>
+      <w:r>
+        <w:rPr>
+          <w:lang w:val="nl-BE"/>
+        </w:rPr>
+        <w:t>/bin/</w:t>
+      </w:r>
+      <w:proofErr w:type="spellStart"/>
+      <w:r>
+        <w:rPr>
+          <w:lang w:val="nl-BE"/>
+        </w:rPr>
+        <w:t>xh</w:t>
+      </w:r>
+      <w:proofErr w:type="spellEnd"/>
+      <w:r>
+        <w:rPr>
+          <w:lang w:val="nl-BE"/>
+        </w:rPr>
+        <w:t>”</w:t>
+      </w:r>
+      <w:r>
+        <w:rPr>
+          <w:lang w:val="nl-BE"/>
+        </w:rPr>
+        <w:t xml:space="preserve"> in de buffer schrijven en hiernaar verwijzen in plaats van naar een environment variabele.</w:t>
+      </w:r>
+    </w:p>
+    <w:p>
+      <w:pPr>
+        <w:rPr>
+          <w:lang w:val="nl-BE"/>
+        </w:rPr>
+      </w:pPr>
+    </w:p>
+    <w:p>
+      <w:pPr>
+        <w:pStyle w:val="Kop2"/>
+        <w:rPr>
+          <w:lang w:val="nl-BE"/>
+        </w:rPr>
+      </w:pPr>
+      <w:r>
+        <w:rPr>
+          <w:lang w:val="nl-BE"/>
+        </w:rPr>
+        <w:t>Advanced level: Casper</w:t>
+      </w:r>
+      <w:r>
+        <w:rPr>
+          <w:lang w:val="nl-BE"/>
+        </w:rPr>
         <w:t>8</w:t>
       </w:r>
-    </w:p>
-    <w:p>
-      <w:pPr>
-        <w:pStyle w:val="Kop3"/>
-        <w:rPr>
-          <w:lang w:val="en-GB"/>
-        </w:rPr>
-      </w:pPr>
-      <w:proofErr w:type="spellStart"/>
-      <w:r>
-        <w:rPr>
-          <w:lang w:val="en-GB"/>
-        </w:rPr>
-        <w:t>Omschrijving</w:t>
-      </w:r>
-      <w:proofErr w:type="spellEnd"/>
-    </w:p>
-    <w:p>
-      <w:pPr>
-        <w:rPr>
-          <w:lang w:val="en-GB"/>
-        </w:rPr>
-      </w:pPr>
-    </w:p>
-    <w:p>
-      <w:pPr>
-        <w:pStyle w:val="Kop3"/>
-        <w:rPr>
-          <w:lang w:val="en-GB"/>
-        </w:rPr>
-      </w:pPr>
-      <w:r>
-        <w:rPr>
-          <w:lang w:val="en-GB"/>
-        </w:rPr>
-        <w:t>Vulnerability</w:t>
-      </w:r>
-    </w:p>
-    <w:p>
-      <w:pPr>
-        <w:rPr>
-          <w:lang w:val="en-GB"/>
-        </w:rPr>
-      </w:pPr>
-    </w:p>
-    <w:p>
-      <w:pPr>
-        <w:pStyle w:val="Kop3"/>
-        <w:rPr>
-          <w:lang w:val="en-GB"/>
-        </w:rPr>
-      </w:pPr>
-      <w:r>
-        <w:rPr>
-          <w:lang w:val="en-GB"/>
-        </w:rPr>
-        <w:t xml:space="preserve">Exploit </w:t>
-      </w:r>
-      <w:proofErr w:type="spellStart"/>
-      <w:r>
-        <w:rPr>
-          <w:lang w:val="en-GB"/>
-        </w:rPr>
-        <w:t>beschrijving</w:t>
-      </w:r>
-      <w:proofErr w:type="spellEnd"/>
-    </w:p>
-    <w:p>
-      <w:pPr>
-        <w:rPr>
-          <w:lang w:val="en-GB"/>
-        </w:rPr>
-      </w:pPr>
-    </w:p>
-    <w:p>
-      <w:pPr>
-        <w:pStyle w:val="Kop3"/>
-        <w:rPr>
-          <w:lang w:val="en-GB"/>
-        </w:rPr>
-      </w:pPr>
-      <w:r>
-        <w:rPr>
-          <w:lang w:val="en-GB"/>
-        </w:rPr>
-        <w:t>Mitigation</w:t>
-      </w:r>
-    </w:p>
-    <w:p>
-      <w:pPr>
-        <w:rPr>
-          <w:lang w:val="en-GB"/>
-        </w:rPr>
-      </w:pPr>
-    </w:p>
-    <w:p>
-      <w:pPr>
-        <w:pStyle w:val="Kop2"/>
-        <w:rPr>
-          <w:lang w:val="en-GB"/>
-        </w:rPr>
-      </w:pPr>
-      <w:r>
-        <w:rPr>
-          <w:lang w:val="en-GB"/>
-        </w:rPr>
-        <w:t>Advanced level: Casper</w:t>
-      </w:r>
-      <w:r>
-        <w:rPr>
-          <w:lang w:val="en-GB"/>
-        </w:rPr>
-        <w:t>81</w:t>
-      </w:r>
-    </w:p>
-    <w:p>
-      <w:pPr>
-        <w:rPr>
-          <w:lang w:val="en-GB"/>
-        </w:rPr>
-      </w:pPr>
-    </w:p>
-    <w:p>
-      <w:pPr>
-        <w:rPr>
-          <w:lang w:val="en-GB"/>
-        </w:rPr>
-      </w:pPr>
-      <w:r>
-        <w:rPr>
-          <w:lang w:val="en-GB"/>
+      <w:r>
+        <w:rPr>
+          <w:lang w:val="nl-BE"/>
+        </w:rPr>
+        <w:t>0</w:t>
+      </w:r>
+    </w:p>
+    <w:p>
+      <w:pPr>
+        <w:rPr>
+          <w:lang w:val="nl-BE"/>
+        </w:rPr>
+      </w:pPr>
+      <w:r>
+        <w:rPr>
+          <w:lang w:val="nl-BE"/>
+        </w:rPr>
+        <w:t xml:space="preserve">Casper80 gaat bijkomend </w:t>
+      </w:r>
+      <w:r>
+        <w:rPr>
+          <w:lang w:val="nl-BE"/>
+        </w:rPr>
+        <w:t xml:space="preserve">de data in de buffer nakijken naar NOP operaties. Aangezien ik geen van deze operaties gebruik in de buffer kan de vorige exploit gebruikt worden. </w:t>
+      </w:r>
+      <w:r>
+        <w:rPr>
+          <w:lang w:val="nl-BE"/>
+        </w:rPr>
+        <w:t>De enigste aanpassing die dient gemaakt te worden i</w:t>
+      </w:r>
+      <w:r>
+        <w:rPr>
+          <w:lang w:val="nl-BE"/>
+        </w:rPr>
+        <w:t>s het aantal karakters die geschreven moeten worden.</w:t>
+      </w:r>
+      <w:r>
+        <w:rPr>
+          <w:lang w:val="nl-BE"/>
+        </w:rPr>
+        <w:t xml:space="preserve"> </w:t>
+      </w:r>
+      <w:r>
+        <w:rPr>
+          <w:lang w:val="nl-BE"/>
+        </w:rPr>
+        <w:t>Er moeten 4 bytes meer geschreven worden in de buffer om het return adres correct te overschrijven.</w:t>
+      </w:r>
+      <w:r>
+        <w:rPr>
+          <w:lang w:val="nl-BE"/>
+        </w:rPr>
+        <w:t xml:space="preserve"> Dit heb ik gedaan door 4 keer het karakter “D” vooraan toe te voegen.</w:t>
+      </w:r>
+    </w:p>
+    <w:p>
+      <w:pPr>
+        <w:rPr>
+          <w:lang w:val="nl-BE"/>
+        </w:rPr>
+      </w:pPr>
+      <w:r>
+        <w:rPr>
+          <w:lang w:val="nl-BE"/>
         </w:rPr>
         <w:br w:type="page"/>
       </w:r>
@@ -4524,8 +5668,9 @@
     <w:p>
       <w:pPr>
         <w:pStyle w:val="Kop1"/>
-        <w:rPr>
-          <w:lang w:val="en-GB"/>
+        <w:jc w:val="both"/>
+        <w:rPr>
+          <w:lang w:val="nl-BE"/>
         </w:rPr>
       </w:pPr>
       <w:r>
@@ -4534,87 +5679,737 @@
       </w:r>
       <w:r>
         <w:rPr>
+          <w:lang w:val="nl-BE"/>
+        </w:rPr>
+        <w:t>10</w:t>
+      </w:r>
+    </w:p>
+    <w:p>
+      <w:pPr>
+        <w:pStyle w:val="Kop3"/>
+        <w:jc w:val="both"/>
+        <w:rPr>
+          <w:lang w:val="nl-BE"/>
+        </w:rPr>
+      </w:pPr>
+      <w:r>
+        <w:rPr>
+          <w:lang w:val="nl-BE"/>
+        </w:rPr>
+        <w:t>Omschrijving</w:t>
+      </w:r>
+    </w:p>
+    <w:p>
+      <w:pPr>
+        <w:jc w:val="both"/>
+        <w:rPr>
+          <w:lang w:val="nl-BE"/>
+        </w:rPr>
+      </w:pPr>
+      <w:r>
+        <w:rPr>
+          <w:lang w:val="nl-BE"/>
+        </w:rPr>
+        <w:t>Dit programma is verschillend van alle vo</w:t>
+      </w:r>
+      <w:r>
+        <w:rPr>
+          <w:lang w:val="nl-BE"/>
+        </w:rPr>
+        <w:t>orgaande</w:t>
+      </w:r>
+      <w:r>
+        <w:rPr>
+          <w:lang w:val="nl-BE"/>
+        </w:rPr>
+        <w:t xml:space="preserve"> </w:t>
+      </w:r>
+      <w:proofErr w:type="spellStart"/>
+      <w:r>
+        <w:rPr>
+          <w:lang w:val="nl-BE"/>
+        </w:rPr>
+        <w:t>casper</w:t>
+      </w:r>
+      <w:proofErr w:type="spellEnd"/>
+      <w:r>
+        <w:rPr>
+          <w:lang w:val="nl-BE"/>
+        </w:rPr>
+        <w:t xml:space="preserve"> </w:t>
+      </w:r>
+      <w:proofErr w:type="spellStart"/>
+      <w:r>
+        <w:rPr>
+          <w:lang w:val="nl-BE"/>
+        </w:rPr>
+        <w:t>programmas</w:t>
+      </w:r>
+      <w:proofErr w:type="spellEnd"/>
+      <w:r>
+        <w:rPr>
+          <w:lang w:val="nl-BE"/>
+        </w:rPr>
+        <w:t>.</w:t>
+      </w:r>
+      <w:r>
+        <w:rPr>
+          <w:lang w:val="nl-BE"/>
+        </w:rPr>
+        <w:t xml:space="preserve"> </w:t>
+      </w:r>
+      <w:r>
+        <w:rPr>
+          <w:lang w:val="nl-BE"/>
+        </w:rPr>
+        <w:t>Allereerst wordt er nagekeken of er een parameter meegegeven wordt. Indien dit niet het geval is gaat het een error bericht: “</w:t>
+      </w:r>
+      <w:proofErr w:type="spellStart"/>
+      <w:r>
+        <w:rPr>
+          <w:lang w:val="nl-BE"/>
+        </w:rPr>
+        <w:t>Usage</w:t>
+      </w:r>
+      <w:proofErr w:type="spellEnd"/>
+      <w:r>
+        <w:rPr>
+          <w:lang w:val="nl-BE"/>
+        </w:rPr>
+        <w:t>: /</w:t>
+      </w:r>
+      <w:proofErr w:type="spellStart"/>
+      <w:r>
+        <w:rPr>
+          <w:lang w:val="nl-BE"/>
+        </w:rPr>
+        <w:t>casper</w:t>
+      </w:r>
+      <w:proofErr w:type="spellEnd"/>
+      <w:r>
+        <w:rPr>
+          <w:lang w:val="nl-BE"/>
+        </w:rPr>
+        <w:t xml:space="preserve">/casper8 </w:t>
+      </w:r>
+      <w:proofErr w:type="spellStart"/>
+      <w:r>
+        <w:rPr>
+          <w:lang w:val="nl-BE"/>
+        </w:rPr>
+        <w:t>YourName</w:t>
+      </w:r>
+      <w:proofErr w:type="spellEnd"/>
+      <w:r>
+        <w:rPr>
+          <w:lang w:val="nl-BE"/>
+        </w:rPr>
+        <w:t>” teruggeven. Vervolgens stopt het programma met een errorcode 1.</w:t>
+      </w:r>
+    </w:p>
+    <w:p>
+      <w:pPr>
+        <w:jc w:val="both"/>
+        <w:rPr>
+          <w:lang w:val="nl-BE"/>
+        </w:rPr>
+      </w:pPr>
+      <w:r>
+        <w:rPr>
+          <w:lang w:val="nl-BE"/>
+        </w:rPr>
+        <w:t>Indien er wel een parameter meegegeven wordt gaat de “</w:t>
+      </w:r>
+      <w:proofErr w:type="spellStart"/>
+      <w:r>
+        <w:rPr>
+          <w:lang w:val="nl-BE"/>
+        </w:rPr>
+        <w:t>greetUser</w:t>
+      </w:r>
+      <w:proofErr w:type="spellEnd"/>
+      <w:r>
+        <w:rPr>
+          <w:lang w:val="nl-BE"/>
+        </w:rPr>
+        <w:t xml:space="preserve">” functie opgeroepen worden met de meegegeven input. Deze functie maakt een buffer aan van 999 karakters en gaat vervolgens </w:t>
+      </w:r>
+      <w:r>
+        <w:rPr>
+          <w:lang w:val="nl-BE"/>
+        </w:rPr>
+        <w:t>gebruik maken van een string format functie “</w:t>
+      </w:r>
+      <w:proofErr w:type="spellStart"/>
+      <w:r>
+        <w:rPr>
+          <w:lang w:val="nl-BE"/>
+        </w:rPr>
+        <w:t>sprintf</w:t>
+      </w:r>
+      <w:proofErr w:type="spellEnd"/>
+      <w:r>
+        <w:rPr>
+          <w:lang w:val="nl-BE"/>
+        </w:rPr>
+        <w:t>”. Deze functie print in een string. Het gaat de meegegeven string s printen in de “</w:t>
+      </w:r>
+      <w:proofErr w:type="spellStart"/>
+      <w:r>
+        <w:rPr>
+          <w:lang w:val="nl-BE"/>
+        </w:rPr>
+        <w:t>Hello</w:t>
+      </w:r>
+      <w:proofErr w:type="spellEnd"/>
+      <w:r>
+        <w:rPr>
+          <w:lang w:val="nl-BE"/>
+        </w:rPr>
+        <w:t xml:space="preserve"> %s</w:t>
+      </w:r>
+      <w:r>
+        <w:rPr>
+          <w:lang w:val="nl-BE"/>
+        </w:rPr>
+        <w:t xml:space="preserve">!\n” format naar de </w:t>
+      </w:r>
+      <w:proofErr w:type="spellStart"/>
+      <w:r>
+        <w:rPr>
+          <w:lang w:val="nl-BE"/>
+        </w:rPr>
+        <w:t>buf</w:t>
+      </w:r>
+      <w:proofErr w:type="spellEnd"/>
+      <w:r>
+        <w:rPr>
+          <w:lang w:val="nl-BE"/>
+        </w:rPr>
+        <w:t xml:space="preserve"> variabele.</w:t>
+      </w:r>
+      <w:r>
+        <w:rPr>
+          <w:lang w:val="nl-BE"/>
+        </w:rPr>
+        <w:t xml:space="preserve"> Vervolgens wordt er onveilig gebruik gemaakt van de </w:t>
+      </w:r>
+      <w:proofErr w:type="spellStart"/>
+      <w:r>
+        <w:rPr>
+          <w:lang w:val="nl-BE"/>
+        </w:rPr>
+        <w:t>printf</w:t>
+      </w:r>
+      <w:proofErr w:type="spellEnd"/>
+      <w:r>
+        <w:rPr>
+          <w:lang w:val="nl-BE"/>
+        </w:rPr>
+        <w:t xml:space="preserve"> functie.</w:t>
+      </w:r>
+    </w:p>
+    <w:p>
+      <w:pPr>
+        <w:jc w:val="both"/>
+        <w:rPr>
           <w:lang w:val="en-GB"/>
         </w:rPr>
-        <w:t>10</w:t>
+      </w:pPr>
+      <w:r>
+        <w:rPr>
+          <w:lang w:val="en-GB"/>
+        </w:rPr>
+        <w:t>(</w:t>
+      </w:r>
+      <w:proofErr w:type="spellStart"/>
+      <w:r>
+        <w:rPr>
+          <w:lang w:val="en-GB"/>
+        </w:rPr>
+        <w:t>gdb</w:t>
+      </w:r>
+      <w:proofErr w:type="spellEnd"/>
+      <w:r>
+        <w:rPr>
+          <w:lang w:val="en-GB"/>
+        </w:rPr>
+        <w:t>) p &amp;</w:t>
+      </w:r>
+      <w:proofErr w:type="spellStart"/>
+      <w:r>
+        <w:rPr>
+          <w:lang w:val="en-GB"/>
+        </w:rPr>
+        <w:t>isAdmin</w:t>
+      </w:r>
+      <w:proofErr w:type="spellEnd"/>
+    </w:p>
+    <w:p>
+      <w:pPr>
+        <w:jc w:val="both"/>
+        <w:rPr>
+          <w:lang w:val="en-GB"/>
+        </w:rPr>
+      </w:pPr>
+      <w:r>
+        <w:rPr>
+          <w:lang w:val="en-GB"/>
+        </w:rPr>
+        <w:t>$1 = (int *) 0x8049938 &lt;</w:t>
+      </w:r>
+      <w:proofErr w:type="spellStart"/>
+      <w:r>
+        <w:rPr>
+          <w:lang w:val="en-GB"/>
+        </w:rPr>
+        <w:t>isAdmin</w:t>
+      </w:r>
+      <w:proofErr w:type="spellEnd"/>
+      <w:r>
+        <w:rPr>
+          <w:lang w:val="en-GB"/>
+        </w:rPr>
+        <w:t>&gt;</w:t>
       </w:r>
     </w:p>
     <w:p>
       <w:pPr>
         <w:pStyle w:val="Kop3"/>
-        <w:rPr>
+        <w:jc w:val="both"/>
+        <w:rPr>
+          <w:rFonts w:asciiTheme="minorHAnsi" w:eastAsiaTheme="minorHAnsi" w:hAnsiTheme="minorHAnsi" w:cstheme="minorBidi"/>
+          <w:color w:val="auto"/>
+          <w:sz w:val="22"/>
+          <w:szCs w:val="22"/>
           <w:lang w:val="en-GB"/>
         </w:rPr>
       </w:pPr>
-      <w:proofErr w:type="spellStart"/>
-      <w:r>
-        <w:rPr>
+      <w:r>
+        <w:rPr>
+          <w:rFonts w:asciiTheme="minorHAnsi" w:eastAsiaTheme="minorHAnsi" w:hAnsiTheme="minorHAnsi" w:cstheme="minorBidi"/>
+          <w:color w:val="auto"/>
+          <w:sz w:val="22"/>
+          <w:szCs w:val="22"/>
           <w:lang w:val="en-GB"/>
         </w:rPr>
-        <w:t>Omschrijving</w:t>
-      </w:r>
-      <w:proofErr w:type="spellEnd"/>
-    </w:p>
-    <w:p>
-      <w:pPr>
-        <w:rPr>
+        <w:t>/</w:t>
+      </w:r>
+      <w:proofErr w:type="spellStart"/>
+      <w:r>
+        <w:rPr>
+          <w:rFonts w:asciiTheme="minorHAnsi" w:eastAsiaTheme="minorHAnsi" w:hAnsiTheme="minorHAnsi" w:cstheme="minorBidi"/>
+          <w:color w:val="auto"/>
+          <w:sz w:val="22"/>
+          <w:szCs w:val="22"/>
           <w:lang w:val="en-GB"/>
         </w:rPr>
-      </w:pPr>
+        <w:t>casper</w:t>
+      </w:r>
+      <w:proofErr w:type="spellEnd"/>
+      <w:r>
+        <w:rPr>
+          <w:rFonts w:asciiTheme="minorHAnsi" w:eastAsiaTheme="minorHAnsi" w:hAnsiTheme="minorHAnsi" w:cstheme="minorBidi"/>
+          <w:color w:val="auto"/>
+          <w:sz w:val="22"/>
+          <w:szCs w:val="22"/>
+          <w:lang w:val="en-GB"/>
+        </w:rPr>
+        <w:t>/casper10 $(python -c 'print "D" + "\x38\x99\x04\x08" + "%x"*6 + "%n"')</w:t>
+      </w:r>
     </w:p>
     <w:p>
       <w:pPr>
         <w:pStyle w:val="Kop3"/>
-        <w:rPr>
+        <w:jc w:val="both"/>
+        <w:rPr>
+          <w:rFonts w:asciiTheme="minorHAnsi" w:eastAsiaTheme="minorHAnsi" w:hAnsiTheme="minorHAnsi" w:cstheme="minorBidi"/>
+          <w:color w:val="auto"/>
+          <w:sz w:val="22"/>
+          <w:szCs w:val="22"/>
           <w:lang w:val="en-GB"/>
         </w:rPr>
       </w:pPr>
-      <w:r>
+    </w:p>
+    <w:p>
+      <w:pPr>
+        <w:pStyle w:val="Kop3"/>
+        <w:jc w:val="both"/>
         <w:rPr>
           <w:lang w:val="en-GB"/>
         </w:rPr>
+      </w:pPr>
+      <w:r>
+        <w:rPr>
+          <w:lang w:val="en-GB"/>
+        </w:rPr>
         <w:t>Vulnerability</w:t>
       </w:r>
     </w:p>
     <w:p>
       <w:pPr>
-        <w:rPr>
-          <w:lang w:val="en-GB"/>
-        </w:rPr>
-      </w:pPr>
+        <w:jc w:val="both"/>
+        <w:rPr>
+          <w:lang w:val="nl-BE"/>
+        </w:rPr>
+      </w:pPr>
+      <w:r>
+        <w:rPr>
+          <w:lang w:val="nl-BE"/>
+        </w:rPr>
+        <w:t xml:space="preserve">Casper10 heeft een format-string </w:t>
+      </w:r>
+      <w:proofErr w:type="spellStart"/>
+      <w:r>
+        <w:rPr>
+          <w:lang w:val="nl-BE"/>
+        </w:rPr>
+        <w:t>vulnerability</w:t>
+      </w:r>
+      <w:proofErr w:type="spellEnd"/>
+      <w:r>
+        <w:rPr>
+          <w:lang w:val="nl-BE"/>
+        </w:rPr>
+        <w:t xml:space="preserve"> dat een data-</w:t>
+      </w:r>
+      <w:proofErr w:type="spellStart"/>
+      <w:r>
+        <w:rPr>
+          <w:lang w:val="nl-BE"/>
+        </w:rPr>
+        <w:t>only</w:t>
+      </w:r>
+      <w:proofErr w:type="spellEnd"/>
+      <w:r>
+        <w:rPr>
+          <w:lang w:val="nl-BE"/>
+        </w:rPr>
+        <w:t xml:space="preserve"> attack kan veroorz</w:t>
+      </w:r>
+      <w:r>
+        <w:rPr>
+          <w:lang w:val="nl-BE"/>
+        </w:rPr>
+        <w:t xml:space="preserve">aken. Zowel stack </w:t>
+      </w:r>
+      <w:proofErr w:type="spellStart"/>
+      <w:r>
+        <w:rPr>
+          <w:lang w:val="nl-BE"/>
+        </w:rPr>
+        <w:t>canaries</w:t>
+      </w:r>
+      <w:proofErr w:type="spellEnd"/>
+      <w:r>
+        <w:rPr>
+          <w:lang w:val="nl-BE"/>
+        </w:rPr>
+        <w:t xml:space="preserve"> als </w:t>
+      </w:r>
+      <w:r>
+        <w:rPr>
+          <w:lang w:val="nl-BE"/>
+        </w:rPr>
+        <w:t>een niet uitvoerbare</w:t>
+      </w:r>
+      <w:r>
+        <w:rPr>
+          <w:lang w:val="nl-BE"/>
+        </w:rPr>
+        <w:t xml:space="preserve"> stack zijn ingeschakeld.</w:t>
+      </w:r>
     </w:p>
     <w:p>
       <w:pPr>
         <w:pStyle w:val="Kop3"/>
-        <w:rPr>
-          <w:lang w:val="en-GB"/>
-        </w:rPr>
-      </w:pPr>
-      <w:r>
-        <w:rPr>
-          <w:lang w:val="en-GB"/>
-        </w:rPr>
-        <w:t xml:space="preserve">Exploit </w:t>
-      </w:r>
-      <w:proofErr w:type="spellStart"/>
-      <w:r>
-        <w:rPr>
-          <w:lang w:val="en-GB"/>
-        </w:rPr>
-        <w:t>beschrijving</w:t>
-      </w:r>
-      <w:proofErr w:type="spellEnd"/>
-    </w:p>
-    <w:p>
-      <w:pPr>
-        <w:rPr>
-          <w:lang w:val="en-GB"/>
+        <w:jc w:val="both"/>
+        <w:rPr>
+          <w:lang w:val="nl-BE"/>
+        </w:rPr>
+      </w:pPr>
+      <w:r>
+        <w:rPr>
+          <w:lang w:val="nl-BE"/>
+        </w:rPr>
+        <w:t>Exploit beschrijving</w:t>
+      </w:r>
+    </w:p>
+    <w:p>
+      <w:pPr>
+        <w:jc w:val="both"/>
+        <w:rPr>
+          <w:lang w:val="nl-BE"/>
+        </w:rPr>
+      </w:pPr>
+      <w:r>
+        <w:rPr>
+          <w:lang w:val="nl-BE"/>
+        </w:rPr>
+        <w:t xml:space="preserve">Om deze exploit te vinden ben ik begonnen door het programma te laten crashen. Dit heb ik gedaan door middel van de volgende code: </w:t>
+      </w:r>
+      <w:r>
+        <w:rPr>
+          <w:lang w:val="nl-BE"/>
+        </w:rPr>
+        <w:t>/</w:t>
+      </w:r>
+      <w:proofErr w:type="spellStart"/>
+      <w:r>
+        <w:rPr>
+          <w:lang w:val="nl-BE"/>
+        </w:rPr>
+        <w:t>casper</w:t>
+      </w:r>
+      <w:proofErr w:type="spellEnd"/>
+      <w:r>
+        <w:rPr>
+          <w:lang w:val="nl-BE"/>
+        </w:rPr>
+        <w:t xml:space="preserve">/casper10 AAAA$(python -c 'print ".%08x"*15') </w:t>
+      </w:r>
+    </w:p>
+    <w:p>
+      <w:pPr>
+        <w:jc w:val="both"/>
+        <w:rPr>
+          <w:lang w:val="nl-BE"/>
+        </w:rPr>
+      </w:pPr>
+      <w:r>
+        <w:rPr>
+          <w:lang w:val="nl-BE"/>
+        </w:rPr>
+        <w:t>Deze code gaat 4 maal een “A” printen gevolgd door 15 maal “.%08x”</w:t>
+      </w:r>
+      <w:r>
+        <w:rPr>
+          <w:lang w:val="nl-BE"/>
+        </w:rPr>
+        <w:t>.</w:t>
+      </w:r>
+      <w:r>
+        <w:rPr>
+          <w:lang w:val="nl-BE"/>
+        </w:rPr>
+        <w:t xml:space="preserve">Dit geeft de volgende uitvoer: </w:t>
+      </w:r>
+      <w:r>
+        <w:rPr>
+          <w:i/>
+          <w:lang w:val="nl-BE"/>
+        </w:rPr>
+        <w:t>HelloAAAA.080486d0.bffff7d1.bffff7d1.001b023c.6c654808.</w:t>
+      </w:r>
+      <w:r>
+        <w:rPr>
+          <w:i/>
+          <w:u w:val="single"/>
+          <w:lang w:val="nl-BE"/>
+        </w:rPr>
+        <w:t>41</w:t>
+      </w:r>
+      <w:r>
+        <w:rPr>
+          <w:i/>
+          <w:lang w:val="nl-BE"/>
+        </w:rPr>
+        <w:t>206f6c.2e</w:t>
+      </w:r>
+      <w:r>
+        <w:rPr>
+          <w:i/>
+          <w:u w:val="single"/>
+          <w:lang w:val="nl-BE"/>
+        </w:rPr>
+        <w:t>414141</w:t>
+      </w:r>
+      <w:r>
+        <w:rPr>
+          <w:i/>
+          <w:lang w:val="nl-BE"/>
+        </w:rPr>
+        <w:t>.78383025.3830252e.30252e78.252e7838.2e783830.78383025.3830252e.30252e78!</w:t>
+      </w:r>
+    </w:p>
+    <w:p>
+      <w:pPr>
+        <w:jc w:val="both"/>
+        <w:rPr>
+          <w:lang w:val="nl-BE"/>
+        </w:rPr>
+      </w:pPr>
+      <w:r>
+        <w:rPr>
+          <w:lang w:val="nl-BE"/>
+        </w:rPr>
+        <w:t xml:space="preserve">Deze code laat een deel van de stack memory zien. </w:t>
+      </w:r>
+      <w:r>
+        <w:rPr>
+          <w:lang w:val="nl-BE"/>
+        </w:rPr>
+        <w:t xml:space="preserve">Het werkt omdat de </w:t>
+      </w:r>
+      <w:proofErr w:type="spellStart"/>
+      <w:r>
+        <w:rPr>
+          <w:lang w:val="nl-BE"/>
+        </w:rPr>
+        <w:t>printf</w:t>
+      </w:r>
+      <w:proofErr w:type="spellEnd"/>
+      <w:r>
+        <w:rPr>
+          <w:lang w:val="nl-BE"/>
+        </w:rPr>
+        <w:t xml:space="preserve">-functie 15 keer </w:t>
+      </w:r>
+      <w:r>
+        <w:rPr>
+          <w:lang w:val="nl-BE"/>
+        </w:rPr>
+        <w:t>4 bytes</w:t>
+      </w:r>
+      <w:r>
+        <w:rPr>
+          <w:lang w:val="nl-BE"/>
+        </w:rPr>
+        <w:t xml:space="preserve"> van de stack opvraagt en deze </w:t>
+      </w:r>
+      <w:r>
+        <w:rPr>
+          <w:lang w:val="nl-BE"/>
+        </w:rPr>
+        <w:t>elk toont als een hexadecimaal getal dat bestaat uit 8 cijfers.</w:t>
+      </w:r>
+      <w:r>
+        <w:rPr>
+          <w:lang w:val="nl-BE"/>
+        </w:rPr>
+        <w:t xml:space="preserve"> </w:t>
+      </w:r>
+      <w:r>
+        <w:rPr>
+          <w:lang w:val="nl-BE"/>
+        </w:rPr>
+        <w:t>Dit geeft de bovenstaande output.</w:t>
+      </w:r>
+      <w:r>
+        <w:rPr>
+          <w:lang w:val="nl-BE"/>
+        </w:rPr>
+        <w:t xml:space="preserve"> Door dit te doen kunnen we een deel van de stack reconstrueren.</w:t>
+      </w:r>
+    </w:p>
+    <w:p>
+      <w:pPr>
+        <w:jc w:val="both"/>
+        <w:rPr>
+          <w:lang w:val="nl-BE"/>
+        </w:rPr>
+      </w:pPr>
+      <w:r>
+        <w:rPr>
+          <w:lang w:val="nl-BE"/>
+        </w:rPr>
+        <w:t xml:space="preserve">We zien waar de “AAAA” string </w:t>
+      </w:r>
+      <w:r>
+        <w:rPr>
+          <w:lang w:val="nl-BE"/>
+        </w:rPr>
+        <w:t>zich</w:t>
+      </w:r>
+      <w:r>
+        <w:rPr>
+          <w:lang w:val="nl-BE"/>
+        </w:rPr>
+        <w:t xml:space="preserve"> in memory</w:t>
+      </w:r>
+      <w:r>
+        <w:rPr>
+          <w:lang w:val="nl-BE"/>
+        </w:rPr>
+        <w:t xml:space="preserve"> bevind</w:t>
+      </w:r>
+      <w:r>
+        <w:rPr>
+          <w:lang w:val="nl-BE"/>
+        </w:rPr>
+        <w:t>, zie naar de onderlijnde bytes</w:t>
+      </w:r>
+      <w:r>
+        <w:rPr>
+          <w:lang w:val="nl-BE"/>
+        </w:rPr>
+        <w:t xml:space="preserve">. </w:t>
+      </w:r>
+      <w:r>
+        <w:rPr>
+          <w:lang w:val="nl-BE"/>
+        </w:rPr>
+        <w:t xml:space="preserve">Het eerste probleem hierbij is dat deze string is opgedeeld </w:t>
+      </w:r>
+      <w:r>
+        <w:rPr>
+          <w:lang w:val="nl-BE"/>
+        </w:rPr>
+        <w:t xml:space="preserve">over 2 hexadecimale waarden. Maar dit is makkelijk om te lossen door voor deze string nog een </w:t>
+      </w:r>
+      <w:proofErr w:type="spellStart"/>
+      <w:r>
+        <w:rPr>
+          <w:lang w:val="nl-BE"/>
+        </w:rPr>
+        <w:t>dummie</w:t>
+      </w:r>
+      <w:proofErr w:type="spellEnd"/>
+      <w:r>
+        <w:rPr>
+          <w:lang w:val="nl-BE"/>
+        </w:rPr>
+        <w:t xml:space="preserve"> letter voor te voegen</w:t>
+      </w:r>
+      <w:r>
+        <w:rPr>
+          <w:lang w:val="nl-BE"/>
+        </w:rPr>
+        <w:t>,</w:t>
+      </w:r>
+      <w:r>
+        <w:rPr>
+          <w:lang w:val="nl-BE"/>
+        </w:rPr>
+        <w:t xml:space="preserve"> </w:t>
+      </w:r>
+      <w:r>
+        <w:rPr>
+          <w:lang w:val="nl-BE"/>
+        </w:rPr>
+        <w:t>b</w:t>
+      </w:r>
+      <w:bookmarkStart w:id="13" w:name="_GoBack"/>
+      <w:bookmarkEnd w:id="13"/>
+      <w:r>
+        <w:rPr>
+          <w:lang w:val="nl-BE"/>
+        </w:rPr>
+        <w:t>ijvoorbeeld “B”.</w:t>
+      </w:r>
+    </w:p>
+    <w:p>
+      <w:pPr>
+        <w:jc w:val="both"/>
+        <w:rPr>
+          <w:lang w:val="nl-BE"/>
         </w:rPr>
       </w:pPr>
     </w:p>
     <w:p>
       <w:pPr>
         <w:pStyle w:val="Kop3"/>
+        <w:jc w:val="both"/>
         <w:rPr>
           <w:lang w:val="en-GB"/>
         </w:rPr>
@@ -4831,6 +6626,92 @@
     </w:lvl>
   </w:abstractNum>
   <w:abstractNum w:abstractNumId="1" w15:restartNumberingAfterBreak="0">
+    <w:nsid w:val="22025D60"/>
+    <w:multiLevelType w:val="hybridMultilevel"/>
+    <w:tmpl w:val="FDF400FE"/>
+    <w:lvl w:ilvl="0" w:tplc="1000000F">
+      <w:start w:val="1"/>
+      <w:numFmt w:val="decimal"/>
+      <w:lvlText w:val="%1."/>
+      <w:lvlJc w:val="left"/>
+      <w:pPr>
+        <w:ind w:left="720" w:hanging="360"/>
+      </w:pPr>
+    </w:lvl>
+    <w:lvl w:ilvl="1" w:tplc="10000019">
+      <w:start w:val="1"/>
+      <w:numFmt w:val="lowerLetter"/>
+      <w:lvlText w:val="%2."/>
+      <w:lvlJc w:val="left"/>
+      <w:pPr>
+        <w:ind w:left="1440" w:hanging="360"/>
+      </w:pPr>
+    </w:lvl>
+    <w:lvl w:ilvl="2" w:tplc="1000001B" w:tentative="1">
+      <w:start w:val="1"/>
+      <w:numFmt w:val="lowerRoman"/>
+      <w:lvlText w:val="%3."/>
+      <w:lvlJc w:val="right"/>
+      <w:pPr>
+        <w:ind w:left="2160" w:hanging="180"/>
+      </w:pPr>
+    </w:lvl>
+    <w:lvl w:ilvl="3" w:tplc="1000000F" w:tentative="1">
+      <w:start w:val="1"/>
+      <w:numFmt w:val="decimal"/>
+      <w:lvlText w:val="%4."/>
+      <w:lvlJc w:val="left"/>
+      <w:pPr>
+        <w:ind w:left="2880" w:hanging="360"/>
+      </w:pPr>
+    </w:lvl>
+    <w:lvl w:ilvl="4" w:tplc="10000019" w:tentative="1">
+      <w:start w:val="1"/>
+      <w:numFmt w:val="lowerLetter"/>
+      <w:lvlText w:val="%5."/>
+      <w:lvlJc w:val="left"/>
+      <w:pPr>
+        <w:ind w:left="3600" w:hanging="360"/>
+      </w:pPr>
+    </w:lvl>
+    <w:lvl w:ilvl="5" w:tplc="1000001B" w:tentative="1">
+      <w:start w:val="1"/>
+      <w:numFmt w:val="lowerRoman"/>
+      <w:lvlText w:val="%6."/>
+      <w:lvlJc w:val="right"/>
+      <w:pPr>
+        <w:ind w:left="4320" w:hanging="180"/>
+      </w:pPr>
+    </w:lvl>
+    <w:lvl w:ilvl="6" w:tplc="1000000F" w:tentative="1">
+      <w:start w:val="1"/>
+      <w:numFmt w:val="decimal"/>
+      <w:lvlText w:val="%7."/>
+      <w:lvlJc w:val="left"/>
+      <w:pPr>
+        <w:ind w:left="5040" w:hanging="360"/>
+      </w:pPr>
+    </w:lvl>
+    <w:lvl w:ilvl="7" w:tplc="10000019" w:tentative="1">
+      <w:start w:val="1"/>
+      <w:numFmt w:val="lowerLetter"/>
+      <w:lvlText w:val="%8."/>
+      <w:lvlJc w:val="left"/>
+      <w:pPr>
+        <w:ind w:left="5760" w:hanging="360"/>
+      </w:pPr>
+    </w:lvl>
+    <w:lvl w:ilvl="8" w:tplc="1000001B" w:tentative="1">
+      <w:start w:val="1"/>
+      <w:numFmt w:val="lowerRoman"/>
+      <w:lvlText w:val="%9."/>
+      <w:lvlJc w:val="right"/>
+      <w:pPr>
+        <w:ind w:left="6480" w:hanging="180"/>
+      </w:pPr>
+    </w:lvl>
+  </w:abstractNum>
+  <w:abstractNum w:abstractNumId="2" w15:restartNumberingAfterBreak="0">
     <w:nsid w:val="24F73E60"/>
     <w:multiLevelType w:val="hybridMultilevel"/>
     <w:tmpl w:val="2C2AB914"/>
@@ -4919,7 +6800,7 @@
       </w:pPr>
     </w:lvl>
   </w:abstractNum>
-  <w:abstractNum w:abstractNumId="2" w15:restartNumberingAfterBreak="0">
+  <w:abstractNum w:abstractNumId="3" w15:restartNumberingAfterBreak="0">
     <w:nsid w:val="36535F5A"/>
     <w:multiLevelType w:val="hybridMultilevel"/>
     <w:tmpl w:val="85327454"/>
@@ -5032,7 +6913,7 @@
       </w:rPr>
     </w:lvl>
   </w:abstractNum>
-  <w:abstractNum w:abstractNumId="3" w15:restartNumberingAfterBreak="0">
+  <w:abstractNum w:abstractNumId="4" w15:restartNumberingAfterBreak="0">
     <w:nsid w:val="4DCE257F"/>
     <w:multiLevelType w:val="hybridMultilevel"/>
     <w:tmpl w:val="4EA6A670"/>
@@ -5145,7 +7026,7 @@
       </w:rPr>
     </w:lvl>
   </w:abstractNum>
-  <w:abstractNum w:abstractNumId="4" w15:restartNumberingAfterBreak="0">
+  <w:abstractNum w:abstractNumId="5" w15:restartNumberingAfterBreak="0">
     <w:nsid w:val="547B4634"/>
     <w:multiLevelType w:val="multilevel"/>
     <w:tmpl w:val="1000001F"/>
@@ -5231,7 +7112,7 @@
       </w:pPr>
     </w:lvl>
   </w:abstractNum>
-  <w:abstractNum w:abstractNumId="5" w15:restartNumberingAfterBreak="0">
+  <w:abstractNum w:abstractNumId="6" w15:restartNumberingAfterBreak="0">
     <w:nsid w:val="776F3E43"/>
     <w:multiLevelType w:val="hybridMultilevel"/>
     <w:tmpl w:val="BDB6864C"/>
@@ -5348,19 +7229,22 @@
     <w:abstractNumId w:val="0"/>
   </w:num>
   <w:num w:numId="2">
-    <w:abstractNumId w:val="1"/>
+    <w:abstractNumId w:val="2"/>
   </w:num>
   <w:num w:numId="3">
+    <w:abstractNumId w:val="5"/>
+  </w:num>
+  <w:num w:numId="4">
+    <w:abstractNumId w:val="6"/>
+  </w:num>
+  <w:num w:numId="5">
+    <w:abstractNumId w:val="3"/>
+  </w:num>
+  <w:num w:numId="6">
     <w:abstractNumId w:val="4"/>
   </w:num>
-  <w:num w:numId="4">
-    <w:abstractNumId w:val="5"/>
-  </w:num>
-  <w:num w:numId="5">
-    <w:abstractNumId w:val="2"/>
-  </w:num>
-  <w:num w:numId="6">
-    <w:abstractNumId w:val="3"/>
+  <w:num w:numId="7">
+    <w:abstractNumId w:val="1"/>
   </w:num>
 </w:numbering>
 </file>
@@ -6431,6 +8315,8 @@
   <w:rsids>
     <w:rsidRoot w:val="007B5ECD"/>
     <w:rsid w:val="00183736"/>
+    <w:rsid w:val="00335F65"/>
+    <w:rsid w:val="003F63A5"/>
     <w:rsid w:val="007B5ECD"/>
     <w:rsid w:val="00CA0CD2"/>
     <w:rsid w:val="00DE32B4"/>
@@ -7230,7 +9116,7 @@
 </file>
 
 <file path=customXml/itemProps2.xml><?xml version="1.0" encoding="utf-8"?>
-<ds:datastoreItem xmlns:ds="http://schemas.openxmlformats.org/officeDocument/2006/customXml" ds:itemID="{F8F1E0FD-A178-4604-AFE4-F60DB66F49AB}">
+<ds:datastoreItem xmlns:ds="http://schemas.openxmlformats.org/officeDocument/2006/customXml" ds:itemID="{3D233A9C-35BD-426D-B271-C50264A2DDE3}">
   <ds:schemaRefs>
     <ds:schemaRef ds:uri="http://schemas.openxmlformats.org/officeDocument/2006/bibliography"/>
   </ds:schemaRefs>

</xml_diff>